<commit_message>
OS:lab3 refactoring in progress
</commit_message>
<xml_diff>
--- a/OS/Code/Lab_3/Report.docx
+++ b/OS/Code/Lab_3/Report.docx
@@ -921,21 +921,7 @@
           <w:sz w:val="28"/>
           <w:szCs w:val="28"/>
         </w:rPr>
-        <w:t xml:space="preserve">Для первого задания была написана программа, выполняющая заданное в консоли или в </w:t>
-      </w:r>
-      <w:r>
-        <w:rPr>
-          <w:sz w:val="28"/>
-          <w:szCs w:val="28"/>
-        </w:rPr>
-        <w:t xml:space="preserve">переменной окружения </w:t>
-      </w:r>
-      <w:r>
-        <w:rPr>
-          <w:sz w:val="28"/>
-          <w:szCs w:val="28"/>
-        </w:rPr>
-        <w:t xml:space="preserve">число итераций цикла с выводом </w:t>
+        <w:t xml:space="preserve">Для первого задания была написана программа, выполняющая заданное в консоли или в переменной окружения число итераций цикла с выводом </w:t>
       </w:r>
       <w:r>
         <w:rPr>
@@ -971,7 +957,14 @@
           <w:sz w:val="28"/>
           <w:szCs w:val="28"/>
         </w:rPr>
-        <w:t xml:space="preserve"> для данного задания.</w:t>
+        <w:t xml:space="preserve"> для данного задания</w:t>
+      </w:r>
+      <w:r>
+        <w:rPr>
+          <w:sz w:val="28"/>
+          <w:szCs w:val="28"/>
+        </w:rPr>
+        <w:t>, на рисунке 1.1 представлен результат корректного выполнения программы.</w:t>
       </w:r>
       <w:r>
         <w:rPr>
@@ -995,19 +988,16 @@
           <w:rFonts w:ascii="Courier New" w:hAnsi="Courier New" w:cs="Courier New"/>
           <w:sz w:val="20"/>
           <w:szCs w:val="20"/>
-          <w:lang w:val="en-US"/>
-        </w:rPr>
-      </w:pPr>
-      <w:r>
-        <w:rPr>
-          <w:rFonts w:ascii="Courier New" w:hAnsi="Courier New" w:cs="Courier New"/>
-          <w:sz w:val="20"/>
-          <w:szCs w:val="20"/>
-          <w:lang w:val="en-US"/>
+        </w:rPr>
+      </w:pPr>
+      <w:r>
+        <w:rPr>
+          <w:rFonts w:ascii="Courier New" w:hAnsi="Courier New" w:cs="Courier New"/>
+          <w:sz w:val="20"/>
+          <w:szCs w:val="20"/>
         </w:rPr>
         <w:t>#</w:t>
       </w:r>
-      <w:proofErr w:type="gramStart"/>
       <w:r>
         <w:rPr>
           <w:rFonts w:ascii="Courier New" w:hAnsi="Courier New" w:cs="Courier New"/>
@@ -1017,15 +1007,73 @@
         </w:rPr>
         <w:t>define</w:t>
       </w:r>
-      <w:proofErr w:type="gramEnd"/>
-      <w:r>
-        <w:rPr>
-          <w:rFonts w:ascii="Courier New" w:hAnsi="Courier New" w:cs="Courier New"/>
-          <w:sz w:val="20"/>
-          <w:szCs w:val="20"/>
-          <w:lang w:val="en-US"/>
-        </w:rPr>
-        <w:t xml:space="preserve"> _CRT_SECURE_NO_WARNINGS</w:t>
+      <w:r>
+        <w:rPr>
+          <w:rFonts w:ascii="Courier New" w:hAnsi="Courier New" w:cs="Courier New"/>
+          <w:sz w:val="20"/>
+          <w:szCs w:val="20"/>
+        </w:rPr>
+        <w:t xml:space="preserve"> _</w:t>
+      </w:r>
+      <w:r>
+        <w:rPr>
+          <w:rFonts w:ascii="Courier New" w:hAnsi="Courier New" w:cs="Courier New"/>
+          <w:sz w:val="20"/>
+          <w:szCs w:val="20"/>
+          <w:lang w:val="en-US"/>
+        </w:rPr>
+        <w:t>CRT</w:t>
+      </w:r>
+      <w:r>
+        <w:rPr>
+          <w:rFonts w:ascii="Courier New" w:hAnsi="Courier New" w:cs="Courier New"/>
+          <w:sz w:val="20"/>
+          <w:szCs w:val="20"/>
+        </w:rPr>
+        <w:t>_</w:t>
+      </w:r>
+      <w:r>
+        <w:rPr>
+          <w:rFonts w:ascii="Courier New" w:hAnsi="Courier New" w:cs="Courier New"/>
+          <w:sz w:val="20"/>
+          <w:szCs w:val="20"/>
+          <w:lang w:val="en-US"/>
+        </w:rPr>
+        <w:t>SECURE</w:t>
+      </w:r>
+      <w:r>
+        <w:rPr>
+          <w:rFonts w:ascii="Courier New" w:hAnsi="Courier New" w:cs="Courier New"/>
+          <w:sz w:val="20"/>
+          <w:szCs w:val="20"/>
+        </w:rPr>
+        <w:t>_</w:t>
+      </w:r>
+      <w:r>
+        <w:rPr>
+          <w:rFonts w:ascii="Courier New" w:hAnsi="Courier New" w:cs="Courier New"/>
+          <w:sz w:val="20"/>
+          <w:szCs w:val="20"/>
+          <w:lang w:val="en-US"/>
+        </w:rPr>
+        <w:t>NO</w:t>
+      </w:r>
+      <w:r>
+        <w:rPr>
+          <w:rFonts w:ascii="Courier New" w:hAnsi="Courier New" w:cs="Courier New"/>
+          <w:sz w:val="20"/>
+          <w:szCs w:val="20"/>
+        </w:rPr>
+        <w:t>_</w:t>
+      </w:r>
+      <w:r>
+        <w:rPr>
+          <w:rFonts w:ascii="Courier New" w:hAnsi="Courier New" w:cs="Courier New"/>
+          <w:sz w:val="20"/>
+          <w:szCs w:val="20"/>
+          <w:lang w:val="en-US"/>
+        </w:rPr>
+        <w:t>WARNINGS</w:t>
       </w:r>
     </w:p>
     <w:p>
@@ -1042,17 +1090,49 @@
           <w:rFonts w:ascii="Courier New" w:hAnsi="Courier New" w:cs="Courier New"/>
           <w:sz w:val="20"/>
           <w:szCs w:val="20"/>
-          <w:lang w:val="en-US"/>
-        </w:rPr>
-      </w:pPr>
-      <w:r>
-        <w:rPr>
-          <w:rFonts w:ascii="Courier New" w:hAnsi="Courier New" w:cs="Courier New"/>
-          <w:sz w:val="20"/>
-          <w:szCs w:val="20"/>
-          <w:lang w:val="en-US"/>
-        </w:rPr>
-        <w:t>#include &lt;iostream&gt;</w:t>
+        </w:rPr>
+      </w:pPr>
+      <w:r>
+        <w:rPr>
+          <w:rFonts w:ascii="Courier New" w:hAnsi="Courier New" w:cs="Courier New"/>
+          <w:sz w:val="20"/>
+          <w:szCs w:val="20"/>
+        </w:rPr>
+        <w:t>#</w:t>
+      </w:r>
+      <w:r>
+        <w:rPr>
+          <w:rFonts w:ascii="Courier New" w:hAnsi="Courier New" w:cs="Courier New"/>
+          <w:sz w:val="20"/>
+          <w:szCs w:val="20"/>
+          <w:lang w:val="en-US"/>
+        </w:rPr>
+        <w:t>include</w:t>
+      </w:r>
+      <w:r>
+        <w:rPr>
+          <w:rFonts w:ascii="Courier New" w:hAnsi="Courier New" w:cs="Courier New"/>
+          <w:sz w:val="20"/>
+          <w:szCs w:val="20"/>
+        </w:rPr>
+        <w:t xml:space="preserve"> &lt;</w:t>
+      </w:r>
+      <w:r>
+        <w:rPr>
+          <w:rFonts w:ascii="Courier New" w:hAnsi="Courier New" w:cs="Courier New"/>
+          <w:sz w:val="20"/>
+          <w:szCs w:val="20"/>
+          <w:lang w:val="en-US"/>
+        </w:rPr>
+        <w:t>iostream</w:t>
+      </w:r>
+      <w:r>
+        <w:rPr>
+          <w:rFonts w:ascii="Courier New" w:hAnsi="Courier New" w:cs="Courier New"/>
+          <w:sz w:val="20"/>
+          <w:szCs w:val="20"/>
+        </w:rPr>
+        <w:t>&gt;</w:t>
       </w:r>
     </w:p>
     <w:p>
@@ -3366,7 +3446,6 @@
         <w:rPr>
           <w:sz w:val="28"/>
           <w:szCs w:val="28"/>
-          <w:lang w:val="en-US"/>
         </w:rPr>
       </w:pPr>
       <w:r>
@@ -3399,16 +3478,6 @@
         </w:rPr>
         <w:t>x</w:t>
       </w:r>
-    </w:p>
-    <w:p>
-      <w:pPr>
-        <w:ind w:firstLine="708"/>
-        <w:jc w:val="center"/>
-        <w:rPr>
-          <w:sz w:val="28"/>
-          <w:szCs w:val="28"/>
-        </w:rPr>
-      </w:pPr>
     </w:p>
     <w:p>
       <w:pPr>
@@ -3419,19 +3488,3294 @@
     <w:p>
       <w:pPr>
         <w:pStyle w:val="aa"/>
-        <w:spacing w:before="0"/>
       </w:pPr>
     </w:p>
     <w:p>
       <w:pPr>
         <w:pStyle w:val="aa"/>
-        <w:spacing w:before="0"/>
-      </w:pPr>
+        <w:jc w:val="center"/>
+        <w:rPr>
+          <w:b w:val="0"/>
+          <w:bCs/>
+          <w:lang w:val="en-US"/>
+        </w:rPr>
+      </w:pPr>
+      <w:r>
+        <w:rPr>
+          <w:lang w:val="be-BY"/>
+        </w:rPr>
+        <w:lastRenderedPageBreak/>
+        <w:drawing>
+          <wp:anchor distT="0" distB="0" distL="114300" distR="114300" simplePos="0" relativeHeight="251658240" behindDoc="0" locked="0" layoutInCell="1" allowOverlap="1" wp14:anchorId="0836A7E9" wp14:editId="76E6957B">
+            <wp:simplePos x="0" y="0"/>
+            <wp:positionH relativeFrom="margin">
+              <wp:align>center</wp:align>
+            </wp:positionH>
+            <wp:positionV relativeFrom="paragraph">
+              <wp:posOffset>7620</wp:posOffset>
+            </wp:positionV>
+            <wp:extent cx="5210902" cy="2267266"/>
+            <wp:effectExtent l="0" t="0" r="8890" b="0"/>
+            <wp:wrapTopAndBottom/>
+            <wp:docPr id="1" name="Рисунок 1"/>
+            <wp:cNvGraphicFramePr>
+              <a:graphicFrameLocks xmlns:a="http://schemas.openxmlformats.org/drawingml/2006/main" noChangeAspect="1"/>
+            </wp:cNvGraphicFramePr>
+            <a:graphic xmlns:a="http://schemas.openxmlformats.org/drawingml/2006/main">
+              <a:graphicData uri="http://schemas.openxmlformats.org/drawingml/2006/picture">
+                <pic:pic xmlns:pic="http://schemas.openxmlformats.org/drawingml/2006/picture">
+                  <pic:nvPicPr>
+                    <pic:cNvPr id="1" name=""/>
+                    <pic:cNvPicPr/>
+                  </pic:nvPicPr>
+                  <pic:blipFill>
+                    <a:blip r:embed="rId8">
+                      <a:extLst>
+                        <a:ext uri="{28A0092B-C50C-407E-A947-70E740481C1C}">
+                          <a14:useLocalDpi xmlns:a14="http://schemas.microsoft.com/office/drawing/2010/main" val="0"/>
+                        </a:ext>
+                      </a:extLst>
+                    </a:blip>
+                    <a:stretch>
+                      <a:fillRect/>
+                    </a:stretch>
+                  </pic:blipFill>
+                  <pic:spPr>
+                    <a:xfrm>
+                      <a:off x="0" y="0"/>
+                      <a:ext cx="5210902" cy="2267266"/>
+                    </a:xfrm>
+                    <a:prstGeom prst="rect">
+                      <a:avLst/>
+                    </a:prstGeom>
+                  </pic:spPr>
+                </pic:pic>
+              </a:graphicData>
+            </a:graphic>
+          </wp:anchor>
+        </w:drawing>
+      </w:r>
+      <w:r>
+        <w:rPr>
+          <w:b w:val="0"/>
+          <w:bCs/>
+        </w:rPr>
+        <w:t xml:space="preserve">Рисунок 1.1 – Результат выполнения программы </w:t>
+      </w:r>
+      <w:r>
+        <w:rPr>
+          <w:b w:val="0"/>
+          <w:bCs/>
+          <w:lang w:val="en-US"/>
+        </w:rPr>
+        <w:t>Lab</w:t>
+      </w:r>
+      <w:r>
+        <w:rPr>
+          <w:b w:val="0"/>
+          <w:bCs/>
+        </w:rPr>
+        <w:t>-03</w:t>
+      </w:r>
+      <w:r>
+        <w:rPr>
+          <w:b w:val="0"/>
+          <w:bCs/>
+          <w:lang w:val="en-US"/>
+        </w:rPr>
+        <w:t>x</w:t>
+      </w:r>
     </w:p>
     <w:p>
       <w:pPr>
         <w:pStyle w:val="aa"/>
       </w:pPr>
+      <w:r>
+        <w:t xml:space="preserve">Приложение </w:t>
+      </w:r>
+      <w:r>
+        <w:rPr>
+          <w:lang w:val="en-US"/>
+        </w:rPr>
+        <w:t>Lab</w:t>
+      </w:r>
+      <w:r>
+        <w:t>-03</w:t>
+      </w:r>
+      <w:r>
+        <w:rPr>
+          <w:lang w:val="en-US"/>
+        </w:rPr>
+        <w:t>a</w:t>
+      </w:r>
+    </w:p>
+    <w:p>
+      <w:pPr>
+        <w:pStyle w:val="aa"/>
+        <w:spacing w:after="280"/>
+        <w:ind w:firstLine="351"/>
+        <w:rPr>
+          <w:b w:val="0"/>
+          <w:bCs/>
+        </w:rPr>
+      </w:pPr>
+      <w:r>
+        <w:rPr>
+          <w:b w:val="0"/>
+          <w:bCs/>
+          <w:lang w:val="be-BY"/>
+        </w:rPr>
+        <w:t xml:space="preserve">Далее было создано приложение </w:t>
+      </w:r>
+      <w:r>
+        <w:rPr>
+          <w:b w:val="0"/>
+          <w:bCs/>
+          <w:lang w:val="en-US"/>
+        </w:rPr>
+        <w:t>Lab</w:t>
+      </w:r>
+      <w:r>
+        <w:rPr>
+          <w:b w:val="0"/>
+          <w:bCs/>
+        </w:rPr>
+        <w:t>-03</w:t>
+      </w:r>
+      <w:r>
+        <w:rPr>
+          <w:b w:val="0"/>
+          <w:bCs/>
+          <w:lang w:val="en-US"/>
+        </w:rPr>
+        <w:t>a</w:t>
+      </w:r>
+      <w:r>
+        <w:rPr>
+          <w:b w:val="0"/>
+          <w:bCs/>
+        </w:rPr>
+        <w:t xml:space="preserve">, которое создаёт три дочерних процесса для программы </w:t>
+      </w:r>
+      <w:r>
+        <w:rPr>
+          <w:b w:val="0"/>
+          <w:bCs/>
+          <w:lang w:val="en-US"/>
+        </w:rPr>
+        <w:t>Lab</w:t>
+      </w:r>
+      <w:r>
+        <w:rPr>
+          <w:b w:val="0"/>
+          <w:bCs/>
+        </w:rPr>
+        <w:t>-03</w:t>
+      </w:r>
+      <w:r>
+        <w:rPr>
+          <w:b w:val="0"/>
+          <w:bCs/>
+          <w:lang w:val="en-US"/>
+        </w:rPr>
+        <w:t>x</w:t>
+      </w:r>
+      <w:r>
+        <w:rPr>
+          <w:b w:val="0"/>
+          <w:bCs/>
+        </w:rPr>
+        <w:t xml:space="preserve"> с разными способами передачи параметров. На листинге 1.2 представлен исходный код программы для данного задания, на рисунке 1.2 представлен результат выполнения программы.</w:t>
+      </w:r>
+    </w:p>
+    <w:p>
+      <w:pPr>
+        <w:pBdr>
+          <w:top w:val="single" w:sz="4" w:space="1" w:color="auto"/>
+          <w:left w:val="single" w:sz="4" w:space="1" w:color="auto"/>
+          <w:bottom w:val="single" w:sz="4" w:space="1" w:color="auto"/>
+          <w:right w:val="single" w:sz="4" w:space="1" w:color="auto"/>
+        </w:pBdr>
+        <w:autoSpaceDE w:val="0"/>
+        <w:autoSpaceDN w:val="0"/>
+        <w:adjustRightInd w:val="0"/>
+        <w:rPr>
+          <w:rFonts w:ascii="Courier New" w:eastAsiaTheme="minorHAnsi" w:hAnsi="Courier New" w:cs="Courier New"/>
+          <w:highlight w:val="white"/>
+          <w:lang w:val="en-US" w:eastAsia="en-US"/>
+        </w:rPr>
+      </w:pPr>
+      <w:r>
+        <w:rPr>
+          <w:rFonts w:ascii="Courier New" w:eastAsiaTheme="minorHAnsi" w:hAnsi="Courier New" w:cs="Courier New"/>
+          <w:highlight w:val="white"/>
+          <w:lang w:val="en-US" w:eastAsia="en-US"/>
+        </w:rPr>
+        <w:t>#include &lt;</w:t>
+      </w:r>
+      <w:proofErr w:type="spellStart"/>
+      <w:r>
+        <w:rPr>
+          <w:rFonts w:ascii="Courier New" w:eastAsiaTheme="minorHAnsi" w:hAnsi="Courier New" w:cs="Courier New"/>
+          <w:highlight w:val="white"/>
+          <w:lang w:val="en-US" w:eastAsia="en-US"/>
+        </w:rPr>
+        <w:t>Windows.h</w:t>
+      </w:r>
+      <w:proofErr w:type="spellEnd"/>
+      <w:r>
+        <w:rPr>
+          <w:rFonts w:ascii="Courier New" w:eastAsiaTheme="minorHAnsi" w:hAnsi="Courier New" w:cs="Courier New"/>
+          <w:highlight w:val="white"/>
+          <w:lang w:val="en-US" w:eastAsia="en-US"/>
+        </w:rPr>
+        <w:t>&gt;</w:t>
+      </w:r>
+    </w:p>
+    <w:p>
+      <w:pPr>
+        <w:pBdr>
+          <w:top w:val="single" w:sz="4" w:space="1" w:color="auto"/>
+          <w:left w:val="single" w:sz="4" w:space="1" w:color="auto"/>
+          <w:bottom w:val="single" w:sz="4" w:space="1" w:color="auto"/>
+          <w:right w:val="single" w:sz="4" w:space="1" w:color="auto"/>
+        </w:pBdr>
+        <w:autoSpaceDE w:val="0"/>
+        <w:autoSpaceDN w:val="0"/>
+        <w:adjustRightInd w:val="0"/>
+        <w:rPr>
+          <w:rFonts w:ascii="Courier New" w:eastAsiaTheme="minorHAnsi" w:hAnsi="Courier New" w:cs="Courier New"/>
+          <w:highlight w:val="white"/>
+          <w:lang w:val="en-US" w:eastAsia="en-US"/>
+        </w:rPr>
+      </w:pPr>
+      <w:r>
+        <w:rPr>
+          <w:rFonts w:ascii="Courier New" w:eastAsiaTheme="minorHAnsi" w:hAnsi="Courier New" w:cs="Courier New"/>
+          <w:highlight w:val="white"/>
+          <w:lang w:val="en-US" w:eastAsia="en-US"/>
+        </w:rPr>
+        <w:t>#include &lt;iostream&gt;</w:t>
+      </w:r>
+    </w:p>
+    <w:p>
+      <w:pPr>
+        <w:pBdr>
+          <w:top w:val="single" w:sz="4" w:space="1" w:color="auto"/>
+          <w:left w:val="single" w:sz="4" w:space="1" w:color="auto"/>
+          <w:bottom w:val="single" w:sz="4" w:space="1" w:color="auto"/>
+          <w:right w:val="single" w:sz="4" w:space="1" w:color="auto"/>
+        </w:pBdr>
+        <w:autoSpaceDE w:val="0"/>
+        <w:autoSpaceDN w:val="0"/>
+        <w:adjustRightInd w:val="0"/>
+        <w:rPr>
+          <w:rFonts w:ascii="Courier New" w:eastAsiaTheme="minorHAnsi" w:hAnsi="Courier New" w:cs="Courier New"/>
+          <w:highlight w:val="white"/>
+          <w:lang w:val="en-US" w:eastAsia="en-US"/>
+        </w:rPr>
+      </w:pPr>
+    </w:p>
+    <w:p>
+      <w:pPr>
+        <w:pBdr>
+          <w:top w:val="single" w:sz="4" w:space="1" w:color="auto"/>
+          <w:left w:val="single" w:sz="4" w:space="1" w:color="auto"/>
+          <w:bottom w:val="single" w:sz="4" w:space="1" w:color="auto"/>
+          <w:right w:val="single" w:sz="4" w:space="1" w:color="auto"/>
+        </w:pBdr>
+        <w:autoSpaceDE w:val="0"/>
+        <w:autoSpaceDN w:val="0"/>
+        <w:adjustRightInd w:val="0"/>
+        <w:rPr>
+          <w:rFonts w:ascii="Courier New" w:eastAsiaTheme="minorHAnsi" w:hAnsi="Courier New" w:cs="Courier New"/>
+          <w:highlight w:val="white"/>
+          <w:lang w:val="en-US" w:eastAsia="en-US"/>
+        </w:rPr>
+      </w:pPr>
+      <w:r>
+        <w:rPr>
+          <w:rFonts w:ascii="Courier New" w:eastAsiaTheme="minorHAnsi" w:hAnsi="Courier New" w:cs="Courier New"/>
+          <w:highlight w:val="white"/>
+          <w:lang w:val="en-US" w:eastAsia="en-US"/>
+        </w:rPr>
+        <w:t xml:space="preserve">int </w:t>
+      </w:r>
+      <w:proofErr w:type="gramStart"/>
+      <w:r>
+        <w:rPr>
+          <w:rFonts w:ascii="Courier New" w:eastAsiaTheme="minorHAnsi" w:hAnsi="Courier New" w:cs="Courier New"/>
+          <w:highlight w:val="white"/>
+          <w:lang w:val="en-US" w:eastAsia="en-US"/>
+        </w:rPr>
+        <w:t>main(</w:t>
+      </w:r>
+      <w:proofErr w:type="gramEnd"/>
+      <w:r>
+        <w:rPr>
+          <w:rFonts w:ascii="Courier New" w:eastAsiaTheme="minorHAnsi" w:hAnsi="Courier New" w:cs="Courier New"/>
+          <w:highlight w:val="white"/>
+          <w:lang w:val="en-US" w:eastAsia="en-US"/>
+        </w:rPr>
+        <w:t xml:space="preserve">int </w:t>
+      </w:r>
+      <w:proofErr w:type="spellStart"/>
+      <w:r>
+        <w:rPr>
+          <w:rFonts w:ascii="Courier New" w:eastAsiaTheme="minorHAnsi" w:hAnsi="Courier New" w:cs="Courier New"/>
+          <w:highlight w:val="white"/>
+          <w:lang w:val="en-US" w:eastAsia="en-US"/>
+        </w:rPr>
+        <w:t>argc</w:t>
+      </w:r>
+      <w:proofErr w:type="spellEnd"/>
+      <w:r>
+        <w:rPr>
+          <w:rFonts w:ascii="Courier New" w:eastAsiaTheme="minorHAnsi" w:hAnsi="Courier New" w:cs="Courier New"/>
+          <w:highlight w:val="white"/>
+          <w:lang w:val="en-US" w:eastAsia="en-US"/>
+        </w:rPr>
+        <w:t xml:space="preserve">, char* </w:t>
+      </w:r>
+      <w:proofErr w:type="spellStart"/>
+      <w:r>
+        <w:rPr>
+          <w:rFonts w:ascii="Courier New" w:eastAsiaTheme="minorHAnsi" w:hAnsi="Courier New" w:cs="Courier New"/>
+          <w:highlight w:val="white"/>
+          <w:lang w:val="en-US" w:eastAsia="en-US"/>
+        </w:rPr>
+        <w:t>argv</w:t>
+      </w:r>
+      <w:proofErr w:type="spellEnd"/>
+      <w:r>
+        <w:rPr>
+          <w:rFonts w:ascii="Courier New" w:eastAsiaTheme="minorHAnsi" w:hAnsi="Courier New" w:cs="Courier New"/>
+          <w:highlight w:val="white"/>
+          <w:lang w:val="en-US" w:eastAsia="en-US"/>
+        </w:rPr>
+        <w:t>[]) {</w:t>
+      </w:r>
+    </w:p>
+    <w:p>
+      <w:pPr>
+        <w:pBdr>
+          <w:top w:val="single" w:sz="4" w:space="1" w:color="auto"/>
+          <w:left w:val="single" w:sz="4" w:space="1" w:color="auto"/>
+          <w:bottom w:val="single" w:sz="4" w:space="1" w:color="auto"/>
+          <w:right w:val="single" w:sz="4" w:space="1" w:color="auto"/>
+        </w:pBdr>
+        <w:autoSpaceDE w:val="0"/>
+        <w:autoSpaceDN w:val="0"/>
+        <w:adjustRightInd w:val="0"/>
+        <w:rPr>
+          <w:rFonts w:ascii="Courier New" w:eastAsiaTheme="minorHAnsi" w:hAnsi="Courier New" w:cs="Courier New"/>
+          <w:highlight w:val="white"/>
+          <w:lang w:val="en-US" w:eastAsia="en-US"/>
+        </w:rPr>
+      </w:pPr>
+      <w:r>
+        <w:rPr>
+          <w:rFonts w:ascii="Courier New" w:eastAsiaTheme="minorHAnsi" w:hAnsi="Courier New" w:cs="Courier New"/>
+          <w:highlight w:val="white"/>
+          <w:lang w:val="en-US" w:eastAsia="en-US"/>
+        </w:rPr>
+        <w:tab/>
+      </w:r>
+      <w:proofErr w:type="spellStart"/>
+      <w:r>
+        <w:rPr>
+          <w:rFonts w:ascii="Courier New" w:eastAsiaTheme="minorHAnsi" w:hAnsi="Courier New" w:cs="Courier New"/>
+          <w:highlight w:val="white"/>
+          <w:lang w:val="en-US" w:eastAsia="en-US"/>
+        </w:rPr>
+        <w:t>constexpr</w:t>
+      </w:r>
+      <w:proofErr w:type="spellEnd"/>
+      <w:r>
+        <w:rPr>
+          <w:rFonts w:ascii="Courier New" w:eastAsiaTheme="minorHAnsi" w:hAnsi="Courier New" w:cs="Courier New"/>
+          <w:highlight w:val="white"/>
+          <w:lang w:val="en-US" w:eastAsia="en-US"/>
+        </w:rPr>
+        <w:t xml:space="preserve"> int </w:t>
+      </w:r>
+      <w:proofErr w:type="spellStart"/>
+      <w:r>
+        <w:rPr>
+          <w:rFonts w:ascii="Courier New" w:eastAsiaTheme="minorHAnsi" w:hAnsi="Courier New" w:cs="Courier New"/>
+          <w:highlight w:val="white"/>
+          <w:lang w:val="en-US" w:eastAsia="en-US"/>
+        </w:rPr>
+        <w:t>process_amount</w:t>
+      </w:r>
+      <w:proofErr w:type="spellEnd"/>
+      <w:r>
+        <w:rPr>
+          <w:rFonts w:ascii="Courier New" w:eastAsiaTheme="minorHAnsi" w:hAnsi="Courier New" w:cs="Courier New"/>
+          <w:highlight w:val="white"/>
+          <w:lang w:val="en-US" w:eastAsia="en-US"/>
+        </w:rPr>
+        <w:t xml:space="preserve"> = 3;</w:t>
+      </w:r>
+    </w:p>
+    <w:p>
+      <w:pPr>
+        <w:pBdr>
+          <w:top w:val="single" w:sz="4" w:space="1" w:color="auto"/>
+          <w:left w:val="single" w:sz="4" w:space="1" w:color="auto"/>
+          <w:bottom w:val="single" w:sz="4" w:space="1" w:color="auto"/>
+          <w:right w:val="single" w:sz="4" w:space="1" w:color="auto"/>
+        </w:pBdr>
+        <w:autoSpaceDE w:val="0"/>
+        <w:autoSpaceDN w:val="0"/>
+        <w:adjustRightInd w:val="0"/>
+        <w:rPr>
+          <w:rFonts w:ascii="Courier New" w:eastAsiaTheme="minorHAnsi" w:hAnsi="Courier New" w:cs="Courier New"/>
+          <w:highlight w:val="white"/>
+          <w:lang w:val="en-US" w:eastAsia="en-US"/>
+        </w:rPr>
+      </w:pPr>
+    </w:p>
+    <w:p>
+      <w:pPr>
+        <w:pBdr>
+          <w:top w:val="single" w:sz="4" w:space="1" w:color="auto"/>
+          <w:left w:val="single" w:sz="4" w:space="1" w:color="auto"/>
+          <w:bottom w:val="single" w:sz="4" w:space="1" w:color="auto"/>
+          <w:right w:val="single" w:sz="4" w:space="1" w:color="auto"/>
+        </w:pBdr>
+        <w:autoSpaceDE w:val="0"/>
+        <w:autoSpaceDN w:val="0"/>
+        <w:adjustRightInd w:val="0"/>
+        <w:rPr>
+          <w:rFonts w:ascii="Courier New" w:eastAsiaTheme="minorHAnsi" w:hAnsi="Courier New" w:cs="Courier New"/>
+          <w:highlight w:val="white"/>
+          <w:lang w:val="en-US" w:eastAsia="en-US"/>
+        </w:rPr>
+      </w:pPr>
+      <w:r>
+        <w:rPr>
+          <w:rFonts w:ascii="Courier New" w:eastAsiaTheme="minorHAnsi" w:hAnsi="Courier New" w:cs="Courier New"/>
+          <w:highlight w:val="white"/>
+          <w:lang w:val="en-US" w:eastAsia="en-US"/>
+        </w:rPr>
+        <w:tab/>
+        <w:t xml:space="preserve">STARTUPINFOA </w:t>
+      </w:r>
+      <w:proofErr w:type="spellStart"/>
+      <w:r>
+        <w:rPr>
+          <w:rFonts w:ascii="Courier New" w:eastAsiaTheme="minorHAnsi" w:hAnsi="Courier New" w:cs="Courier New"/>
+          <w:highlight w:val="white"/>
+          <w:lang w:val="en-US" w:eastAsia="en-US"/>
+        </w:rPr>
+        <w:t>process_startup_info</w:t>
+      </w:r>
+      <w:proofErr w:type="spellEnd"/>
+      <w:r>
+        <w:rPr>
+          <w:rFonts w:ascii="Courier New" w:eastAsiaTheme="minorHAnsi" w:hAnsi="Courier New" w:cs="Courier New"/>
+          <w:highlight w:val="white"/>
+          <w:lang w:val="en-US" w:eastAsia="en-US"/>
+        </w:rPr>
+        <w:t>[</w:t>
+      </w:r>
+      <w:proofErr w:type="spellStart"/>
+      <w:r>
+        <w:rPr>
+          <w:rFonts w:ascii="Courier New" w:eastAsiaTheme="minorHAnsi" w:hAnsi="Courier New" w:cs="Courier New"/>
+          <w:highlight w:val="white"/>
+          <w:lang w:val="en-US" w:eastAsia="en-US"/>
+        </w:rPr>
+        <w:t>process_</w:t>
+      </w:r>
+      <w:proofErr w:type="gramStart"/>
+      <w:r>
+        <w:rPr>
+          <w:rFonts w:ascii="Courier New" w:eastAsiaTheme="minorHAnsi" w:hAnsi="Courier New" w:cs="Courier New"/>
+          <w:highlight w:val="white"/>
+          <w:lang w:val="en-US" w:eastAsia="en-US"/>
+        </w:rPr>
+        <w:t>amount</w:t>
+      </w:r>
+      <w:proofErr w:type="spellEnd"/>
+      <w:r>
+        <w:rPr>
+          <w:rFonts w:ascii="Courier New" w:eastAsiaTheme="minorHAnsi" w:hAnsi="Courier New" w:cs="Courier New"/>
+          <w:highlight w:val="white"/>
+          <w:lang w:val="en-US" w:eastAsia="en-US"/>
+        </w:rPr>
+        <w:t>]{</w:t>
+      </w:r>
+      <w:proofErr w:type="gramEnd"/>
+      <w:r>
+        <w:rPr>
+          <w:rFonts w:ascii="Courier New" w:eastAsiaTheme="minorHAnsi" w:hAnsi="Courier New" w:cs="Courier New"/>
+          <w:highlight w:val="white"/>
+          <w:lang w:val="en-US" w:eastAsia="en-US"/>
+        </w:rPr>
+        <w:t>};</w:t>
+      </w:r>
+    </w:p>
+    <w:p>
+      <w:pPr>
+        <w:pBdr>
+          <w:top w:val="single" w:sz="4" w:space="1" w:color="auto"/>
+          <w:left w:val="single" w:sz="4" w:space="1" w:color="auto"/>
+          <w:bottom w:val="single" w:sz="4" w:space="1" w:color="auto"/>
+          <w:right w:val="single" w:sz="4" w:space="1" w:color="auto"/>
+        </w:pBdr>
+        <w:autoSpaceDE w:val="0"/>
+        <w:autoSpaceDN w:val="0"/>
+        <w:adjustRightInd w:val="0"/>
+        <w:rPr>
+          <w:rFonts w:ascii="Courier New" w:eastAsiaTheme="minorHAnsi" w:hAnsi="Courier New" w:cs="Courier New"/>
+          <w:highlight w:val="white"/>
+          <w:lang w:val="en-US" w:eastAsia="en-US"/>
+        </w:rPr>
+      </w:pPr>
+      <w:r>
+        <w:rPr>
+          <w:rFonts w:ascii="Courier New" w:eastAsiaTheme="minorHAnsi" w:hAnsi="Courier New" w:cs="Courier New"/>
+          <w:highlight w:val="white"/>
+          <w:lang w:val="en-US" w:eastAsia="en-US"/>
+        </w:rPr>
+        <w:tab/>
+        <w:t xml:space="preserve">PROCESS_INFORMATION </w:t>
+      </w:r>
+      <w:proofErr w:type="spellStart"/>
+      <w:r>
+        <w:rPr>
+          <w:rFonts w:ascii="Courier New" w:eastAsiaTheme="minorHAnsi" w:hAnsi="Courier New" w:cs="Courier New"/>
+          <w:highlight w:val="white"/>
+          <w:lang w:val="en-US" w:eastAsia="en-US"/>
+        </w:rPr>
+        <w:t>process_info</w:t>
+      </w:r>
+      <w:proofErr w:type="spellEnd"/>
+      <w:r>
+        <w:rPr>
+          <w:rFonts w:ascii="Courier New" w:eastAsiaTheme="minorHAnsi" w:hAnsi="Courier New" w:cs="Courier New"/>
+          <w:highlight w:val="white"/>
+          <w:lang w:val="en-US" w:eastAsia="en-US"/>
+        </w:rPr>
+        <w:t>[</w:t>
+      </w:r>
+      <w:proofErr w:type="spellStart"/>
+      <w:r>
+        <w:rPr>
+          <w:rFonts w:ascii="Courier New" w:eastAsiaTheme="minorHAnsi" w:hAnsi="Courier New" w:cs="Courier New"/>
+          <w:highlight w:val="white"/>
+          <w:lang w:val="en-US" w:eastAsia="en-US"/>
+        </w:rPr>
+        <w:t>process_</w:t>
+      </w:r>
+      <w:proofErr w:type="gramStart"/>
+      <w:r>
+        <w:rPr>
+          <w:rFonts w:ascii="Courier New" w:eastAsiaTheme="minorHAnsi" w:hAnsi="Courier New" w:cs="Courier New"/>
+          <w:highlight w:val="white"/>
+          <w:lang w:val="en-US" w:eastAsia="en-US"/>
+        </w:rPr>
+        <w:t>amount</w:t>
+      </w:r>
+      <w:proofErr w:type="spellEnd"/>
+      <w:r>
+        <w:rPr>
+          <w:rFonts w:ascii="Courier New" w:eastAsiaTheme="minorHAnsi" w:hAnsi="Courier New" w:cs="Courier New"/>
+          <w:highlight w:val="white"/>
+          <w:lang w:val="en-US" w:eastAsia="en-US"/>
+        </w:rPr>
+        <w:t>]{</w:t>
+      </w:r>
+      <w:proofErr w:type="gramEnd"/>
+      <w:r>
+        <w:rPr>
+          <w:rFonts w:ascii="Courier New" w:eastAsiaTheme="minorHAnsi" w:hAnsi="Courier New" w:cs="Courier New"/>
+          <w:highlight w:val="white"/>
+          <w:lang w:val="en-US" w:eastAsia="en-US"/>
+        </w:rPr>
+        <w:t>};</w:t>
+      </w:r>
+    </w:p>
+    <w:p>
+      <w:pPr>
+        <w:pBdr>
+          <w:top w:val="single" w:sz="4" w:space="1" w:color="auto"/>
+          <w:left w:val="single" w:sz="4" w:space="1" w:color="auto"/>
+          <w:bottom w:val="single" w:sz="4" w:space="1" w:color="auto"/>
+          <w:right w:val="single" w:sz="4" w:space="1" w:color="auto"/>
+        </w:pBdr>
+        <w:autoSpaceDE w:val="0"/>
+        <w:autoSpaceDN w:val="0"/>
+        <w:adjustRightInd w:val="0"/>
+        <w:rPr>
+          <w:rFonts w:ascii="Courier New" w:eastAsiaTheme="minorHAnsi" w:hAnsi="Courier New" w:cs="Courier New"/>
+          <w:highlight w:val="white"/>
+          <w:lang w:val="en-US" w:eastAsia="en-US"/>
+        </w:rPr>
+      </w:pPr>
+      <w:r>
+        <w:rPr>
+          <w:rFonts w:ascii="Courier New" w:eastAsiaTheme="minorHAnsi" w:hAnsi="Courier New" w:cs="Courier New"/>
+          <w:highlight w:val="white"/>
+          <w:lang w:val="en-US" w:eastAsia="en-US"/>
+        </w:rPr>
+        <w:tab/>
+      </w:r>
+    </w:p>
+    <w:p>
+      <w:pPr>
+        <w:pBdr>
+          <w:top w:val="single" w:sz="4" w:space="1" w:color="auto"/>
+          <w:left w:val="single" w:sz="4" w:space="1" w:color="auto"/>
+          <w:bottom w:val="single" w:sz="4" w:space="1" w:color="auto"/>
+          <w:right w:val="single" w:sz="4" w:space="1" w:color="auto"/>
+        </w:pBdr>
+        <w:autoSpaceDE w:val="0"/>
+        <w:autoSpaceDN w:val="0"/>
+        <w:adjustRightInd w:val="0"/>
+        <w:rPr>
+          <w:rFonts w:ascii="Courier New" w:eastAsiaTheme="minorHAnsi" w:hAnsi="Courier New" w:cs="Courier New"/>
+          <w:highlight w:val="white"/>
+          <w:lang w:val="en-US" w:eastAsia="en-US"/>
+        </w:rPr>
+      </w:pPr>
+      <w:r>
+        <w:rPr>
+          <w:rFonts w:ascii="Courier New" w:eastAsiaTheme="minorHAnsi" w:hAnsi="Courier New" w:cs="Courier New"/>
+          <w:highlight w:val="white"/>
+          <w:lang w:val="en-US" w:eastAsia="en-US"/>
+        </w:rPr>
+        <w:tab/>
+        <w:t xml:space="preserve">for (auto&amp; </w:t>
+      </w:r>
+      <w:proofErr w:type="gramStart"/>
+      <w:r>
+        <w:rPr>
+          <w:rFonts w:ascii="Courier New" w:eastAsiaTheme="minorHAnsi" w:hAnsi="Courier New" w:cs="Courier New"/>
+          <w:highlight w:val="white"/>
+          <w:lang w:val="en-US" w:eastAsia="en-US"/>
+        </w:rPr>
+        <w:t>s :</w:t>
+      </w:r>
+      <w:proofErr w:type="gramEnd"/>
+      <w:r>
+        <w:rPr>
+          <w:rFonts w:ascii="Courier New" w:eastAsiaTheme="minorHAnsi" w:hAnsi="Courier New" w:cs="Courier New"/>
+          <w:highlight w:val="white"/>
+          <w:lang w:val="en-US" w:eastAsia="en-US"/>
+        </w:rPr>
+        <w:t xml:space="preserve"> </w:t>
+      </w:r>
+      <w:proofErr w:type="spellStart"/>
+      <w:r>
+        <w:rPr>
+          <w:rFonts w:ascii="Courier New" w:eastAsiaTheme="minorHAnsi" w:hAnsi="Courier New" w:cs="Courier New"/>
+          <w:highlight w:val="white"/>
+          <w:lang w:val="en-US" w:eastAsia="en-US"/>
+        </w:rPr>
+        <w:t>process_startup_info</w:t>
+      </w:r>
+      <w:proofErr w:type="spellEnd"/>
+      <w:r>
+        <w:rPr>
+          <w:rFonts w:ascii="Courier New" w:eastAsiaTheme="minorHAnsi" w:hAnsi="Courier New" w:cs="Courier New"/>
+          <w:highlight w:val="white"/>
+          <w:lang w:val="en-US" w:eastAsia="en-US"/>
+        </w:rPr>
+        <w:t>) {</w:t>
+      </w:r>
+    </w:p>
+    <w:p>
+      <w:pPr>
+        <w:pBdr>
+          <w:top w:val="single" w:sz="4" w:space="1" w:color="auto"/>
+          <w:left w:val="single" w:sz="4" w:space="1" w:color="auto"/>
+          <w:bottom w:val="single" w:sz="4" w:space="1" w:color="auto"/>
+          <w:right w:val="single" w:sz="4" w:space="1" w:color="auto"/>
+        </w:pBdr>
+        <w:autoSpaceDE w:val="0"/>
+        <w:autoSpaceDN w:val="0"/>
+        <w:adjustRightInd w:val="0"/>
+        <w:rPr>
+          <w:rFonts w:ascii="Courier New" w:eastAsiaTheme="minorHAnsi" w:hAnsi="Courier New" w:cs="Courier New"/>
+          <w:highlight w:val="white"/>
+          <w:lang w:val="en-US" w:eastAsia="en-US"/>
+        </w:rPr>
+      </w:pPr>
+      <w:r>
+        <w:rPr>
+          <w:rFonts w:ascii="Courier New" w:eastAsiaTheme="minorHAnsi" w:hAnsi="Courier New" w:cs="Courier New"/>
+          <w:highlight w:val="white"/>
+          <w:lang w:val="en-US" w:eastAsia="en-US"/>
+        </w:rPr>
+        <w:tab/>
+      </w:r>
+      <w:r>
+        <w:rPr>
+          <w:rFonts w:ascii="Courier New" w:eastAsiaTheme="minorHAnsi" w:hAnsi="Courier New" w:cs="Courier New"/>
+          <w:highlight w:val="white"/>
+          <w:lang w:val="en-US" w:eastAsia="en-US"/>
+        </w:rPr>
+        <w:tab/>
+      </w:r>
+      <w:proofErr w:type="spellStart"/>
+      <w:proofErr w:type="gramStart"/>
+      <w:r>
+        <w:rPr>
+          <w:rFonts w:ascii="Courier New" w:eastAsiaTheme="minorHAnsi" w:hAnsi="Courier New" w:cs="Courier New"/>
+          <w:highlight w:val="white"/>
+          <w:lang w:val="en-US" w:eastAsia="en-US"/>
+        </w:rPr>
+        <w:t>s.cb</w:t>
+      </w:r>
+      <w:proofErr w:type="spellEnd"/>
+      <w:proofErr w:type="gramEnd"/>
+      <w:r>
+        <w:rPr>
+          <w:rFonts w:ascii="Courier New" w:eastAsiaTheme="minorHAnsi" w:hAnsi="Courier New" w:cs="Courier New"/>
+          <w:highlight w:val="white"/>
+          <w:lang w:val="en-US" w:eastAsia="en-US"/>
+        </w:rPr>
+        <w:t xml:space="preserve"> = </w:t>
+      </w:r>
+      <w:proofErr w:type="spellStart"/>
+      <w:r>
+        <w:rPr>
+          <w:rFonts w:ascii="Courier New" w:eastAsiaTheme="minorHAnsi" w:hAnsi="Courier New" w:cs="Courier New"/>
+          <w:highlight w:val="white"/>
+          <w:lang w:val="en-US" w:eastAsia="en-US"/>
+        </w:rPr>
+        <w:t>sizeof</w:t>
+      </w:r>
+      <w:proofErr w:type="spellEnd"/>
+      <w:r>
+        <w:rPr>
+          <w:rFonts w:ascii="Courier New" w:eastAsiaTheme="minorHAnsi" w:hAnsi="Courier New" w:cs="Courier New"/>
+          <w:highlight w:val="white"/>
+          <w:lang w:val="en-US" w:eastAsia="en-US"/>
+        </w:rPr>
+        <w:t>(STARTUPINFOA);</w:t>
+      </w:r>
+    </w:p>
+    <w:p>
+      <w:pPr>
+        <w:pBdr>
+          <w:top w:val="single" w:sz="4" w:space="1" w:color="auto"/>
+          <w:left w:val="single" w:sz="4" w:space="1" w:color="auto"/>
+          <w:bottom w:val="single" w:sz="4" w:space="1" w:color="auto"/>
+          <w:right w:val="single" w:sz="4" w:space="1" w:color="auto"/>
+        </w:pBdr>
+        <w:autoSpaceDE w:val="0"/>
+        <w:autoSpaceDN w:val="0"/>
+        <w:adjustRightInd w:val="0"/>
+        <w:rPr>
+          <w:rFonts w:ascii="Courier New" w:eastAsiaTheme="minorHAnsi" w:hAnsi="Courier New" w:cs="Courier New"/>
+          <w:highlight w:val="white"/>
+          <w:lang w:val="en-US" w:eastAsia="en-US"/>
+        </w:rPr>
+      </w:pPr>
+      <w:r>
+        <w:rPr>
+          <w:rFonts w:ascii="Courier New" w:eastAsiaTheme="minorHAnsi" w:hAnsi="Courier New" w:cs="Courier New"/>
+          <w:highlight w:val="white"/>
+          <w:lang w:val="en-US" w:eastAsia="en-US"/>
+        </w:rPr>
+        <w:tab/>
+        <w:t>}</w:t>
+      </w:r>
+    </w:p>
+    <w:p>
+      <w:pPr>
+        <w:pBdr>
+          <w:top w:val="single" w:sz="4" w:space="1" w:color="auto"/>
+          <w:left w:val="single" w:sz="4" w:space="1" w:color="auto"/>
+          <w:bottom w:val="single" w:sz="4" w:space="1" w:color="auto"/>
+          <w:right w:val="single" w:sz="4" w:space="1" w:color="auto"/>
+        </w:pBdr>
+        <w:autoSpaceDE w:val="0"/>
+        <w:autoSpaceDN w:val="0"/>
+        <w:adjustRightInd w:val="0"/>
+        <w:rPr>
+          <w:rFonts w:ascii="Courier New" w:eastAsiaTheme="minorHAnsi" w:hAnsi="Courier New" w:cs="Courier New"/>
+          <w:highlight w:val="white"/>
+          <w:lang w:val="en-US" w:eastAsia="en-US"/>
+        </w:rPr>
+      </w:pPr>
+    </w:p>
+    <w:p>
+      <w:pPr>
+        <w:pBdr>
+          <w:top w:val="single" w:sz="4" w:space="1" w:color="auto"/>
+          <w:left w:val="single" w:sz="4" w:space="1" w:color="auto"/>
+          <w:bottom w:val="single" w:sz="4" w:space="1" w:color="auto"/>
+          <w:right w:val="single" w:sz="4" w:space="1" w:color="auto"/>
+        </w:pBdr>
+        <w:autoSpaceDE w:val="0"/>
+        <w:autoSpaceDN w:val="0"/>
+        <w:adjustRightInd w:val="0"/>
+        <w:rPr>
+          <w:rFonts w:ascii="Courier New" w:eastAsiaTheme="minorHAnsi" w:hAnsi="Courier New" w:cs="Courier New"/>
+          <w:highlight w:val="white"/>
+          <w:lang w:val="en-US" w:eastAsia="en-US"/>
+        </w:rPr>
+      </w:pPr>
+      <w:r>
+        <w:rPr>
+          <w:rFonts w:ascii="Courier New" w:eastAsiaTheme="minorHAnsi" w:hAnsi="Courier New" w:cs="Courier New"/>
+          <w:highlight w:val="white"/>
+          <w:lang w:val="en-US" w:eastAsia="en-US"/>
+        </w:rPr>
+        <w:tab/>
+        <w:t xml:space="preserve">LPCSTR </w:t>
+      </w:r>
+      <w:proofErr w:type="spellStart"/>
+      <w:r>
+        <w:rPr>
+          <w:rFonts w:ascii="Courier New" w:eastAsiaTheme="minorHAnsi" w:hAnsi="Courier New" w:cs="Courier New"/>
+          <w:highlight w:val="white"/>
+          <w:lang w:val="en-US" w:eastAsia="en-US"/>
+        </w:rPr>
+        <w:t>exe_file</w:t>
+      </w:r>
+      <w:proofErr w:type="spellEnd"/>
+      <w:r>
+        <w:rPr>
+          <w:rFonts w:ascii="Courier New" w:eastAsiaTheme="minorHAnsi" w:hAnsi="Courier New" w:cs="Courier New"/>
+          <w:highlight w:val="white"/>
+          <w:lang w:val="en-US" w:eastAsia="en-US"/>
+        </w:rPr>
+        <w:t xml:space="preserve"> = "C:\\Users\\User-ee4aed31\\Desktop\\Lab3\\Lab-03x.exe";</w:t>
+      </w:r>
+    </w:p>
+    <w:p>
+      <w:pPr>
+        <w:pBdr>
+          <w:top w:val="single" w:sz="4" w:space="1" w:color="auto"/>
+          <w:left w:val="single" w:sz="4" w:space="1" w:color="auto"/>
+          <w:bottom w:val="single" w:sz="4" w:space="1" w:color="auto"/>
+          <w:right w:val="single" w:sz="4" w:space="1" w:color="auto"/>
+        </w:pBdr>
+        <w:autoSpaceDE w:val="0"/>
+        <w:autoSpaceDN w:val="0"/>
+        <w:adjustRightInd w:val="0"/>
+        <w:rPr>
+          <w:rFonts w:ascii="Courier New" w:eastAsiaTheme="minorHAnsi" w:hAnsi="Courier New" w:cs="Courier New"/>
+          <w:highlight w:val="white"/>
+          <w:lang w:val="en-US" w:eastAsia="en-US"/>
+        </w:rPr>
+      </w:pPr>
+      <w:r>
+        <w:rPr>
+          <w:rFonts w:ascii="Courier New" w:eastAsiaTheme="minorHAnsi" w:hAnsi="Courier New" w:cs="Courier New"/>
+          <w:highlight w:val="white"/>
+          <w:lang w:val="en-US" w:eastAsia="en-US"/>
+        </w:rPr>
+        <w:tab/>
+        <w:t xml:space="preserve">char </w:t>
+      </w:r>
+      <w:proofErr w:type="spellStart"/>
+      <w:r>
+        <w:rPr>
+          <w:rFonts w:ascii="Courier New" w:eastAsiaTheme="minorHAnsi" w:hAnsi="Courier New" w:cs="Courier New"/>
+          <w:highlight w:val="white"/>
+          <w:lang w:val="en-US" w:eastAsia="en-US"/>
+        </w:rPr>
+        <w:t>cmd_</w:t>
+      </w:r>
+      <w:proofErr w:type="gramStart"/>
+      <w:r>
+        <w:rPr>
+          <w:rFonts w:ascii="Courier New" w:eastAsiaTheme="minorHAnsi" w:hAnsi="Courier New" w:cs="Courier New"/>
+          <w:highlight w:val="white"/>
+          <w:lang w:val="en-US" w:eastAsia="en-US"/>
+        </w:rPr>
+        <w:t>line</w:t>
+      </w:r>
+      <w:proofErr w:type="spellEnd"/>
+      <w:r>
+        <w:rPr>
+          <w:rFonts w:ascii="Courier New" w:eastAsiaTheme="minorHAnsi" w:hAnsi="Courier New" w:cs="Courier New"/>
+          <w:highlight w:val="white"/>
+          <w:lang w:val="en-US" w:eastAsia="en-US"/>
+        </w:rPr>
+        <w:t>[</w:t>
+      </w:r>
+      <w:proofErr w:type="gramEnd"/>
+      <w:r>
+        <w:rPr>
+          <w:rFonts w:ascii="Courier New" w:eastAsiaTheme="minorHAnsi" w:hAnsi="Courier New" w:cs="Courier New"/>
+          <w:highlight w:val="white"/>
+          <w:lang w:val="en-US" w:eastAsia="en-US"/>
+        </w:rPr>
+        <w:t>256];</w:t>
+      </w:r>
+    </w:p>
+    <w:p>
+      <w:pPr>
+        <w:pBdr>
+          <w:top w:val="single" w:sz="4" w:space="1" w:color="auto"/>
+          <w:left w:val="single" w:sz="4" w:space="1" w:color="auto"/>
+          <w:bottom w:val="single" w:sz="4" w:space="1" w:color="auto"/>
+          <w:right w:val="single" w:sz="4" w:space="1" w:color="auto"/>
+        </w:pBdr>
+        <w:autoSpaceDE w:val="0"/>
+        <w:autoSpaceDN w:val="0"/>
+        <w:adjustRightInd w:val="0"/>
+        <w:rPr>
+          <w:rFonts w:ascii="Courier New" w:eastAsiaTheme="minorHAnsi" w:hAnsi="Courier New" w:cs="Courier New"/>
+          <w:highlight w:val="white"/>
+          <w:lang w:val="en-US" w:eastAsia="en-US"/>
+        </w:rPr>
+      </w:pPr>
+      <w:r>
+        <w:rPr>
+          <w:rFonts w:ascii="Courier New" w:eastAsiaTheme="minorHAnsi" w:hAnsi="Courier New" w:cs="Courier New"/>
+          <w:highlight w:val="white"/>
+          <w:lang w:val="en-US" w:eastAsia="en-US"/>
+        </w:rPr>
+        <w:tab/>
+      </w:r>
+      <w:proofErr w:type="spellStart"/>
+      <w:r>
+        <w:rPr>
+          <w:rFonts w:ascii="Courier New" w:eastAsiaTheme="minorHAnsi" w:hAnsi="Courier New" w:cs="Courier New"/>
+          <w:highlight w:val="white"/>
+          <w:lang w:val="en-US" w:eastAsia="en-US"/>
+        </w:rPr>
+        <w:t>sprintf_</w:t>
+      </w:r>
+      <w:proofErr w:type="gramStart"/>
+      <w:r>
+        <w:rPr>
+          <w:rFonts w:ascii="Courier New" w:eastAsiaTheme="minorHAnsi" w:hAnsi="Courier New" w:cs="Courier New"/>
+          <w:highlight w:val="white"/>
+          <w:lang w:val="en-US" w:eastAsia="en-US"/>
+        </w:rPr>
+        <w:t>s</w:t>
+      </w:r>
+      <w:proofErr w:type="spellEnd"/>
+      <w:r>
+        <w:rPr>
+          <w:rFonts w:ascii="Courier New" w:eastAsiaTheme="minorHAnsi" w:hAnsi="Courier New" w:cs="Courier New"/>
+          <w:highlight w:val="white"/>
+          <w:lang w:val="en-US" w:eastAsia="en-US"/>
+        </w:rPr>
+        <w:t>(</w:t>
+      </w:r>
+      <w:proofErr w:type="spellStart"/>
+      <w:proofErr w:type="gramEnd"/>
+      <w:r>
+        <w:rPr>
+          <w:rFonts w:ascii="Courier New" w:eastAsiaTheme="minorHAnsi" w:hAnsi="Courier New" w:cs="Courier New"/>
+          <w:highlight w:val="white"/>
+          <w:lang w:val="en-US" w:eastAsia="en-US"/>
+        </w:rPr>
+        <w:t>cmd_line</w:t>
+      </w:r>
+      <w:proofErr w:type="spellEnd"/>
+      <w:r>
+        <w:rPr>
+          <w:rFonts w:ascii="Courier New" w:eastAsiaTheme="minorHAnsi" w:hAnsi="Courier New" w:cs="Courier New"/>
+          <w:highlight w:val="white"/>
+          <w:lang w:val="en-US" w:eastAsia="en-US"/>
+        </w:rPr>
+        <w:t>, "Lab-03x.exe 10");</w:t>
+      </w:r>
+    </w:p>
+    <w:p>
+      <w:pPr>
+        <w:pBdr>
+          <w:top w:val="single" w:sz="4" w:space="1" w:color="auto"/>
+          <w:left w:val="single" w:sz="4" w:space="1" w:color="auto"/>
+          <w:bottom w:val="single" w:sz="4" w:space="1" w:color="auto"/>
+          <w:right w:val="single" w:sz="4" w:space="1" w:color="auto"/>
+        </w:pBdr>
+        <w:autoSpaceDE w:val="0"/>
+        <w:autoSpaceDN w:val="0"/>
+        <w:adjustRightInd w:val="0"/>
+        <w:rPr>
+          <w:rFonts w:ascii="Courier New" w:eastAsiaTheme="minorHAnsi" w:hAnsi="Courier New" w:cs="Courier New"/>
+          <w:highlight w:val="white"/>
+          <w:lang w:val="en-US" w:eastAsia="en-US"/>
+        </w:rPr>
+      </w:pPr>
+    </w:p>
+    <w:p>
+      <w:pPr>
+        <w:pBdr>
+          <w:top w:val="single" w:sz="4" w:space="1" w:color="auto"/>
+          <w:left w:val="single" w:sz="4" w:space="1" w:color="auto"/>
+          <w:bottom w:val="single" w:sz="4" w:space="1" w:color="auto"/>
+          <w:right w:val="single" w:sz="4" w:space="1" w:color="auto"/>
+        </w:pBdr>
+        <w:autoSpaceDE w:val="0"/>
+        <w:autoSpaceDN w:val="0"/>
+        <w:adjustRightInd w:val="0"/>
+        <w:rPr>
+          <w:rFonts w:ascii="Courier New" w:eastAsiaTheme="minorHAnsi" w:hAnsi="Courier New" w:cs="Courier New"/>
+          <w:highlight w:val="white"/>
+          <w:lang w:val="en-US" w:eastAsia="en-US"/>
+        </w:rPr>
+      </w:pPr>
+      <w:r>
+        <w:rPr>
+          <w:rFonts w:ascii="Courier New" w:eastAsiaTheme="minorHAnsi" w:hAnsi="Courier New" w:cs="Courier New"/>
+          <w:highlight w:val="white"/>
+          <w:lang w:val="en-US" w:eastAsia="en-US"/>
+        </w:rPr>
+        <w:tab/>
+        <w:t xml:space="preserve">BOOL </w:t>
+      </w:r>
+      <w:proofErr w:type="spellStart"/>
+      <w:r>
+        <w:rPr>
+          <w:rFonts w:ascii="Courier New" w:eastAsiaTheme="minorHAnsi" w:hAnsi="Courier New" w:cs="Courier New"/>
+          <w:highlight w:val="white"/>
+          <w:lang w:val="en-US" w:eastAsia="en-US"/>
+        </w:rPr>
+        <w:t>created_process</w:t>
+      </w:r>
+      <w:proofErr w:type="spellEnd"/>
+      <w:r>
+        <w:rPr>
+          <w:rFonts w:ascii="Courier New" w:eastAsiaTheme="minorHAnsi" w:hAnsi="Courier New" w:cs="Courier New"/>
+          <w:highlight w:val="white"/>
+          <w:lang w:val="en-US" w:eastAsia="en-US"/>
+        </w:rPr>
+        <w:t>[</w:t>
+      </w:r>
+      <w:proofErr w:type="spellStart"/>
+      <w:r>
+        <w:rPr>
+          <w:rFonts w:ascii="Courier New" w:eastAsiaTheme="minorHAnsi" w:hAnsi="Courier New" w:cs="Courier New"/>
+          <w:highlight w:val="white"/>
+          <w:lang w:val="en-US" w:eastAsia="en-US"/>
+        </w:rPr>
+        <w:t>process_</w:t>
+      </w:r>
+      <w:proofErr w:type="gramStart"/>
+      <w:r>
+        <w:rPr>
+          <w:rFonts w:ascii="Courier New" w:eastAsiaTheme="minorHAnsi" w:hAnsi="Courier New" w:cs="Courier New"/>
+          <w:highlight w:val="white"/>
+          <w:lang w:val="en-US" w:eastAsia="en-US"/>
+        </w:rPr>
+        <w:t>amount</w:t>
+      </w:r>
+      <w:proofErr w:type="spellEnd"/>
+      <w:r>
+        <w:rPr>
+          <w:rFonts w:ascii="Courier New" w:eastAsiaTheme="minorHAnsi" w:hAnsi="Courier New" w:cs="Courier New"/>
+          <w:highlight w:val="white"/>
+          <w:lang w:val="en-US" w:eastAsia="en-US"/>
+        </w:rPr>
+        <w:t>]{</w:t>
+      </w:r>
+      <w:proofErr w:type="gramEnd"/>
+      <w:r>
+        <w:rPr>
+          <w:rFonts w:ascii="Courier New" w:eastAsiaTheme="minorHAnsi" w:hAnsi="Courier New" w:cs="Courier New"/>
+          <w:highlight w:val="white"/>
+          <w:lang w:val="en-US" w:eastAsia="en-US"/>
+        </w:rPr>
+        <w:t xml:space="preserve"> FALSE,FALSE,FALSE };</w:t>
+      </w:r>
+    </w:p>
+    <w:p>
+      <w:pPr>
+        <w:pBdr>
+          <w:top w:val="single" w:sz="4" w:space="1" w:color="auto"/>
+          <w:left w:val="single" w:sz="4" w:space="1" w:color="auto"/>
+          <w:bottom w:val="single" w:sz="4" w:space="1" w:color="auto"/>
+          <w:right w:val="single" w:sz="4" w:space="1" w:color="auto"/>
+        </w:pBdr>
+        <w:autoSpaceDE w:val="0"/>
+        <w:autoSpaceDN w:val="0"/>
+        <w:adjustRightInd w:val="0"/>
+        <w:rPr>
+          <w:rFonts w:ascii="Courier New" w:eastAsiaTheme="minorHAnsi" w:hAnsi="Courier New" w:cs="Courier New"/>
+          <w:highlight w:val="white"/>
+          <w:lang w:val="en-US" w:eastAsia="en-US"/>
+        </w:rPr>
+      </w:pPr>
+    </w:p>
+    <w:p>
+      <w:pPr>
+        <w:pBdr>
+          <w:top w:val="single" w:sz="4" w:space="1" w:color="auto"/>
+          <w:left w:val="single" w:sz="4" w:space="1" w:color="auto"/>
+          <w:bottom w:val="single" w:sz="4" w:space="1" w:color="auto"/>
+          <w:right w:val="single" w:sz="4" w:space="1" w:color="auto"/>
+        </w:pBdr>
+        <w:autoSpaceDE w:val="0"/>
+        <w:autoSpaceDN w:val="0"/>
+        <w:adjustRightInd w:val="0"/>
+        <w:rPr>
+          <w:rFonts w:ascii="Courier New" w:eastAsiaTheme="minorHAnsi" w:hAnsi="Courier New" w:cs="Courier New"/>
+          <w:highlight w:val="white"/>
+          <w:lang w:val="en-US" w:eastAsia="en-US"/>
+        </w:rPr>
+      </w:pPr>
+      <w:r>
+        <w:rPr>
+          <w:rFonts w:ascii="Courier New" w:eastAsiaTheme="minorHAnsi" w:hAnsi="Courier New" w:cs="Courier New"/>
+          <w:highlight w:val="white"/>
+          <w:lang w:val="en-US" w:eastAsia="en-US"/>
+        </w:rPr>
+        <w:tab/>
+      </w:r>
+      <w:proofErr w:type="spellStart"/>
+      <w:r>
+        <w:rPr>
+          <w:rFonts w:ascii="Courier New" w:eastAsiaTheme="minorHAnsi" w:hAnsi="Courier New" w:cs="Courier New"/>
+          <w:highlight w:val="white"/>
+          <w:lang w:val="en-US" w:eastAsia="en-US"/>
+        </w:rPr>
+        <w:t>created_</w:t>
+      </w:r>
+      <w:proofErr w:type="gramStart"/>
+      <w:r>
+        <w:rPr>
+          <w:rFonts w:ascii="Courier New" w:eastAsiaTheme="minorHAnsi" w:hAnsi="Courier New" w:cs="Courier New"/>
+          <w:highlight w:val="white"/>
+          <w:lang w:val="en-US" w:eastAsia="en-US"/>
+        </w:rPr>
+        <w:t>process</w:t>
+      </w:r>
+      <w:proofErr w:type="spellEnd"/>
+      <w:r>
+        <w:rPr>
+          <w:rFonts w:ascii="Courier New" w:eastAsiaTheme="minorHAnsi" w:hAnsi="Courier New" w:cs="Courier New"/>
+          <w:highlight w:val="white"/>
+          <w:lang w:val="en-US" w:eastAsia="en-US"/>
+        </w:rPr>
+        <w:t>[</w:t>
+      </w:r>
+      <w:proofErr w:type="gramEnd"/>
+      <w:r>
+        <w:rPr>
+          <w:rFonts w:ascii="Courier New" w:eastAsiaTheme="minorHAnsi" w:hAnsi="Courier New" w:cs="Courier New"/>
+          <w:highlight w:val="white"/>
+          <w:lang w:val="en-US" w:eastAsia="en-US"/>
+        </w:rPr>
+        <w:t xml:space="preserve">0] = </w:t>
+      </w:r>
+      <w:proofErr w:type="spellStart"/>
+      <w:r>
+        <w:rPr>
+          <w:rFonts w:ascii="Courier New" w:eastAsiaTheme="minorHAnsi" w:hAnsi="Courier New" w:cs="Courier New"/>
+          <w:highlight w:val="white"/>
+          <w:lang w:val="en-US" w:eastAsia="en-US"/>
+        </w:rPr>
+        <w:t>CreateProcessA</w:t>
+      </w:r>
+      <w:proofErr w:type="spellEnd"/>
+      <w:r>
+        <w:rPr>
+          <w:rFonts w:ascii="Courier New" w:eastAsiaTheme="minorHAnsi" w:hAnsi="Courier New" w:cs="Courier New"/>
+          <w:highlight w:val="white"/>
+          <w:lang w:val="en-US" w:eastAsia="en-US"/>
+        </w:rPr>
+        <w:t>(</w:t>
+      </w:r>
+      <w:proofErr w:type="spellStart"/>
+      <w:r>
+        <w:rPr>
+          <w:rFonts w:ascii="Courier New" w:eastAsiaTheme="minorHAnsi" w:hAnsi="Courier New" w:cs="Courier New"/>
+          <w:highlight w:val="white"/>
+          <w:lang w:val="en-US" w:eastAsia="en-US"/>
+        </w:rPr>
+        <w:t>cmd_line,nullptr,nullptr</w:t>
+      </w:r>
+      <w:proofErr w:type="spellEnd"/>
+      <w:r>
+        <w:rPr>
+          <w:rFonts w:ascii="Courier New" w:eastAsiaTheme="minorHAnsi" w:hAnsi="Courier New" w:cs="Courier New"/>
+          <w:highlight w:val="white"/>
+          <w:lang w:val="en-US" w:eastAsia="en-US"/>
+        </w:rPr>
+        <w:t>,</w:t>
+      </w:r>
+    </w:p>
+    <w:p>
+      <w:pPr>
+        <w:pBdr>
+          <w:top w:val="single" w:sz="4" w:space="1" w:color="auto"/>
+          <w:left w:val="single" w:sz="4" w:space="1" w:color="auto"/>
+          <w:bottom w:val="single" w:sz="4" w:space="1" w:color="auto"/>
+          <w:right w:val="single" w:sz="4" w:space="1" w:color="auto"/>
+        </w:pBdr>
+        <w:autoSpaceDE w:val="0"/>
+        <w:autoSpaceDN w:val="0"/>
+        <w:adjustRightInd w:val="0"/>
+        <w:rPr>
+          <w:rFonts w:ascii="Courier New" w:eastAsiaTheme="minorHAnsi" w:hAnsi="Courier New" w:cs="Courier New"/>
+          <w:highlight w:val="white"/>
+          <w:lang w:val="en-US" w:eastAsia="en-US"/>
+        </w:rPr>
+      </w:pPr>
+      <w:proofErr w:type="gramStart"/>
+      <w:r>
+        <w:rPr>
+          <w:rFonts w:ascii="Courier New" w:eastAsiaTheme="minorHAnsi" w:hAnsi="Courier New" w:cs="Courier New"/>
+          <w:highlight w:val="white"/>
+          <w:lang w:val="en-US" w:eastAsia="en-US"/>
+        </w:rPr>
+        <w:t>nullptr,FALSE</w:t>
+      </w:r>
+      <w:proofErr w:type="gramEnd"/>
+      <w:r>
+        <w:rPr>
+          <w:rFonts w:ascii="Courier New" w:eastAsiaTheme="minorHAnsi" w:hAnsi="Courier New" w:cs="Courier New"/>
+          <w:highlight w:val="white"/>
+          <w:lang w:val="en-US" w:eastAsia="en-US"/>
+        </w:rPr>
+        <w:t>,0,nullptr,nullptr,&amp;process_startup_info[0],&amp;process_info[0]);</w:t>
+      </w:r>
+    </w:p>
+    <w:p>
+      <w:pPr>
+        <w:pBdr>
+          <w:top w:val="single" w:sz="4" w:space="1" w:color="auto"/>
+          <w:left w:val="single" w:sz="4" w:space="1" w:color="auto"/>
+          <w:bottom w:val="single" w:sz="4" w:space="1" w:color="auto"/>
+          <w:right w:val="single" w:sz="4" w:space="1" w:color="auto"/>
+        </w:pBdr>
+        <w:autoSpaceDE w:val="0"/>
+        <w:autoSpaceDN w:val="0"/>
+        <w:adjustRightInd w:val="0"/>
+        <w:rPr>
+          <w:rFonts w:ascii="Courier New" w:eastAsiaTheme="minorHAnsi" w:hAnsi="Courier New" w:cs="Courier New"/>
+          <w:highlight w:val="white"/>
+          <w:lang w:val="en-US" w:eastAsia="en-US"/>
+        </w:rPr>
+      </w:pPr>
+    </w:p>
+    <w:p>
+      <w:pPr>
+        <w:pBdr>
+          <w:top w:val="single" w:sz="4" w:space="1" w:color="auto"/>
+          <w:left w:val="single" w:sz="4" w:space="1" w:color="auto"/>
+          <w:bottom w:val="single" w:sz="4" w:space="1" w:color="auto"/>
+          <w:right w:val="single" w:sz="4" w:space="1" w:color="auto"/>
+        </w:pBdr>
+        <w:autoSpaceDE w:val="0"/>
+        <w:autoSpaceDN w:val="0"/>
+        <w:adjustRightInd w:val="0"/>
+        <w:rPr>
+          <w:rFonts w:ascii="Courier New" w:eastAsiaTheme="minorHAnsi" w:hAnsi="Courier New" w:cs="Courier New"/>
+          <w:highlight w:val="white"/>
+          <w:lang w:val="en-US" w:eastAsia="en-US"/>
+        </w:rPr>
+      </w:pPr>
+      <w:r>
+        <w:rPr>
+          <w:rFonts w:ascii="Courier New" w:eastAsiaTheme="minorHAnsi" w:hAnsi="Courier New" w:cs="Courier New"/>
+          <w:highlight w:val="white"/>
+          <w:lang w:val="en-US" w:eastAsia="en-US"/>
+        </w:rPr>
+        <w:tab/>
+      </w:r>
+      <w:proofErr w:type="spellStart"/>
+      <w:r>
+        <w:rPr>
+          <w:rFonts w:ascii="Courier New" w:eastAsiaTheme="minorHAnsi" w:hAnsi="Courier New" w:cs="Courier New"/>
+          <w:highlight w:val="white"/>
+          <w:lang w:val="en-US" w:eastAsia="en-US"/>
+        </w:rPr>
+        <w:t>created_</w:t>
+      </w:r>
+      <w:proofErr w:type="gramStart"/>
+      <w:r>
+        <w:rPr>
+          <w:rFonts w:ascii="Courier New" w:eastAsiaTheme="minorHAnsi" w:hAnsi="Courier New" w:cs="Courier New"/>
+          <w:highlight w:val="white"/>
+          <w:lang w:val="en-US" w:eastAsia="en-US"/>
+        </w:rPr>
+        <w:t>process</w:t>
+      </w:r>
+      <w:proofErr w:type="spellEnd"/>
+      <w:r>
+        <w:rPr>
+          <w:rFonts w:ascii="Courier New" w:eastAsiaTheme="minorHAnsi" w:hAnsi="Courier New" w:cs="Courier New"/>
+          <w:highlight w:val="white"/>
+          <w:lang w:val="en-US" w:eastAsia="en-US"/>
+        </w:rPr>
+        <w:t>[</w:t>
+      </w:r>
+      <w:proofErr w:type="gramEnd"/>
+      <w:r>
+        <w:rPr>
+          <w:rFonts w:ascii="Courier New" w:eastAsiaTheme="minorHAnsi" w:hAnsi="Courier New" w:cs="Courier New"/>
+          <w:highlight w:val="white"/>
+          <w:lang w:val="en-US" w:eastAsia="en-US"/>
+        </w:rPr>
+        <w:t xml:space="preserve">1] = </w:t>
+      </w:r>
+      <w:proofErr w:type="spellStart"/>
+      <w:r>
+        <w:rPr>
+          <w:rFonts w:ascii="Courier New" w:eastAsiaTheme="minorHAnsi" w:hAnsi="Courier New" w:cs="Courier New"/>
+          <w:highlight w:val="white"/>
+          <w:lang w:val="en-US" w:eastAsia="en-US"/>
+        </w:rPr>
+        <w:t>CreateProcessA</w:t>
+      </w:r>
+      <w:proofErr w:type="spellEnd"/>
+      <w:r>
+        <w:rPr>
+          <w:rFonts w:ascii="Courier New" w:eastAsiaTheme="minorHAnsi" w:hAnsi="Courier New" w:cs="Courier New"/>
+          <w:highlight w:val="white"/>
+          <w:lang w:val="en-US" w:eastAsia="en-US"/>
+        </w:rPr>
+        <w:t>(</w:t>
+      </w:r>
+      <w:proofErr w:type="spellStart"/>
+      <w:r>
+        <w:rPr>
+          <w:rFonts w:ascii="Courier New" w:eastAsiaTheme="minorHAnsi" w:hAnsi="Courier New" w:cs="Courier New"/>
+          <w:highlight w:val="white"/>
+          <w:lang w:val="en-US" w:eastAsia="en-US"/>
+        </w:rPr>
+        <w:t>nullptr,cmd_line,nullptr</w:t>
+      </w:r>
+      <w:proofErr w:type="spellEnd"/>
+      <w:r>
+        <w:rPr>
+          <w:rFonts w:ascii="Courier New" w:eastAsiaTheme="minorHAnsi" w:hAnsi="Courier New" w:cs="Courier New"/>
+          <w:highlight w:val="white"/>
+          <w:lang w:val="en-US" w:eastAsia="en-US"/>
+        </w:rPr>
+        <w:t>,</w:t>
+      </w:r>
+    </w:p>
+    <w:p>
+      <w:pPr>
+        <w:pBdr>
+          <w:top w:val="single" w:sz="4" w:space="1" w:color="auto"/>
+          <w:left w:val="single" w:sz="4" w:space="1" w:color="auto"/>
+          <w:bottom w:val="single" w:sz="4" w:space="1" w:color="auto"/>
+          <w:right w:val="single" w:sz="4" w:space="1" w:color="auto"/>
+        </w:pBdr>
+        <w:autoSpaceDE w:val="0"/>
+        <w:autoSpaceDN w:val="0"/>
+        <w:adjustRightInd w:val="0"/>
+        <w:rPr>
+          <w:rFonts w:ascii="Courier New" w:eastAsiaTheme="minorHAnsi" w:hAnsi="Courier New" w:cs="Courier New"/>
+          <w:highlight w:val="white"/>
+          <w:lang w:val="en-US" w:eastAsia="en-US"/>
+        </w:rPr>
+      </w:pPr>
+      <w:proofErr w:type="gramStart"/>
+      <w:r>
+        <w:rPr>
+          <w:rFonts w:ascii="Courier New" w:eastAsiaTheme="minorHAnsi" w:hAnsi="Courier New" w:cs="Courier New"/>
+          <w:highlight w:val="white"/>
+          <w:lang w:val="en-US" w:eastAsia="en-US"/>
+        </w:rPr>
+        <w:t>nullptr,FALSE</w:t>
+      </w:r>
+      <w:proofErr w:type="gramEnd"/>
+      <w:r>
+        <w:rPr>
+          <w:rFonts w:ascii="Courier New" w:eastAsiaTheme="minorHAnsi" w:hAnsi="Courier New" w:cs="Courier New"/>
+          <w:highlight w:val="white"/>
+          <w:lang w:val="en-US" w:eastAsia="en-US"/>
+        </w:rPr>
+        <w:t>,0,nullptr,nullptr,&amp;process_startup_info[1],&amp;process_info[1]);</w:t>
+      </w:r>
+    </w:p>
+    <w:p>
+      <w:pPr>
+        <w:pBdr>
+          <w:top w:val="single" w:sz="4" w:space="1" w:color="auto"/>
+          <w:left w:val="single" w:sz="4" w:space="1" w:color="auto"/>
+          <w:bottom w:val="single" w:sz="4" w:space="1" w:color="auto"/>
+          <w:right w:val="single" w:sz="4" w:space="1" w:color="auto"/>
+        </w:pBdr>
+        <w:autoSpaceDE w:val="0"/>
+        <w:autoSpaceDN w:val="0"/>
+        <w:adjustRightInd w:val="0"/>
+        <w:rPr>
+          <w:rFonts w:ascii="Courier New" w:eastAsiaTheme="minorHAnsi" w:hAnsi="Courier New" w:cs="Courier New"/>
+          <w:highlight w:val="white"/>
+          <w:lang w:val="en-US" w:eastAsia="en-US"/>
+        </w:rPr>
+      </w:pPr>
+    </w:p>
+    <w:p>
+      <w:pPr>
+        <w:pBdr>
+          <w:top w:val="single" w:sz="4" w:space="1" w:color="auto"/>
+          <w:left w:val="single" w:sz="4" w:space="1" w:color="auto"/>
+          <w:bottom w:val="single" w:sz="4" w:space="1" w:color="auto"/>
+          <w:right w:val="single" w:sz="4" w:space="1" w:color="auto"/>
+        </w:pBdr>
+        <w:autoSpaceDE w:val="0"/>
+        <w:autoSpaceDN w:val="0"/>
+        <w:adjustRightInd w:val="0"/>
+        <w:rPr>
+          <w:rFonts w:ascii="Courier New" w:eastAsiaTheme="minorHAnsi" w:hAnsi="Courier New" w:cs="Courier New"/>
+          <w:highlight w:val="white"/>
+          <w:lang w:val="en-US" w:eastAsia="en-US"/>
+        </w:rPr>
+      </w:pPr>
+      <w:r>
+        <w:rPr>
+          <w:rFonts w:ascii="Courier New" w:eastAsiaTheme="minorHAnsi" w:hAnsi="Courier New" w:cs="Courier New"/>
+          <w:highlight w:val="white"/>
+          <w:lang w:val="en-US" w:eastAsia="en-US"/>
+        </w:rPr>
+        <w:tab/>
+      </w:r>
+      <w:proofErr w:type="spellStart"/>
+      <w:r>
+        <w:rPr>
+          <w:rFonts w:ascii="Courier New" w:eastAsiaTheme="minorHAnsi" w:hAnsi="Courier New" w:cs="Courier New"/>
+          <w:highlight w:val="white"/>
+          <w:lang w:val="en-US" w:eastAsia="en-US"/>
+        </w:rPr>
+        <w:t>created_</w:t>
+      </w:r>
+      <w:proofErr w:type="gramStart"/>
+      <w:r>
+        <w:rPr>
+          <w:rFonts w:ascii="Courier New" w:eastAsiaTheme="minorHAnsi" w:hAnsi="Courier New" w:cs="Courier New"/>
+          <w:highlight w:val="white"/>
+          <w:lang w:val="en-US" w:eastAsia="en-US"/>
+        </w:rPr>
+        <w:t>process</w:t>
+      </w:r>
+      <w:proofErr w:type="spellEnd"/>
+      <w:r>
+        <w:rPr>
+          <w:rFonts w:ascii="Courier New" w:eastAsiaTheme="minorHAnsi" w:hAnsi="Courier New" w:cs="Courier New"/>
+          <w:highlight w:val="white"/>
+          <w:lang w:val="en-US" w:eastAsia="en-US"/>
+        </w:rPr>
+        <w:t>[</w:t>
+      </w:r>
+      <w:proofErr w:type="gramEnd"/>
+      <w:r>
+        <w:rPr>
+          <w:rFonts w:ascii="Courier New" w:eastAsiaTheme="minorHAnsi" w:hAnsi="Courier New" w:cs="Courier New"/>
+          <w:highlight w:val="white"/>
+          <w:lang w:val="en-US" w:eastAsia="en-US"/>
+        </w:rPr>
+        <w:t xml:space="preserve">2] = </w:t>
+      </w:r>
+      <w:proofErr w:type="spellStart"/>
+      <w:r>
+        <w:rPr>
+          <w:rFonts w:ascii="Courier New" w:eastAsiaTheme="minorHAnsi" w:hAnsi="Courier New" w:cs="Courier New"/>
+          <w:highlight w:val="white"/>
+          <w:lang w:val="en-US" w:eastAsia="en-US"/>
+        </w:rPr>
+        <w:t>CreateProcessA</w:t>
+      </w:r>
+      <w:proofErr w:type="spellEnd"/>
+      <w:r>
+        <w:rPr>
+          <w:rFonts w:ascii="Courier New" w:eastAsiaTheme="minorHAnsi" w:hAnsi="Courier New" w:cs="Courier New"/>
+          <w:highlight w:val="white"/>
+          <w:lang w:val="en-US" w:eastAsia="en-US"/>
+        </w:rPr>
+        <w:t>(</w:t>
+      </w:r>
+      <w:proofErr w:type="spellStart"/>
+      <w:r>
+        <w:rPr>
+          <w:rFonts w:ascii="Courier New" w:eastAsiaTheme="minorHAnsi" w:hAnsi="Courier New" w:cs="Courier New"/>
+          <w:highlight w:val="white"/>
+          <w:lang w:val="en-US" w:eastAsia="en-US"/>
+        </w:rPr>
+        <w:t>exe_file</w:t>
+      </w:r>
+      <w:proofErr w:type="spellEnd"/>
+      <w:r>
+        <w:rPr>
+          <w:rFonts w:ascii="Courier New" w:eastAsiaTheme="minorHAnsi" w:hAnsi="Courier New" w:cs="Courier New"/>
+          <w:highlight w:val="white"/>
+          <w:lang w:val="en-US" w:eastAsia="en-US"/>
+        </w:rPr>
+        <w:t>,(LPSTR)" 10",</w:t>
+      </w:r>
+    </w:p>
+    <w:p>
+      <w:pPr>
+        <w:pBdr>
+          <w:top w:val="single" w:sz="4" w:space="1" w:color="auto"/>
+          <w:left w:val="single" w:sz="4" w:space="1" w:color="auto"/>
+          <w:bottom w:val="single" w:sz="4" w:space="1" w:color="auto"/>
+          <w:right w:val="single" w:sz="4" w:space="1" w:color="auto"/>
+        </w:pBdr>
+        <w:autoSpaceDE w:val="0"/>
+        <w:autoSpaceDN w:val="0"/>
+        <w:adjustRightInd w:val="0"/>
+        <w:rPr>
+          <w:rFonts w:ascii="Courier New" w:eastAsiaTheme="minorHAnsi" w:hAnsi="Courier New" w:cs="Courier New"/>
+          <w:highlight w:val="white"/>
+          <w:lang w:val="en-US" w:eastAsia="en-US"/>
+        </w:rPr>
+      </w:pPr>
+      <w:proofErr w:type="gramStart"/>
+      <w:r>
+        <w:rPr>
+          <w:rFonts w:ascii="Courier New" w:eastAsiaTheme="minorHAnsi" w:hAnsi="Courier New" w:cs="Courier New"/>
+          <w:highlight w:val="white"/>
+          <w:lang w:val="en-US" w:eastAsia="en-US"/>
+        </w:rPr>
+        <w:lastRenderedPageBreak/>
+        <w:t>nullptr,nullptr</w:t>
+      </w:r>
+      <w:proofErr w:type="gramEnd"/>
+      <w:r>
+        <w:rPr>
+          <w:rFonts w:ascii="Courier New" w:eastAsiaTheme="minorHAnsi" w:hAnsi="Courier New" w:cs="Courier New"/>
+          <w:highlight w:val="white"/>
+          <w:lang w:val="en-US" w:eastAsia="en-US"/>
+        </w:rPr>
+        <w:t>,FALSE,0,nullptr,nullptr,&amp;process_startup_info[2],&amp;process_info[2]);</w:t>
+      </w:r>
+    </w:p>
+    <w:p>
+      <w:pPr>
+        <w:pBdr>
+          <w:top w:val="single" w:sz="4" w:space="1" w:color="auto"/>
+          <w:left w:val="single" w:sz="4" w:space="1" w:color="auto"/>
+          <w:bottom w:val="single" w:sz="4" w:space="1" w:color="auto"/>
+          <w:right w:val="single" w:sz="4" w:space="1" w:color="auto"/>
+        </w:pBdr>
+        <w:autoSpaceDE w:val="0"/>
+        <w:autoSpaceDN w:val="0"/>
+        <w:adjustRightInd w:val="0"/>
+        <w:rPr>
+          <w:rFonts w:ascii="Courier New" w:eastAsiaTheme="minorHAnsi" w:hAnsi="Courier New" w:cs="Courier New"/>
+          <w:highlight w:val="white"/>
+          <w:lang w:val="en-US" w:eastAsia="en-US"/>
+        </w:rPr>
+      </w:pPr>
+    </w:p>
+    <w:p>
+      <w:pPr>
+        <w:pBdr>
+          <w:top w:val="single" w:sz="4" w:space="1" w:color="auto"/>
+          <w:left w:val="single" w:sz="4" w:space="1" w:color="auto"/>
+          <w:bottom w:val="single" w:sz="4" w:space="1" w:color="auto"/>
+          <w:right w:val="single" w:sz="4" w:space="1" w:color="auto"/>
+        </w:pBdr>
+        <w:autoSpaceDE w:val="0"/>
+        <w:autoSpaceDN w:val="0"/>
+        <w:adjustRightInd w:val="0"/>
+        <w:rPr>
+          <w:rFonts w:ascii="Courier New" w:eastAsiaTheme="minorHAnsi" w:hAnsi="Courier New" w:cs="Courier New"/>
+          <w:highlight w:val="white"/>
+          <w:lang w:val="en-US" w:eastAsia="en-US"/>
+        </w:rPr>
+      </w:pPr>
+      <w:r>
+        <w:rPr>
+          <w:rFonts w:ascii="Courier New" w:eastAsiaTheme="minorHAnsi" w:hAnsi="Courier New" w:cs="Courier New"/>
+          <w:highlight w:val="white"/>
+          <w:lang w:val="en-US" w:eastAsia="en-US"/>
+        </w:rPr>
+        <w:tab/>
+        <w:t xml:space="preserve">HANDLE </w:t>
+      </w:r>
+      <w:proofErr w:type="spellStart"/>
+      <w:r>
+        <w:rPr>
+          <w:rFonts w:ascii="Courier New" w:eastAsiaTheme="minorHAnsi" w:hAnsi="Courier New" w:cs="Courier New"/>
+          <w:highlight w:val="white"/>
+          <w:lang w:val="en-US" w:eastAsia="en-US"/>
+        </w:rPr>
+        <w:t>process_handles</w:t>
+      </w:r>
+      <w:proofErr w:type="spellEnd"/>
+      <w:r>
+        <w:rPr>
+          <w:rFonts w:ascii="Courier New" w:eastAsiaTheme="minorHAnsi" w:hAnsi="Courier New" w:cs="Courier New"/>
+          <w:highlight w:val="white"/>
+          <w:lang w:val="en-US" w:eastAsia="en-US"/>
+        </w:rPr>
+        <w:t>[</w:t>
+      </w:r>
+      <w:proofErr w:type="spellStart"/>
+      <w:r>
+        <w:rPr>
+          <w:rFonts w:ascii="Courier New" w:eastAsiaTheme="minorHAnsi" w:hAnsi="Courier New" w:cs="Courier New"/>
+          <w:highlight w:val="white"/>
+          <w:lang w:val="en-US" w:eastAsia="en-US"/>
+        </w:rPr>
+        <w:t>process_amount</w:t>
+      </w:r>
+      <w:proofErr w:type="spellEnd"/>
+      <w:r>
+        <w:rPr>
+          <w:rFonts w:ascii="Courier New" w:eastAsiaTheme="minorHAnsi" w:hAnsi="Courier New" w:cs="Courier New"/>
+          <w:highlight w:val="white"/>
+          <w:lang w:val="en-US" w:eastAsia="en-US"/>
+        </w:rPr>
+        <w:t>];</w:t>
+      </w:r>
+    </w:p>
+    <w:p>
+      <w:pPr>
+        <w:pBdr>
+          <w:top w:val="single" w:sz="4" w:space="1" w:color="auto"/>
+          <w:left w:val="single" w:sz="4" w:space="1" w:color="auto"/>
+          <w:bottom w:val="single" w:sz="4" w:space="1" w:color="auto"/>
+          <w:right w:val="single" w:sz="4" w:space="1" w:color="auto"/>
+        </w:pBdr>
+        <w:autoSpaceDE w:val="0"/>
+        <w:autoSpaceDN w:val="0"/>
+        <w:adjustRightInd w:val="0"/>
+        <w:rPr>
+          <w:rFonts w:ascii="Courier New" w:eastAsiaTheme="minorHAnsi" w:hAnsi="Courier New" w:cs="Courier New"/>
+          <w:highlight w:val="white"/>
+          <w:lang w:val="en-US" w:eastAsia="en-US"/>
+        </w:rPr>
+      </w:pPr>
+      <w:r>
+        <w:rPr>
+          <w:rFonts w:ascii="Courier New" w:eastAsiaTheme="minorHAnsi" w:hAnsi="Courier New" w:cs="Courier New"/>
+          <w:highlight w:val="white"/>
+          <w:lang w:val="en-US" w:eastAsia="en-US"/>
+        </w:rPr>
+        <w:tab/>
+        <w:t>int running = 0;</w:t>
+      </w:r>
+    </w:p>
+    <w:p>
+      <w:pPr>
+        <w:pBdr>
+          <w:top w:val="single" w:sz="4" w:space="1" w:color="auto"/>
+          <w:left w:val="single" w:sz="4" w:space="1" w:color="auto"/>
+          <w:bottom w:val="single" w:sz="4" w:space="1" w:color="auto"/>
+          <w:right w:val="single" w:sz="4" w:space="1" w:color="auto"/>
+        </w:pBdr>
+        <w:autoSpaceDE w:val="0"/>
+        <w:autoSpaceDN w:val="0"/>
+        <w:adjustRightInd w:val="0"/>
+        <w:rPr>
+          <w:rFonts w:ascii="Courier New" w:eastAsiaTheme="minorHAnsi" w:hAnsi="Courier New" w:cs="Courier New"/>
+          <w:highlight w:val="white"/>
+          <w:lang w:val="en-US" w:eastAsia="en-US"/>
+        </w:rPr>
+      </w:pPr>
+    </w:p>
+    <w:p>
+      <w:pPr>
+        <w:pBdr>
+          <w:top w:val="single" w:sz="4" w:space="1" w:color="auto"/>
+          <w:left w:val="single" w:sz="4" w:space="1" w:color="auto"/>
+          <w:bottom w:val="single" w:sz="4" w:space="1" w:color="auto"/>
+          <w:right w:val="single" w:sz="4" w:space="1" w:color="auto"/>
+        </w:pBdr>
+        <w:autoSpaceDE w:val="0"/>
+        <w:autoSpaceDN w:val="0"/>
+        <w:adjustRightInd w:val="0"/>
+        <w:rPr>
+          <w:rFonts w:ascii="Courier New" w:eastAsiaTheme="minorHAnsi" w:hAnsi="Courier New" w:cs="Courier New"/>
+          <w:highlight w:val="white"/>
+          <w:lang w:val="en-US" w:eastAsia="en-US"/>
+        </w:rPr>
+      </w:pPr>
+      <w:r>
+        <w:rPr>
+          <w:rFonts w:ascii="Courier New" w:eastAsiaTheme="minorHAnsi" w:hAnsi="Courier New" w:cs="Courier New"/>
+          <w:highlight w:val="white"/>
+          <w:lang w:val="en-US" w:eastAsia="en-US"/>
+        </w:rPr>
+        <w:tab/>
+        <w:t xml:space="preserve">for (int </w:t>
+      </w:r>
+      <w:proofErr w:type="spellStart"/>
+      <w:r>
+        <w:rPr>
+          <w:rFonts w:ascii="Courier New" w:eastAsiaTheme="minorHAnsi" w:hAnsi="Courier New" w:cs="Courier New"/>
+          <w:highlight w:val="white"/>
+          <w:lang w:val="en-US" w:eastAsia="en-US"/>
+        </w:rPr>
+        <w:t>i</w:t>
+      </w:r>
+      <w:proofErr w:type="spellEnd"/>
+      <w:r>
+        <w:rPr>
+          <w:rFonts w:ascii="Courier New" w:eastAsiaTheme="minorHAnsi" w:hAnsi="Courier New" w:cs="Courier New"/>
+          <w:highlight w:val="white"/>
+          <w:lang w:val="en-US" w:eastAsia="en-US"/>
+        </w:rPr>
+        <w:t xml:space="preserve"> = 0; </w:t>
+      </w:r>
+      <w:proofErr w:type="spellStart"/>
+      <w:r>
+        <w:rPr>
+          <w:rFonts w:ascii="Courier New" w:eastAsiaTheme="minorHAnsi" w:hAnsi="Courier New" w:cs="Courier New"/>
+          <w:highlight w:val="white"/>
+          <w:lang w:val="en-US" w:eastAsia="en-US"/>
+        </w:rPr>
+        <w:t>i</w:t>
+      </w:r>
+      <w:proofErr w:type="spellEnd"/>
+      <w:r>
+        <w:rPr>
+          <w:rFonts w:ascii="Courier New" w:eastAsiaTheme="minorHAnsi" w:hAnsi="Courier New" w:cs="Courier New"/>
+          <w:highlight w:val="white"/>
+          <w:lang w:val="en-US" w:eastAsia="en-US"/>
+        </w:rPr>
+        <w:t xml:space="preserve"> &lt; </w:t>
+      </w:r>
+      <w:proofErr w:type="spellStart"/>
+      <w:r>
+        <w:rPr>
+          <w:rFonts w:ascii="Courier New" w:eastAsiaTheme="minorHAnsi" w:hAnsi="Courier New" w:cs="Courier New"/>
+          <w:highlight w:val="white"/>
+          <w:lang w:val="en-US" w:eastAsia="en-US"/>
+        </w:rPr>
+        <w:t>process_amount</w:t>
+      </w:r>
+      <w:proofErr w:type="spellEnd"/>
+      <w:r>
+        <w:rPr>
+          <w:rFonts w:ascii="Courier New" w:eastAsiaTheme="minorHAnsi" w:hAnsi="Courier New" w:cs="Courier New"/>
+          <w:highlight w:val="white"/>
+          <w:lang w:val="en-US" w:eastAsia="en-US"/>
+        </w:rPr>
+        <w:t>; ++</w:t>
+      </w:r>
+      <w:proofErr w:type="spellStart"/>
+      <w:r>
+        <w:rPr>
+          <w:rFonts w:ascii="Courier New" w:eastAsiaTheme="minorHAnsi" w:hAnsi="Courier New" w:cs="Courier New"/>
+          <w:highlight w:val="white"/>
+          <w:lang w:val="en-US" w:eastAsia="en-US"/>
+        </w:rPr>
+        <w:t>i</w:t>
+      </w:r>
+      <w:proofErr w:type="spellEnd"/>
+      <w:r>
+        <w:rPr>
+          <w:rFonts w:ascii="Courier New" w:eastAsiaTheme="minorHAnsi" w:hAnsi="Courier New" w:cs="Courier New"/>
+          <w:highlight w:val="white"/>
+          <w:lang w:val="en-US" w:eastAsia="en-US"/>
+        </w:rPr>
+        <w:t>) {</w:t>
+      </w:r>
+    </w:p>
+    <w:p>
+      <w:pPr>
+        <w:pBdr>
+          <w:top w:val="single" w:sz="4" w:space="1" w:color="auto"/>
+          <w:left w:val="single" w:sz="4" w:space="1" w:color="auto"/>
+          <w:bottom w:val="single" w:sz="4" w:space="1" w:color="auto"/>
+          <w:right w:val="single" w:sz="4" w:space="1" w:color="auto"/>
+        </w:pBdr>
+        <w:autoSpaceDE w:val="0"/>
+        <w:autoSpaceDN w:val="0"/>
+        <w:adjustRightInd w:val="0"/>
+        <w:rPr>
+          <w:rFonts w:ascii="Courier New" w:eastAsiaTheme="minorHAnsi" w:hAnsi="Courier New" w:cs="Courier New"/>
+          <w:highlight w:val="white"/>
+          <w:lang w:val="en-US" w:eastAsia="en-US"/>
+        </w:rPr>
+      </w:pPr>
+      <w:r>
+        <w:rPr>
+          <w:rFonts w:ascii="Courier New" w:eastAsiaTheme="minorHAnsi" w:hAnsi="Courier New" w:cs="Courier New"/>
+          <w:highlight w:val="white"/>
+          <w:lang w:val="en-US" w:eastAsia="en-US"/>
+        </w:rPr>
+        <w:tab/>
+      </w:r>
+      <w:r>
+        <w:rPr>
+          <w:rFonts w:ascii="Courier New" w:eastAsiaTheme="minorHAnsi" w:hAnsi="Courier New" w:cs="Courier New"/>
+          <w:highlight w:val="white"/>
+          <w:lang w:val="en-US" w:eastAsia="en-US"/>
+        </w:rPr>
+        <w:tab/>
+        <w:t>if (</w:t>
+      </w:r>
+      <w:proofErr w:type="spellStart"/>
+      <w:r>
+        <w:rPr>
+          <w:rFonts w:ascii="Courier New" w:eastAsiaTheme="minorHAnsi" w:hAnsi="Courier New" w:cs="Courier New"/>
+          <w:highlight w:val="white"/>
+          <w:lang w:val="en-US" w:eastAsia="en-US"/>
+        </w:rPr>
+        <w:t>created_process</w:t>
+      </w:r>
+      <w:proofErr w:type="spellEnd"/>
+      <w:r>
+        <w:rPr>
+          <w:rFonts w:ascii="Courier New" w:eastAsiaTheme="minorHAnsi" w:hAnsi="Courier New" w:cs="Courier New"/>
+          <w:highlight w:val="white"/>
+          <w:lang w:val="en-US" w:eastAsia="en-US"/>
+        </w:rPr>
+        <w:t>[</w:t>
+      </w:r>
+      <w:proofErr w:type="spellStart"/>
+      <w:r>
+        <w:rPr>
+          <w:rFonts w:ascii="Courier New" w:eastAsiaTheme="minorHAnsi" w:hAnsi="Courier New" w:cs="Courier New"/>
+          <w:highlight w:val="white"/>
+          <w:lang w:val="en-US" w:eastAsia="en-US"/>
+        </w:rPr>
+        <w:t>i</w:t>
+      </w:r>
+      <w:proofErr w:type="spellEnd"/>
+      <w:r>
+        <w:rPr>
+          <w:rFonts w:ascii="Courier New" w:eastAsiaTheme="minorHAnsi" w:hAnsi="Courier New" w:cs="Courier New"/>
+          <w:highlight w:val="white"/>
+          <w:lang w:val="en-US" w:eastAsia="en-US"/>
+        </w:rPr>
+        <w:t>]) {</w:t>
+      </w:r>
+    </w:p>
+    <w:p>
+      <w:pPr>
+        <w:pBdr>
+          <w:top w:val="single" w:sz="4" w:space="1" w:color="auto"/>
+          <w:left w:val="single" w:sz="4" w:space="1" w:color="auto"/>
+          <w:bottom w:val="single" w:sz="4" w:space="1" w:color="auto"/>
+          <w:right w:val="single" w:sz="4" w:space="1" w:color="auto"/>
+        </w:pBdr>
+        <w:autoSpaceDE w:val="0"/>
+        <w:autoSpaceDN w:val="0"/>
+        <w:adjustRightInd w:val="0"/>
+        <w:rPr>
+          <w:rFonts w:ascii="Courier New" w:eastAsiaTheme="minorHAnsi" w:hAnsi="Courier New" w:cs="Courier New"/>
+          <w:highlight w:val="white"/>
+          <w:lang w:val="en-US" w:eastAsia="en-US"/>
+        </w:rPr>
+      </w:pPr>
+      <w:r>
+        <w:rPr>
+          <w:rFonts w:ascii="Courier New" w:eastAsiaTheme="minorHAnsi" w:hAnsi="Courier New" w:cs="Courier New"/>
+          <w:highlight w:val="white"/>
+          <w:lang w:val="en-US" w:eastAsia="en-US"/>
+        </w:rPr>
+        <w:tab/>
+      </w:r>
+      <w:r>
+        <w:rPr>
+          <w:rFonts w:ascii="Courier New" w:eastAsiaTheme="minorHAnsi" w:hAnsi="Courier New" w:cs="Courier New"/>
+          <w:highlight w:val="white"/>
+          <w:lang w:val="en-US" w:eastAsia="en-US"/>
+        </w:rPr>
+        <w:tab/>
+      </w:r>
+      <w:r>
+        <w:rPr>
+          <w:rFonts w:ascii="Courier New" w:eastAsiaTheme="minorHAnsi" w:hAnsi="Courier New" w:cs="Courier New"/>
+          <w:highlight w:val="white"/>
+          <w:lang w:val="en-US" w:eastAsia="en-US"/>
+        </w:rPr>
+        <w:tab/>
+      </w:r>
+      <w:proofErr w:type="spellStart"/>
+      <w:r>
+        <w:rPr>
+          <w:rFonts w:ascii="Courier New" w:eastAsiaTheme="minorHAnsi" w:hAnsi="Courier New" w:cs="Courier New"/>
+          <w:highlight w:val="white"/>
+          <w:lang w:val="en-US" w:eastAsia="en-US"/>
+        </w:rPr>
+        <w:t>process_handles</w:t>
+      </w:r>
+      <w:proofErr w:type="spellEnd"/>
+      <w:r>
+        <w:rPr>
+          <w:rFonts w:ascii="Courier New" w:eastAsiaTheme="minorHAnsi" w:hAnsi="Courier New" w:cs="Courier New"/>
+          <w:highlight w:val="white"/>
+          <w:lang w:val="en-US" w:eastAsia="en-US"/>
+        </w:rPr>
+        <w:t xml:space="preserve">[running++] = </w:t>
+      </w:r>
+      <w:proofErr w:type="spellStart"/>
+      <w:r>
+        <w:rPr>
+          <w:rFonts w:ascii="Courier New" w:eastAsiaTheme="minorHAnsi" w:hAnsi="Courier New" w:cs="Courier New"/>
+          <w:highlight w:val="white"/>
+          <w:lang w:val="en-US" w:eastAsia="en-US"/>
+        </w:rPr>
+        <w:t>process_info</w:t>
+      </w:r>
+      <w:proofErr w:type="spellEnd"/>
+      <w:r>
+        <w:rPr>
+          <w:rFonts w:ascii="Courier New" w:eastAsiaTheme="minorHAnsi" w:hAnsi="Courier New" w:cs="Courier New"/>
+          <w:highlight w:val="white"/>
+          <w:lang w:val="en-US" w:eastAsia="en-US"/>
+        </w:rPr>
+        <w:t>[</w:t>
+      </w:r>
+      <w:proofErr w:type="spellStart"/>
+      <w:r>
+        <w:rPr>
+          <w:rFonts w:ascii="Courier New" w:eastAsiaTheme="minorHAnsi" w:hAnsi="Courier New" w:cs="Courier New"/>
+          <w:highlight w:val="white"/>
+          <w:lang w:val="en-US" w:eastAsia="en-US"/>
+        </w:rPr>
+        <w:t>i</w:t>
+      </w:r>
+      <w:proofErr w:type="spellEnd"/>
+      <w:proofErr w:type="gramStart"/>
+      <w:r>
+        <w:rPr>
+          <w:rFonts w:ascii="Courier New" w:eastAsiaTheme="minorHAnsi" w:hAnsi="Courier New" w:cs="Courier New"/>
+          <w:highlight w:val="white"/>
+          <w:lang w:val="en-US" w:eastAsia="en-US"/>
+        </w:rPr>
+        <w:t>].</w:t>
+      </w:r>
+      <w:proofErr w:type="spellStart"/>
+      <w:r>
+        <w:rPr>
+          <w:rFonts w:ascii="Courier New" w:eastAsiaTheme="minorHAnsi" w:hAnsi="Courier New" w:cs="Courier New"/>
+          <w:highlight w:val="white"/>
+          <w:lang w:val="en-US" w:eastAsia="en-US"/>
+        </w:rPr>
+        <w:t>hProcess</w:t>
+      </w:r>
+      <w:proofErr w:type="spellEnd"/>
+      <w:proofErr w:type="gramEnd"/>
+      <w:r>
+        <w:rPr>
+          <w:rFonts w:ascii="Courier New" w:eastAsiaTheme="minorHAnsi" w:hAnsi="Courier New" w:cs="Courier New"/>
+          <w:highlight w:val="white"/>
+          <w:lang w:val="en-US" w:eastAsia="en-US"/>
+        </w:rPr>
+        <w:t>;</w:t>
+      </w:r>
+    </w:p>
+    <w:p>
+      <w:pPr>
+        <w:pBdr>
+          <w:top w:val="single" w:sz="4" w:space="1" w:color="auto"/>
+          <w:left w:val="single" w:sz="4" w:space="1" w:color="auto"/>
+          <w:bottom w:val="single" w:sz="4" w:space="1" w:color="auto"/>
+          <w:right w:val="single" w:sz="4" w:space="1" w:color="auto"/>
+        </w:pBdr>
+        <w:autoSpaceDE w:val="0"/>
+        <w:autoSpaceDN w:val="0"/>
+        <w:adjustRightInd w:val="0"/>
+        <w:rPr>
+          <w:rFonts w:ascii="Courier New" w:eastAsiaTheme="minorHAnsi" w:hAnsi="Courier New" w:cs="Courier New"/>
+          <w:highlight w:val="white"/>
+          <w:lang w:val="en-US" w:eastAsia="en-US"/>
+        </w:rPr>
+      </w:pPr>
+      <w:r>
+        <w:rPr>
+          <w:rFonts w:ascii="Courier New" w:eastAsiaTheme="minorHAnsi" w:hAnsi="Courier New" w:cs="Courier New"/>
+          <w:highlight w:val="white"/>
+          <w:lang w:val="en-US" w:eastAsia="en-US"/>
+        </w:rPr>
+        <w:tab/>
+      </w:r>
+      <w:r>
+        <w:rPr>
+          <w:rFonts w:ascii="Courier New" w:eastAsiaTheme="minorHAnsi" w:hAnsi="Courier New" w:cs="Courier New"/>
+          <w:highlight w:val="white"/>
+          <w:lang w:val="en-US" w:eastAsia="en-US"/>
+        </w:rPr>
+        <w:tab/>
+      </w:r>
+      <w:r>
+        <w:rPr>
+          <w:rFonts w:ascii="Courier New" w:eastAsiaTheme="minorHAnsi" w:hAnsi="Courier New" w:cs="Courier New"/>
+          <w:highlight w:val="white"/>
+          <w:lang w:val="en-US" w:eastAsia="en-US"/>
+        </w:rPr>
+        <w:tab/>
+      </w:r>
+      <w:proofErr w:type="gramStart"/>
+      <w:r>
+        <w:rPr>
+          <w:rFonts w:ascii="Courier New" w:eastAsiaTheme="minorHAnsi" w:hAnsi="Courier New" w:cs="Courier New"/>
+          <w:highlight w:val="white"/>
+          <w:lang w:val="en-US" w:eastAsia="en-US"/>
+        </w:rPr>
+        <w:t>std::</w:t>
+      </w:r>
+      <w:proofErr w:type="spellStart"/>
+      <w:proofErr w:type="gramEnd"/>
+      <w:r>
+        <w:rPr>
+          <w:rFonts w:ascii="Courier New" w:eastAsiaTheme="minorHAnsi" w:hAnsi="Courier New" w:cs="Courier New"/>
+          <w:highlight w:val="white"/>
+          <w:lang w:val="en-US" w:eastAsia="en-US"/>
+        </w:rPr>
+        <w:t>cout</w:t>
+      </w:r>
+      <w:proofErr w:type="spellEnd"/>
+      <w:r>
+        <w:rPr>
+          <w:rFonts w:ascii="Courier New" w:eastAsiaTheme="minorHAnsi" w:hAnsi="Courier New" w:cs="Courier New"/>
+          <w:highlight w:val="white"/>
+          <w:lang w:val="en-US" w:eastAsia="en-US"/>
+        </w:rPr>
+        <w:t xml:space="preserve"> &lt;&lt; "Process number " &lt;&lt; </w:t>
+      </w:r>
+      <w:proofErr w:type="spellStart"/>
+      <w:r>
+        <w:rPr>
+          <w:rFonts w:ascii="Courier New" w:eastAsiaTheme="minorHAnsi" w:hAnsi="Courier New" w:cs="Courier New"/>
+          <w:highlight w:val="white"/>
+          <w:lang w:val="en-US" w:eastAsia="en-US"/>
+        </w:rPr>
+        <w:t>i</w:t>
+      </w:r>
+      <w:proofErr w:type="spellEnd"/>
+      <w:r>
+        <w:rPr>
+          <w:rFonts w:ascii="Courier New" w:eastAsiaTheme="minorHAnsi" w:hAnsi="Courier New" w:cs="Courier New"/>
+          <w:highlight w:val="white"/>
+          <w:lang w:val="en-US" w:eastAsia="en-US"/>
+        </w:rPr>
+        <w:t xml:space="preserve"> + 1 &lt;&lt; " created with PID: " &lt;&lt; </w:t>
+      </w:r>
+      <w:proofErr w:type="spellStart"/>
+      <w:r>
+        <w:rPr>
+          <w:rFonts w:ascii="Courier New" w:eastAsiaTheme="minorHAnsi" w:hAnsi="Courier New" w:cs="Courier New"/>
+          <w:highlight w:val="white"/>
+          <w:lang w:val="en-US" w:eastAsia="en-US"/>
+        </w:rPr>
+        <w:t>process_info</w:t>
+      </w:r>
+      <w:proofErr w:type="spellEnd"/>
+      <w:r>
+        <w:rPr>
+          <w:rFonts w:ascii="Courier New" w:eastAsiaTheme="minorHAnsi" w:hAnsi="Courier New" w:cs="Courier New"/>
+          <w:highlight w:val="white"/>
+          <w:lang w:val="en-US" w:eastAsia="en-US"/>
+        </w:rPr>
+        <w:t>[</w:t>
+      </w:r>
+      <w:proofErr w:type="spellStart"/>
+      <w:r>
+        <w:rPr>
+          <w:rFonts w:ascii="Courier New" w:eastAsiaTheme="minorHAnsi" w:hAnsi="Courier New" w:cs="Courier New"/>
+          <w:highlight w:val="white"/>
+          <w:lang w:val="en-US" w:eastAsia="en-US"/>
+        </w:rPr>
+        <w:t>i</w:t>
+      </w:r>
+      <w:proofErr w:type="spellEnd"/>
+      <w:r>
+        <w:rPr>
+          <w:rFonts w:ascii="Courier New" w:eastAsiaTheme="minorHAnsi" w:hAnsi="Courier New" w:cs="Courier New"/>
+          <w:highlight w:val="white"/>
+          <w:lang w:val="en-US" w:eastAsia="en-US"/>
+        </w:rPr>
+        <w:t>].</w:t>
+      </w:r>
+      <w:proofErr w:type="spellStart"/>
+      <w:r>
+        <w:rPr>
+          <w:rFonts w:ascii="Courier New" w:eastAsiaTheme="minorHAnsi" w:hAnsi="Courier New" w:cs="Courier New"/>
+          <w:highlight w:val="white"/>
+          <w:lang w:val="en-US" w:eastAsia="en-US"/>
+        </w:rPr>
+        <w:t>dwProcessId</w:t>
+      </w:r>
+      <w:proofErr w:type="spellEnd"/>
+      <w:r>
+        <w:rPr>
+          <w:rFonts w:ascii="Courier New" w:eastAsiaTheme="minorHAnsi" w:hAnsi="Courier New" w:cs="Courier New"/>
+          <w:highlight w:val="white"/>
+          <w:lang w:val="en-US" w:eastAsia="en-US"/>
+        </w:rPr>
+        <w:t xml:space="preserve"> &lt;&lt; std::</w:t>
+      </w:r>
+      <w:proofErr w:type="spellStart"/>
+      <w:r>
+        <w:rPr>
+          <w:rFonts w:ascii="Courier New" w:eastAsiaTheme="minorHAnsi" w:hAnsi="Courier New" w:cs="Courier New"/>
+          <w:highlight w:val="white"/>
+          <w:lang w:val="en-US" w:eastAsia="en-US"/>
+        </w:rPr>
+        <w:t>endl</w:t>
+      </w:r>
+      <w:proofErr w:type="spellEnd"/>
+      <w:r>
+        <w:rPr>
+          <w:rFonts w:ascii="Courier New" w:eastAsiaTheme="minorHAnsi" w:hAnsi="Courier New" w:cs="Courier New"/>
+          <w:highlight w:val="white"/>
+          <w:lang w:val="en-US" w:eastAsia="en-US"/>
+        </w:rPr>
+        <w:t>;</w:t>
+      </w:r>
+    </w:p>
+    <w:p>
+      <w:pPr>
+        <w:pBdr>
+          <w:top w:val="single" w:sz="4" w:space="1" w:color="auto"/>
+          <w:left w:val="single" w:sz="4" w:space="1" w:color="auto"/>
+          <w:bottom w:val="single" w:sz="4" w:space="1" w:color="auto"/>
+          <w:right w:val="single" w:sz="4" w:space="1" w:color="auto"/>
+        </w:pBdr>
+        <w:autoSpaceDE w:val="0"/>
+        <w:autoSpaceDN w:val="0"/>
+        <w:adjustRightInd w:val="0"/>
+        <w:rPr>
+          <w:rFonts w:ascii="Courier New" w:eastAsiaTheme="minorHAnsi" w:hAnsi="Courier New" w:cs="Courier New"/>
+          <w:highlight w:val="white"/>
+          <w:lang w:val="en-US" w:eastAsia="en-US"/>
+        </w:rPr>
+      </w:pPr>
+      <w:r>
+        <w:rPr>
+          <w:rFonts w:ascii="Courier New" w:eastAsiaTheme="minorHAnsi" w:hAnsi="Courier New" w:cs="Courier New"/>
+          <w:highlight w:val="white"/>
+          <w:lang w:val="en-US" w:eastAsia="en-US"/>
+        </w:rPr>
+        <w:tab/>
+      </w:r>
+      <w:r>
+        <w:rPr>
+          <w:rFonts w:ascii="Courier New" w:eastAsiaTheme="minorHAnsi" w:hAnsi="Courier New" w:cs="Courier New"/>
+          <w:highlight w:val="white"/>
+          <w:lang w:val="en-US" w:eastAsia="en-US"/>
+        </w:rPr>
+        <w:tab/>
+        <w:t>}</w:t>
+      </w:r>
+    </w:p>
+    <w:p>
+      <w:pPr>
+        <w:pBdr>
+          <w:top w:val="single" w:sz="4" w:space="1" w:color="auto"/>
+          <w:left w:val="single" w:sz="4" w:space="1" w:color="auto"/>
+          <w:bottom w:val="single" w:sz="4" w:space="1" w:color="auto"/>
+          <w:right w:val="single" w:sz="4" w:space="1" w:color="auto"/>
+        </w:pBdr>
+        <w:autoSpaceDE w:val="0"/>
+        <w:autoSpaceDN w:val="0"/>
+        <w:adjustRightInd w:val="0"/>
+        <w:rPr>
+          <w:rFonts w:ascii="Courier New" w:eastAsiaTheme="minorHAnsi" w:hAnsi="Courier New" w:cs="Courier New"/>
+          <w:highlight w:val="white"/>
+          <w:lang w:val="en-US" w:eastAsia="en-US"/>
+        </w:rPr>
+      </w:pPr>
+      <w:r>
+        <w:rPr>
+          <w:rFonts w:ascii="Courier New" w:eastAsiaTheme="minorHAnsi" w:hAnsi="Courier New" w:cs="Courier New"/>
+          <w:highlight w:val="white"/>
+          <w:lang w:val="en-US" w:eastAsia="en-US"/>
+        </w:rPr>
+        <w:tab/>
+      </w:r>
+      <w:r>
+        <w:rPr>
+          <w:rFonts w:ascii="Courier New" w:eastAsiaTheme="minorHAnsi" w:hAnsi="Courier New" w:cs="Courier New"/>
+          <w:highlight w:val="white"/>
+          <w:lang w:val="en-US" w:eastAsia="en-US"/>
+        </w:rPr>
+        <w:tab/>
+        <w:t>else {</w:t>
+      </w:r>
+    </w:p>
+    <w:p>
+      <w:pPr>
+        <w:pBdr>
+          <w:top w:val="single" w:sz="4" w:space="1" w:color="auto"/>
+          <w:left w:val="single" w:sz="4" w:space="1" w:color="auto"/>
+          <w:bottom w:val="single" w:sz="4" w:space="1" w:color="auto"/>
+          <w:right w:val="single" w:sz="4" w:space="1" w:color="auto"/>
+        </w:pBdr>
+        <w:autoSpaceDE w:val="0"/>
+        <w:autoSpaceDN w:val="0"/>
+        <w:adjustRightInd w:val="0"/>
+        <w:rPr>
+          <w:rFonts w:ascii="Courier New" w:eastAsiaTheme="minorHAnsi" w:hAnsi="Courier New" w:cs="Courier New"/>
+          <w:highlight w:val="white"/>
+          <w:lang w:val="en-US" w:eastAsia="en-US"/>
+        </w:rPr>
+      </w:pPr>
+      <w:r>
+        <w:rPr>
+          <w:rFonts w:ascii="Courier New" w:eastAsiaTheme="minorHAnsi" w:hAnsi="Courier New" w:cs="Courier New"/>
+          <w:highlight w:val="white"/>
+          <w:lang w:val="en-US" w:eastAsia="en-US"/>
+        </w:rPr>
+        <w:tab/>
+      </w:r>
+      <w:r>
+        <w:rPr>
+          <w:rFonts w:ascii="Courier New" w:eastAsiaTheme="minorHAnsi" w:hAnsi="Courier New" w:cs="Courier New"/>
+          <w:highlight w:val="white"/>
+          <w:lang w:val="en-US" w:eastAsia="en-US"/>
+        </w:rPr>
+        <w:tab/>
+      </w:r>
+      <w:r>
+        <w:rPr>
+          <w:rFonts w:ascii="Courier New" w:eastAsiaTheme="minorHAnsi" w:hAnsi="Courier New" w:cs="Courier New"/>
+          <w:highlight w:val="white"/>
+          <w:lang w:val="en-US" w:eastAsia="en-US"/>
+        </w:rPr>
+        <w:tab/>
+      </w:r>
+      <w:proofErr w:type="gramStart"/>
+      <w:r>
+        <w:rPr>
+          <w:rFonts w:ascii="Courier New" w:eastAsiaTheme="minorHAnsi" w:hAnsi="Courier New" w:cs="Courier New"/>
+          <w:highlight w:val="white"/>
+          <w:lang w:val="en-US" w:eastAsia="en-US"/>
+        </w:rPr>
+        <w:t>std::</w:t>
+      </w:r>
+      <w:proofErr w:type="spellStart"/>
+      <w:proofErr w:type="gramEnd"/>
+      <w:r>
+        <w:rPr>
+          <w:rFonts w:ascii="Courier New" w:eastAsiaTheme="minorHAnsi" w:hAnsi="Courier New" w:cs="Courier New"/>
+          <w:highlight w:val="white"/>
+          <w:lang w:val="en-US" w:eastAsia="en-US"/>
+        </w:rPr>
+        <w:t>cerr</w:t>
+      </w:r>
+      <w:proofErr w:type="spellEnd"/>
+      <w:r>
+        <w:rPr>
+          <w:rFonts w:ascii="Courier New" w:eastAsiaTheme="minorHAnsi" w:hAnsi="Courier New" w:cs="Courier New"/>
+          <w:highlight w:val="white"/>
+          <w:lang w:val="en-US" w:eastAsia="en-US"/>
+        </w:rPr>
+        <w:t xml:space="preserve"> &lt;&lt; "Error creating process number " &lt;&lt; </w:t>
+      </w:r>
+      <w:proofErr w:type="spellStart"/>
+      <w:r>
+        <w:rPr>
+          <w:rFonts w:ascii="Courier New" w:eastAsiaTheme="minorHAnsi" w:hAnsi="Courier New" w:cs="Courier New"/>
+          <w:highlight w:val="white"/>
+          <w:lang w:val="en-US" w:eastAsia="en-US"/>
+        </w:rPr>
+        <w:t>i</w:t>
+      </w:r>
+      <w:proofErr w:type="spellEnd"/>
+      <w:r>
+        <w:rPr>
+          <w:rFonts w:ascii="Courier New" w:eastAsiaTheme="minorHAnsi" w:hAnsi="Courier New" w:cs="Courier New"/>
+          <w:highlight w:val="white"/>
+          <w:lang w:val="en-US" w:eastAsia="en-US"/>
+        </w:rPr>
+        <w:t xml:space="preserve"> + 1 &lt;&lt; ". Error code: " &lt;&lt; </w:t>
+      </w:r>
+      <w:proofErr w:type="spellStart"/>
+      <w:proofErr w:type="gramStart"/>
+      <w:r>
+        <w:rPr>
+          <w:rFonts w:ascii="Courier New" w:eastAsiaTheme="minorHAnsi" w:hAnsi="Courier New" w:cs="Courier New"/>
+          <w:highlight w:val="white"/>
+          <w:lang w:val="en-US" w:eastAsia="en-US"/>
+        </w:rPr>
+        <w:t>GetLastError</w:t>
+      </w:r>
+      <w:proofErr w:type="spellEnd"/>
+      <w:r>
+        <w:rPr>
+          <w:rFonts w:ascii="Courier New" w:eastAsiaTheme="minorHAnsi" w:hAnsi="Courier New" w:cs="Courier New"/>
+          <w:highlight w:val="white"/>
+          <w:lang w:val="en-US" w:eastAsia="en-US"/>
+        </w:rPr>
+        <w:t>(</w:t>
+      </w:r>
+      <w:proofErr w:type="gramEnd"/>
+      <w:r>
+        <w:rPr>
+          <w:rFonts w:ascii="Courier New" w:eastAsiaTheme="minorHAnsi" w:hAnsi="Courier New" w:cs="Courier New"/>
+          <w:highlight w:val="white"/>
+          <w:lang w:val="en-US" w:eastAsia="en-US"/>
+        </w:rPr>
+        <w:t>) &lt;&lt; std::</w:t>
+      </w:r>
+      <w:proofErr w:type="spellStart"/>
+      <w:r>
+        <w:rPr>
+          <w:rFonts w:ascii="Courier New" w:eastAsiaTheme="minorHAnsi" w:hAnsi="Courier New" w:cs="Courier New"/>
+          <w:highlight w:val="white"/>
+          <w:lang w:val="en-US" w:eastAsia="en-US"/>
+        </w:rPr>
+        <w:t>endl</w:t>
+      </w:r>
+      <w:proofErr w:type="spellEnd"/>
+      <w:r>
+        <w:rPr>
+          <w:rFonts w:ascii="Courier New" w:eastAsiaTheme="minorHAnsi" w:hAnsi="Courier New" w:cs="Courier New"/>
+          <w:highlight w:val="white"/>
+          <w:lang w:val="en-US" w:eastAsia="en-US"/>
+        </w:rPr>
+        <w:t>;</w:t>
+      </w:r>
+    </w:p>
+    <w:p>
+      <w:pPr>
+        <w:pBdr>
+          <w:top w:val="single" w:sz="4" w:space="1" w:color="auto"/>
+          <w:left w:val="single" w:sz="4" w:space="1" w:color="auto"/>
+          <w:bottom w:val="single" w:sz="4" w:space="1" w:color="auto"/>
+          <w:right w:val="single" w:sz="4" w:space="1" w:color="auto"/>
+        </w:pBdr>
+        <w:autoSpaceDE w:val="0"/>
+        <w:autoSpaceDN w:val="0"/>
+        <w:adjustRightInd w:val="0"/>
+        <w:rPr>
+          <w:rFonts w:ascii="Courier New" w:eastAsiaTheme="minorHAnsi" w:hAnsi="Courier New" w:cs="Courier New"/>
+          <w:highlight w:val="white"/>
+          <w:lang w:val="en-US" w:eastAsia="en-US"/>
+        </w:rPr>
+      </w:pPr>
+      <w:r>
+        <w:rPr>
+          <w:rFonts w:ascii="Courier New" w:eastAsiaTheme="minorHAnsi" w:hAnsi="Courier New" w:cs="Courier New"/>
+          <w:highlight w:val="white"/>
+          <w:lang w:val="en-US" w:eastAsia="en-US"/>
+        </w:rPr>
+        <w:tab/>
+      </w:r>
+      <w:r>
+        <w:rPr>
+          <w:rFonts w:ascii="Courier New" w:eastAsiaTheme="minorHAnsi" w:hAnsi="Courier New" w:cs="Courier New"/>
+          <w:highlight w:val="white"/>
+          <w:lang w:val="en-US" w:eastAsia="en-US"/>
+        </w:rPr>
+        <w:tab/>
+        <w:t>}</w:t>
+      </w:r>
+    </w:p>
+    <w:p>
+      <w:pPr>
+        <w:pBdr>
+          <w:top w:val="single" w:sz="4" w:space="1" w:color="auto"/>
+          <w:left w:val="single" w:sz="4" w:space="1" w:color="auto"/>
+          <w:bottom w:val="single" w:sz="4" w:space="1" w:color="auto"/>
+          <w:right w:val="single" w:sz="4" w:space="1" w:color="auto"/>
+        </w:pBdr>
+        <w:autoSpaceDE w:val="0"/>
+        <w:autoSpaceDN w:val="0"/>
+        <w:adjustRightInd w:val="0"/>
+        <w:rPr>
+          <w:rFonts w:ascii="Courier New" w:eastAsiaTheme="minorHAnsi" w:hAnsi="Courier New" w:cs="Courier New"/>
+          <w:highlight w:val="white"/>
+          <w:lang w:val="en-US" w:eastAsia="en-US"/>
+        </w:rPr>
+      </w:pPr>
+      <w:r>
+        <w:rPr>
+          <w:rFonts w:ascii="Courier New" w:eastAsiaTheme="minorHAnsi" w:hAnsi="Courier New" w:cs="Courier New"/>
+          <w:highlight w:val="white"/>
+          <w:lang w:val="en-US" w:eastAsia="en-US"/>
+        </w:rPr>
+        <w:tab/>
+        <w:t>}</w:t>
+      </w:r>
+    </w:p>
+    <w:p>
+      <w:pPr>
+        <w:pBdr>
+          <w:top w:val="single" w:sz="4" w:space="1" w:color="auto"/>
+          <w:left w:val="single" w:sz="4" w:space="1" w:color="auto"/>
+          <w:bottom w:val="single" w:sz="4" w:space="1" w:color="auto"/>
+          <w:right w:val="single" w:sz="4" w:space="1" w:color="auto"/>
+        </w:pBdr>
+        <w:autoSpaceDE w:val="0"/>
+        <w:autoSpaceDN w:val="0"/>
+        <w:adjustRightInd w:val="0"/>
+        <w:rPr>
+          <w:rFonts w:ascii="Courier New" w:eastAsiaTheme="minorHAnsi" w:hAnsi="Courier New" w:cs="Courier New"/>
+          <w:highlight w:val="white"/>
+          <w:lang w:val="en-US" w:eastAsia="en-US"/>
+        </w:rPr>
+      </w:pPr>
+    </w:p>
+    <w:p>
+      <w:pPr>
+        <w:pBdr>
+          <w:top w:val="single" w:sz="4" w:space="1" w:color="auto"/>
+          <w:left w:val="single" w:sz="4" w:space="1" w:color="auto"/>
+          <w:bottom w:val="single" w:sz="4" w:space="1" w:color="auto"/>
+          <w:right w:val="single" w:sz="4" w:space="1" w:color="auto"/>
+        </w:pBdr>
+        <w:autoSpaceDE w:val="0"/>
+        <w:autoSpaceDN w:val="0"/>
+        <w:adjustRightInd w:val="0"/>
+        <w:rPr>
+          <w:rFonts w:ascii="Courier New" w:eastAsiaTheme="minorHAnsi" w:hAnsi="Courier New" w:cs="Courier New"/>
+          <w:highlight w:val="white"/>
+          <w:lang w:val="en-US" w:eastAsia="en-US"/>
+        </w:rPr>
+      </w:pPr>
+      <w:r>
+        <w:rPr>
+          <w:rFonts w:ascii="Courier New" w:eastAsiaTheme="minorHAnsi" w:hAnsi="Courier New" w:cs="Courier New"/>
+          <w:highlight w:val="white"/>
+          <w:lang w:val="en-US" w:eastAsia="en-US"/>
+        </w:rPr>
+        <w:tab/>
+        <w:t>if (running &gt; 0) {</w:t>
+      </w:r>
+    </w:p>
+    <w:p>
+      <w:pPr>
+        <w:pBdr>
+          <w:top w:val="single" w:sz="4" w:space="1" w:color="auto"/>
+          <w:left w:val="single" w:sz="4" w:space="1" w:color="auto"/>
+          <w:bottom w:val="single" w:sz="4" w:space="1" w:color="auto"/>
+          <w:right w:val="single" w:sz="4" w:space="1" w:color="auto"/>
+        </w:pBdr>
+        <w:autoSpaceDE w:val="0"/>
+        <w:autoSpaceDN w:val="0"/>
+        <w:adjustRightInd w:val="0"/>
+        <w:rPr>
+          <w:rFonts w:ascii="Courier New" w:eastAsiaTheme="minorHAnsi" w:hAnsi="Courier New" w:cs="Courier New"/>
+          <w:highlight w:val="white"/>
+          <w:lang w:val="en-US" w:eastAsia="en-US"/>
+        </w:rPr>
+      </w:pPr>
+      <w:r>
+        <w:rPr>
+          <w:rFonts w:ascii="Courier New" w:eastAsiaTheme="minorHAnsi" w:hAnsi="Courier New" w:cs="Courier New"/>
+          <w:highlight w:val="white"/>
+          <w:lang w:val="en-US" w:eastAsia="en-US"/>
+        </w:rPr>
+        <w:tab/>
+      </w:r>
+      <w:r>
+        <w:rPr>
+          <w:rFonts w:ascii="Courier New" w:eastAsiaTheme="minorHAnsi" w:hAnsi="Courier New" w:cs="Courier New"/>
+          <w:highlight w:val="white"/>
+          <w:lang w:val="en-US" w:eastAsia="en-US"/>
+        </w:rPr>
+        <w:tab/>
+      </w:r>
+      <w:proofErr w:type="spellStart"/>
+      <w:proofErr w:type="gramStart"/>
+      <w:r>
+        <w:rPr>
+          <w:rFonts w:ascii="Courier New" w:eastAsiaTheme="minorHAnsi" w:hAnsi="Courier New" w:cs="Courier New"/>
+          <w:highlight w:val="white"/>
+          <w:lang w:val="en-US" w:eastAsia="en-US"/>
+        </w:rPr>
+        <w:t>WaitForMultipleObjects</w:t>
+      </w:r>
+      <w:proofErr w:type="spellEnd"/>
+      <w:r>
+        <w:rPr>
+          <w:rFonts w:ascii="Courier New" w:eastAsiaTheme="minorHAnsi" w:hAnsi="Courier New" w:cs="Courier New"/>
+          <w:highlight w:val="white"/>
+          <w:lang w:val="en-US" w:eastAsia="en-US"/>
+        </w:rPr>
+        <w:t>(</w:t>
+      </w:r>
+      <w:proofErr w:type="gramEnd"/>
+      <w:r>
+        <w:rPr>
+          <w:rFonts w:ascii="Courier New" w:eastAsiaTheme="minorHAnsi" w:hAnsi="Courier New" w:cs="Courier New"/>
+          <w:highlight w:val="white"/>
+          <w:lang w:val="en-US" w:eastAsia="en-US"/>
+        </w:rPr>
+        <w:t xml:space="preserve">running, </w:t>
+      </w:r>
+      <w:proofErr w:type="spellStart"/>
+      <w:r>
+        <w:rPr>
+          <w:rFonts w:ascii="Courier New" w:eastAsiaTheme="minorHAnsi" w:hAnsi="Courier New" w:cs="Courier New"/>
+          <w:highlight w:val="white"/>
+          <w:lang w:val="en-US" w:eastAsia="en-US"/>
+        </w:rPr>
+        <w:t>process_handles</w:t>
+      </w:r>
+      <w:proofErr w:type="spellEnd"/>
+      <w:r>
+        <w:rPr>
+          <w:rFonts w:ascii="Courier New" w:eastAsiaTheme="minorHAnsi" w:hAnsi="Courier New" w:cs="Courier New"/>
+          <w:highlight w:val="white"/>
+          <w:lang w:val="en-US" w:eastAsia="en-US"/>
+        </w:rPr>
+        <w:t>, TRUE, INFINITE);</w:t>
+      </w:r>
+    </w:p>
+    <w:p>
+      <w:pPr>
+        <w:pBdr>
+          <w:top w:val="single" w:sz="4" w:space="1" w:color="auto"/>
+          <w:left w:val="single" w:sz="4" w:space="1" w:color="auto"/>
+          <w:bottom w:val="single" w:sz="4" w:space="1" w:color="auto"/>
+          <w:right w:val="single" w:sz="4" w:space="1" w:color="auto"/>
+        </w:pBdr>
+        <w:autoSpaceDE w:val="0"/>
+        <w:autoSpaceDN w:val="0"/>
+        <w:adjustRightInd w:val="0"/>
+        <w:rPr>
+          <w:rFonts w:ascii="Courier New" w:eastAsiaTheme="minorHAnsi" w:hAnsi="Courier New" w:cs="Courier New"/>
+          <w:highlight w:val="white"/>
+          <w:lang w:val="en-US" w:eastAsia="en-US"/>
+        </w:rPr>
+      </w:pPr>
+      <w:r>
+        <w:rPr>
+          <w:rFonts w:ascii="Courier New" w:eastAsiaTheme="minorHAnsi" w:hAnsi="Courier New" w:cs="Courier New"/>
+          <w:highlight w:val="white"/>
+          <w:lang w:val="en-US" w:eastAsia="en-US"/>
+        </w:rPr>
+        <w:tab/>
+        <w:t>}</w:t>
+      </w:r>
+    </w:p>
+    <w:p>
+      <w:pPr>
+        <w:pBdr>
+          <w:top w:val="single" w:sz="4" w:space="1" w:color="auto"/>
+          <w:left w:val="single" w:sz="4" w:space="1" w:color="auto"/>
+          <w:bottom w:val="single" w:sz="4" w:space="1" w:color="auto"/>
+          <w:right w:val="single" w:sz="4" w:space="1" w:color="auto"/>
+        </w:pBdr>
+        <w:autoSpaceDE w:val="0"/>
+        <w:autoSpaceDN w:val="0"/>
+        <w:adjustRightInd w:val="0"/>
+        <w:rPr>
+          <w:rFonts w:ascii="Courier New" w:eastAsiaTheme="minorHAnsi" w:hAnsi="Courier New" w:cs="Courier New"/>
+          <w:highlight w:val="white"/>
+          <w:lang w:val="en-US" w:eastAsia="en-US"/>
+        </w:rPr>
+      </w:pPr>
+      <w:r>
+        <w:rPr>
+          <w:rFonts w:ascii="Courier New" w:eastAsiaTheme="minorHAnsi" w:hAnsi="Courier New" w:cs="Courier New"/>
+          <w:highlight w:val="white"/>
+          <w:lang w:val="en-US" w:eastAsia="en-US"/>
+        </w:rPr>
+        <w:tab/>
+        <w:t xml:space="preserve">for (int </w:t>
+      </w:r>
+      <w:proofErr w:type="spellStart"/>
+      <w:r>
+        <w:rPr>
+          <w:rFonts w:ascii="Courier New" w:eastAsiaTheme="minorHAnsi" w:hAnsi="Courier New" w:cs="Courier New"/>
+          <w:highlight w:val="white"/>
+          <w:lang w:val="en-US" w:eastAsia="en-US"/>
+        </w:rPr>
+        <w:t>i</w:t>
+      </w:r>
+      <w:proofErr w:type="spellEnd"/>
+      <w:r>
+        <w:rPr>
+          <w:rFonts w:ascii="Courier New" w:eastAsiaTheme="minorHAnsi" w:hAnsi="Courier New" w:cs="Courier New"/>
+          <w:highlight w:val="white"/>
+          <w:lang w:val="en-US" w:eastAsia="en-US"/>
+        </w:rPr>
+        <w:t xml:space="preserve"> = 0; </w:t>
+      </w:r>
+      <w:proofErr w:type="spellStart"/>
+      <w:r>
+        <w:rPr>
+          <w:rFonts w:ascii="Courier New" w:eastAsiaTheme="minorHAnsi" w:hAnsi="Courier New" w:cs="Courier New"/>
+          <w:highlight w:val="white"/>
+          <w:lang w:val="en-US" w:eastAsia="en-US"/>
+        </w:rPr>
+        <w:t>i</w:t>
+      </w:r>
+      <w:proofErr w:type="spellEnd"/>
+      <w:r>
+        <w:rPr>
+          <w:rFonts w:ascii="Courier New" w:eastAsiaTheme="minorHAnsi" w:hAnsi="Courier New" w:cs="Courier New"/>
+          <w:highlight w:val="white"/>
+          <w:lang w:val="en-US" w:eastAsia="en-US"/>
+        </w:rPr>
+        <w:t xml:space="preserve"> &lt; </w:t>
+      </w:r>
+      <w:proofErr w:type="spellStart"/>
+      <w:r>
+        <w:rPr>
+          <w:rFonts w:ascii="Courier New" w:eastAsiaTheme="minorHAnsi" w:hAnsi="Courier New" w:cs="Courier New"/>
+          <w:highlight w:val="white"/>
+          <w:lang w:val="en-US" w:eastAsia="en-US"/>
+        </w:rPr>
+        <w:t>process_amount</w:t>
+      </w:r>
+      <w:proofErr w:type="spellEnd"/>
+      <w:r>
+        <w:rPr>
+          <w:rFonts w:ascii="Courier New" w:eastAsiaTheme="minorHAnsi" w:hAnsi="Courier New" w:cs="Courier New"/>
+          <w:highlight w:val="white"/>
+          <w:lang w:val="en-US" w:eastAsia="en-US"/>
+        </w:rPr>
+        <w:t>; ++</w:t>
+      </w:r>
+      <w:proofErr w:type="spellStart"/>
+      <w:r>
+        <w:rPr>
+          <w:rFonts w:ascii="Courier New" w:eastAsiaTheme="minorHAnsi" w:hAnsi="Courier New" w:cs="Courier New"/>
+          <w:highlight w:val="white"/>
+          <w:lang w:val="en-US" w:eastAsia="en-US"/>
+        </w:rPr>
+        <w:t>i</w:t>
+      </w:r>
+      <w:proofErr w:type="spellEnd"/>
+      <w:r>
+        <w:rPr>
+          <w:rFonts w:ascii="Courier New" w:eastAsiaTheme="minorHAnsi" w:hAnsi="Courier New" w:cs="Courier New"/>
+          <w:highlight w:val="white"/>
+          <w:lang w:val="en-US" w:eastAsia="en-US"/>
+        </w:rPr>
+        <w:t>) {</w:t>
+      </w:r>
+    </w:p>
+    <w:p>
+      <w:pPr>
+        <w:pBdr>
+          <w:top w:val="single" w:sz="4" w:space="1" w:color="auto"/>
+          <w:left w:val="single" w:sz="4" w:space="1" w:color="auto"/>
+          <w:bottom w:val="single" w:sz="4" w:space="1" w:color="auto"/>
+          <w:right w:val="single" w:sz="4" w:space="1" w:color="auto"/>
+        </w:pBdr>
+        <w:autoSpaceDE w:val="0"/>
+        <w:autoSpaceDN w:val="0"/>
+        <w:adjustRightInd w:val="0"/>
+        <w:rPr>
+          <w:rFonts w:ascii="Courier New" w:eastAsiaTheme="minorHAnsi" w:hAnsi="Courier New" w:cs="Courier New"/>
+          <w:highlight w:val="white"/>
+          <w:lang w:val="en-US" w:eastAsia="en-US"/>
+        </w:rPr>
+      </w:pPr>
+      <w:r>
+        <w:rPr>
+          <w:rFonts w:ascii="Courier New" w:eastAsiaTheme="minorHAnsi" w:hAnsi="Courier New" w:cs="Courier New"/>
+          <w:highlight w:val="white"/>
+          <w:lang w:val="en-US" w:eastAsia="en-US"/>
+        </w:rPr>
+        <w:tab/>
+      </w:r>
+      <w:r>
+        <w:rPr>
+          <w:rFonts w:ascii="Courier New" w:eastAsiaTheme="minorHAnsi" w:hAnsi="Courier New" w:cs="Courier New"/>
+          <w:highlight w:val="white"/>
+          <w:lang w:val="en-US" w:eastAsia="en-US"/>
+        </w:rPr>
+        <w:tab/>
+        <w:t>if (</w:t>
+      </w:r>
+      <w:proofErr w:type="spellStart"/>
+      <w:r>
+        <w:rPr>
+          <w:rFonts w:ascii="Courier New" w:eastAsiaTheme="minorHAnsi" w:hAnsi="Courier New" w:cs="Courier New"/>
+          <w:highlight w:val="white"/>
+          <w:lang w:val="en-US" w:eastAsia="en-US"/>
+        </w:rPr>
+        <w:t>created_process</w:t>
+      </w:r>
+      <w:proofErr w:type="spellEnd"/>
+      <w:r>
+        <w:rPr>
+          <w:rFonts w:ascii="Courier New" w:eastAsiaTheme="minorHAnsi" w:hAnsi="Courier New" w:cs="Courier New"/>
+          <w:highlight w:val="white"/>
+          <w:lang w:val="en-US" w:eastAsia="en-US"/>
+        </w:rPr>
+        <w:t>[</w:t>
+      </w:r>
+      <w:proofErr w:type="spellStart"/>
+      <w:r>
+        <w:rPr>
+          <w:rFonts w:ascii="Courier New" w:eastAsiaTheme="minorHAnsi" w:hAnsi="Courier New" w:cs="Courier New"/>
+          <w:highlight w:val="white"/>
+          <w:lang w:val="en-US" w:eastAsia="en-US"/>
+        </w:rPr>
+        <w:t>i</w:t>
+      </w:r>
+      <w:proofErr w:type="spellEnd"/>
+      <w:r>
+        <w:rPr>
+          <w:rFonts w:ascii="Courier New" w:eastAsiaTheme="minorHAnsi" w:hAnsi="Courier New" w:cs="Courier New"/>
+          <w:highlight w:val="white"/>
+          <w:lang w:val="en-US" w:eastAsia="en-US"/>
+        </w:rPr>
+        <w:t>]) {</w:t>
+      </w:r>
+    </w:p>
+    <w:p>
+      <w:pPr>
+        <w:pBdr>
+          <w:top w:val="single" w:sz="4" w:space="1" w:color="auto"/>
+          <w:left w:val="single" w:sz="4" w:space="1" w:color="auto"/>
+          <w:bottom w:val="single" w:sz="4" w:space="1" w:color="auto"/>
+          <w:right w:val="single" w:sz="4" w:space="1" w:color="auto"/>
+        </w:pBdr>
+        <w:autoSpaceDE w:val="0"/>
+        <w:autoSpaceDN w:val="0"/>
+        <w:adjustRightInd w:val="0"/>
+        <w:rPr>
+          <w:rFonts w:ascii="Courier New" w:eastAsiaTheme="minorHAnsi" w:hAnsi="Courier New" w:cs="Courier New"/>
+          <w:highlight w:val="white"/>
+          <w:lang w:val="en-US" w:eastAsia="en-US"/>
+        </w:rPr>
+      </w:pPr>
+      <w:r>
+        <w:rPr>
+          <w:rFonts w:ascii="Courier New" w:eastAsiaTheme="minorHAnsi" w:hAnsi="Courier New" w:cs="Courier New"/>
+          <w:highlight w:val="white"/>
+          <w:lang w:val="en-US" w:eastAsia="en-US"/>
+        </w:rPr>
+        <w:tab/>
+      </w:r>
+      <w:r>
+        <w:rPr>
+          <w:rFonts w:ascii="Courier New" w:eastAsiaTheme="minorHAnsi" w:hAnsi="Courier New" w:cs="Courier New"/>
+          <w:highlight w:val="white"/>
+          <w:lang w:val="en-US" w:eastAsia="en-US"/>
+        </w:rPr>
+        <w:tab/>
+      </w:r>
+      <w:r>
+        <w:rPr>
+          <w:rFonts w:ascii="Courier New" w:eastAsiaTheme="minorHAnsi" w:hAnsi="Courier New" w:cs="Courier New"/>
+          <w:highlight w:val="white"/>
+          <w:lang w:val="en-US" w:eastAsia="en-US"/>
+        </w:rPr>
+        <w:tab/>
+      </w:r>
+      <w:proofErr w:type="spellStart"/>
+      <w:r>
+        <w:rPr>
+          <w:rFonts w:ascii="Courier New" w:eastAsiaTheme="minorHAnsi" w:hAnsi="Courier New" w:cs="Courier New"/>
+          <w:highlight w:val="white"/>
+          <w:lang w:val="en-US" w:eastAsia="en-US"/>
+        </w:rPr>
+        <w:t>CloseHandle</w:t>
+      </w:r>
+      <w:proofErr w:type="spellEnd"/>
+      <w:r>
+        <w:rPr>
+          <w:rFonts w:ascii="Courier New" w:eastAsiaTheme="minorHAnsi" w:hAnsi="Courier New" w:cs="Courier New"/>
+          <w:highlight w:val="white"/>
+          <w:lang w:val="en-US" w:eastAsia="en-US"/>
+        </w:rPr>
+        <w:t>(</w:t>
+      </w:r>
+      <w:proofErr w:type="spellStart"/>
+      <w:r>
+        <w:rPr>
+          <w:rFonts w:ascii="Courier New" w:eastAsiaTheme="minorHAnsi" w:hAnsi="Courier New" w:cs="Courier New"/>
+          <w:highlight w:val="white"/>
+          <w:lang w:val="en-US" w:eastAsia="en-US"/>
+        </w:rPr>
+        <w:t>process_info</w:t>
+      </w:r>
+      <w:proofErr w:type="spellEnd"/>
+      <w:r>
+        <w:rPr>
+          <w:rFonts w:ascii="Courier New" w:eastAsiaTheme="minorHAnsi" w:hAnsi="Courier New" w:cs="Courier New"/>
+          <w:highlight w:val="white"/>
+          <w:lang w:val="en-US" w:eastAsia="en-US"/>
+        </w:rPr>
+        <w:t>[</w:t>
+      </w:r>
+      <w:proofErr w:type="spellStart"/>
+      <w:r>
+        <w:rPr>
+          <w:rFonts w:ascii="Courier New" w:eastAsiaTheme="minorHAnsi" w:hAnsi="Courier New" w:cs="Courier New"/>
+          <w:highlight w:val="white"/>
+          <w:lang w:val="en-US" w:eastAsia="en-US"/>
+        </w:rPr>
+        <w:t>i</w:t>
+      </w:r>
+      <w:proofErr w:type="spellEnd"/>
+      <w:proofErr w:type="gramStart"/>
+      <w:r>
+        <w:rPr>
+          <w:rFonts w:ascii="Courier New" w:eastAsiaTheme="minorHAnsi" w:hAnsi="Courier New" w:cs="Courier New"/>
+          <w:highlight w:val="white"/>
+          <w:lang w:val="en-US" w:eastAsia="en-US"/>
+        </w:rPr>
+        <w:t>].</w:t>
+      </w:r>
+      <w:proofErr w:type="spellStart"/>
+      <w:r>
+        <w:rPr>
+          <w:rFonts w:ascii="Courier New" w:eastAsiaTheme="minorHAnsi" w:hAnsi="Courier New" w:cs="Courier New"/>
+          <w:highlight w:val="white"/>
+          <w:lang w:val="en-US" w:eastAsia="en-US"/>
+        </w:rPr>
+        <w:t>hThread</w:t>
+      </w:r>
+      <w:proofErr w:type="spellEnd"/>
+      <w:proofErr w:type="gramEnd"/>
+      <w:r>
+        <w:rPr>
+          <w:rFonts w:ascii="Courier New" w:eastAsiaTheme="minorHAnsi" w:hAnsi="Courier New" w:cs="Courier New"/>
+          <w:highlight w:val="white"/>
+          <w:lang w:val="en-US" w:eastAsia="en-US"/>
+        </w:rPr>
+        <w:t>);</w:t>
+      </w:r>
+    </w:p>
+    <w:p>
+      <w:pPr>
+        <w:pBdr>
+          <w:top w:val="single" w:sz="4" w:space="1" w:color="auto"/>
+          <w:left w:val="single" w:sz="4" w:space="1" w:color="auto"/>
+          <w:bottom w:val="single" w:sz="4" w:space="1" w:color="auto"/>
+          <w:right w:val="single" w:sz="4" w:space="1" w:color="auto"/>
+        </w:pBdr>
+        <w:autoSpaceDE w:val="0"/>
+        <w:autoSpaceDN w:val="0"/>
+        <w:adjustRightInd w:val="0"/>
+        <w:rPr>
+          <w:rFonts w:ascii="Courier New" w:eastAsiaTheme="minorHAnsi" w:hAnsi="Courier New" w:cs="Courier New"/>
+          <w:highlight w:val="white"/>
+          <w:lang w:val="en-US" w:eastAsia="en-US"/>
+        </w:rPr>
+      </w:pPr>
+      <w:r>
+        <w:rPr>
+          <w:rFonts w:ascii="Courier New" w:eastAsiaTheme="minorHAnsi" w:hAnsi="Courier New" w:cs="Courier New"/>
+          <w:highlight w:val="white"/>
+          <w:lang w:val="en-US" w:eastAsia="en-US"/>
+        </w:rPr>
+        <w:tab/>
+      </w:r>
+      <w:r>
+        <w:rPr>
+          <w:rFonts w:ascii="Courier New" w:eastAsiaTheme="minorHAnsi" w:hAnsi="Courier New" w:cs="Courier New"/>
+          <w:highlight w:val="white"/>
+          <w:lang w:val="en-US" w:eastAsia="en-US"/>
+        </w:rPr>
+        <w:tab/>
+      </w:r>
+      <w:r>
+        <w:rPr>
+          <w:rFonts w:ascii="Courier New" w:eastAsiaTheme="minorHAnsi" w:hAnsi="Courier New" w:cs="Courier New"/>
+          <w:highlight w:val="white"/>
+          <w:lang w:val="en-US" w:eastAsia="en-US"/>
+        </w:rPr>
+        <w:tab/>
+      </w:r>
+      <w:proofErr w:type="spellStart"/>
+      <w:r>
+        <w:rPr>
+          <w:rFonts w:ascii="Courier New" w:eastAsiaTheme="minorHAnsi" w:hAnsi="Courier New" w:cs="Courier New"/>
+          <w:highlight w:val="white"/>
+          <w:lang w:val="en-US" w:eastAsia="en-US"/>
+        </w:rPr>
+        <w:t>CloseHandle</w:t>
+      </w:r>
+      <w:proofErr w:type="spellEnd"/>
+      <w:r>
+        <w:rPr>
+          <w:rFonts w:ascii="Courier New" w:eastAsiaTheme="minorHAnsi" w:hAnsi="Courier New" w:cs="Courier New"/>
+          <w:highlight w:val="white"/>
+          <w:lang w:val="en-US" w:eastAsia="en-US"/>
+        </w:rPr>
+        <w:t>(</w:t>
+      </w:r>
+      <w:proofErr w:type="spellStart"/>
+      <w:r>
+        <w:rPr>
+          <w:rFonts w:ascii="Courier New" w:eastAsiaTheme="minorHAnsi" w:hAnsi="Courier New" w:cs="Courier New"/>
+          <w:highlight w:val="white"/>
+          <w:lang w:val="en-US" w:eastAsia="en-US"/>
+        </w:rPr>
+        <w:t>process_info</w:t>
+      </w:r>
+      <w:proofErr w:type="spellEnd"/>
+      <w:r>
+        <w:rPr>
+          <w:rFonts w:ascii="Courier New" w:eastAsiaTheme="minorHAnsi" w:hAnsi="Courier New" w:cs="Courier New"/>
+          <w:highlight w:val="white"/>
+          <w:lang w:val="en-US" w:eastAsia="en-US"/>
+        </w:rPr>
+        <w:t>[</w:t>
+      </w:r>
+      <w:proofErr w:type="spellStart"/>
+      <w:r>
+        <w:rPr>
+          <w:rFonts w:ascii="Courier New" w:eastAsiaTheme="minorHAnsi" w:hAnsi="Courier New" w:cs="Courier New"/>
+          <w:highlight w:val="white"/>
+          <w:lang w:val="en-US" w:eastAsia="en-US"/>
+        </w:rPr>
+        <w:t>i</w:t>
+      </w:r>
+      <w:proofErr w:type="spellEnd"/>
+      <w:proofErr w:type="gramStart"/>
+      <w:r>
+        <w:rPr>
+          <w:rFonts w:ascii="Courier New" w:eastAsiaTheme="minorHAnsi" w:hAnsi="Courier New" w:cs="Courier New"/>
+          <w:highlight w:val="white"/>
+          <w:lang w:val="en-US" w:eastAsia="en-US"/>
+        </w:rPr>
+        <w:t>].</w:t>
+      </w:r>
+      <w:proofErr w:type="spellStart"/>
+      <w:r>
+        <w:rPr>
+          <w:rFonts w:ascii="Courier New" w:eastAsiaTheme="minorHAnsi" w:hAnsi="Courier New" w:cs="Courier New"/>
+          <w:highlight w:val="white"/>
+          <w:lang w:val="en-US" w:eastAsia="en-US"/>
+        </w:rPr>
+        <w:t>hProcess</w:t>
+      </w:r>
+      <w:proofErr w:type="spellEnd"/>
+      <w:proofErr w:type="gramEnd"/>
+      <w:r>
+        <w:rPr>
+          <w:rFonts w:ascii="Courier New" w:eastAsiaTheme="minorHAnsi" w:hAnsi="Courier New" w:cs="Courier New"/>
+          <w:highlight w:val="white"/>
+          <w:lang w:val="en-US" w:eastAsia="en-US"/>
+        </w:rPr>
+        <w:t>);</w:t>
+      </w:r>
+    </w:p>
+    <w:p>
+      <w:pPr>
+        <w:pBdr>
+          <w:top w:val="single" w:sz="4" w:space="1" w:color="auto"/>
+          <w:left w:val="single" w:sz="4" w:space="1" w:color="auto"/>
+          <w:bottom w:val="single" w:sz="4" w:space="1" w:color="auto"/>
+          <w:right w:val="single" w:sz="4" w:space="1" w:color="auto"/>
+        </w:pBdr>
+        <w:autoSpaceDE w:val="0"/>
+        <w:autoSpaceDN w:val="0"/>
+        <w:adjustRightInd w:val="0"/>
+        <w:rPr>
+          <w:rFonts w:ascii="Courier New" w:eastAsiaTheme="minorHAnsi" w:hAnsi="Courier New" w:cs="Courier New"/>
+          <w:highlight w:val="white"/>
+          <w:lang w:val="en-US" w:eastAsia="en-US"/>
+        </w:rPr>
+      </w:pPr>
+    </w:p>
+    <w:p>
+      <w:pPr>
+        <w:pBdr>
+          <w:top w:val="single" w:sz="4" w:space="1" w:color="auto"/>
+          <w:left w:val="single" w:sz="4" w:space="1" w:color="auto"/>
+          <w:bottom w:val="single" w:sz="4" w:space="1" w:color="auto"/>
+          <w:right w:val="single" w:sz="4" w:space="1" w:color="auto"/>
+        </w:pBdr>
+        <w:autoSpaceDE w:val="0"/>
+        <w:autoSpaceDN w:val="0"/>
+        <w:adjustRightInd w:val="0"/>
+        <w:rPr>
+          <w:rFonts w:ascii="Courier New" w:eastAsiaTheme="minorHAnsi" w:hAnsi="Courier New" w:cs="Courier New"/>
+          <w:highlight w:val="white"/>
+          <w:lang w:val="en-US" w:eastAsia="en-US"/>
+        </w:rPr>
+      </w:pPr>
+      <w:r>
+        <w:rPr>
+          <w:rFonts w:ascii="Courier New" w:eastAsiaTheme="minorHAnsi" w:hAnsi="Courier New" w:cs="Courier New"/>
+          <w:highlight w:val="white"/>
+          <w:lang w:val="en-US" w:eastAsia="en-US"/>
+        </w:rPr>
+        <w:tab/>
+      </w:r>
+      <w:r>
+        <w:rPr>
+          <w:rFonts w:ascii="Courier New" w:eastAsiaTheme="minorHAnsi" w:hAnsi="Courier New" w:cs="Courier New"/>
+          <w:highlight w:val="white"/>
+          <w:lang w:val="en-US" w:eastAsia="en-US"/>
+        </w:rPr>
+        <w:tab/>
+        <w:t>}</w:t>
+      </w:r>
+    </w:p>
+    <w:p>
+      <w:pPr>
+        <w:pBdr>
+          <w:top w:val="single" w:sz="4" w:space="1" w:color="auto"/>
+          <w:left w:val="single" w:sz="4" w:space="1" w:color="auto"/>
+          <w:bottom w:val="single" w:sz="4" w:space="1" w:color="auto"/>
+          <w:right w:val="single" w:sz="4" w:space="1" w:color="auto"/>
+        </w:pBdr>
+        <w:autoSpaceDE w:val="0"/>
+        <w:autoSpaceDN w:val="0"/>
+        <w:adjustRightInd w:val="0"/>
+        <w:rPr>
+          <w:rFonts w:ascii="Courier New" w:eastAsiaTheme="minorHAnsi" w:hAnsi="Courier New" w:cs="Courier New"/>
+          <w:highlight w:val="white"/>
+          <w:lang w:val="en-US" w:eastAsia="en-US"/>
+        </w:rPr>
+      </w:pPr>
+      <w:r>
+        <w:rPr>
+          <w:rFonts w:ascii="Courier New" w:eastAsiaTheme="minorHAnsi" w:hAnsi="Courier New" w:cs="Courier New"/>
+          <w:highlight w:val="white"/>
+          <w:lang w:val="en-US" w:eastAsia="en-US"/>
+        </w:rPr>
+        <w:tab/>
+        <w:t>}</w:t>
+      </w:r>
+    </w:p>
+    <w:p>
+      <w:pPr>
+        <w:pBdr>
+          <w:top w:val="single" w:sz="4" w:space="1" w:color="auto"/>
+          <w:left w:val="single" w:sz="4" w:space="1" w:color="auto"/>
+          <w:bottom w:val="single" w:sz="4" w:space="1" w:color="auto"/>
+          <w:right w:val="single" w:sz="4" w:space="1" w:color="auto"/>
+        </w:pBdr>
+        <w:autoSpaceDE w:val="0"/>
+        <w:autoSpaceDN w:val="0"/>
+        <w:adjustRightInd w:val="0"/>
+        <w:rPr>
+          <w:rFonts w:ascii="Courier New" w:eastAsiaTheme="minorHAnsi" w:hAnsi="Courier New" w:cs="Courier New"/>
+          <w:highlight w:val="white"/>
+          <w:lang w:val="en-US" w:eastAsia="en-US"/>
+        </w:rPr>
+      </w:pPr>
+    </w:p>
+    <w:p>
+      <w:pPr>
+        <w:pBdr>
+          <w:top w:val="single" w:sz="4" w:space="1" w:color="auto"/>
+          <w:left w:val="single" w:sz="4" w:space="1" w:color="auto"/>
+          <w:bottom w:val="single" w:sz="4" w:space="1" w:color="auto"/>
+          <w:right w:val="single" w:sz="4" w:space="1" w:color="auto"/>
+        </w:pBdr>
+        <w:autoSpaceDE w:val="0"/>
+        <w:autoSpaceDN w:val="0"/>
+        <w:adjustRightInd w:val="0"/>
+        <w:rPr>
+          <w:rFonts w:ascii="Courier New" w:eastAsiaTheme="minorHAnsi" w:hAnsi="Courier New" w:cs="Courier New"/>
+          <w:highlight w:val="white"/>
+          <w:lang w:val="en-US" w:eastAsia="en-US"/>
+        </w:rPr>
+      </w:pPr>
+      <w:r>
+        <w:rPr>
+          <w:rFonts w:ascii="Courier New" w:eastAsiaTheme="minorHAnsi" w:hAnsi="Courier New" w:cs="Courier New"/>
+          <w:highlight w:val="white"/>
+          <w:lang w:val="en-US" w:eastAsia="en-US"/>
+        </w:rPr>
+        <w:tab/>
+      </w:r>
+      <w:proofErr w:type="gramStart"/>
+      <w:r>
+        <w:rPr>
+          <w:rFonts w:ascii="Courier New" w:eastAsiaTheme="minorHAnsi" w:hAnsi="Courier New" w:cs="Courier New"/>
+          <w:highlight w:val="white"/>
+          <w:lang w:val="en-US" w:eastAsia="en-US"/>
+        </w:rPr>
+        <w:t>std::</w:t>
+      </w:r>
+      <w:proofErr w:type="spellStart"/>
+      <w:proofErr w:type="gramEnd"/>
+      <w:r>
+        <w:rPr>
+          <w:rFonts w:ascii="Courier New" w:eastAsiaTheme="minorHAnsi" w:hAnsi="Courier New" w:cs="Courier New"/>
+          <w:highlight w:val="white"/>
+          <w:lang w:val="en-US" w:eastAsia="en-US"/>
+        </w:rPr>
+        <w:t>cout</w:t>
+      </w:r>
+      <w:proofErr w:type="spellEnd"/>
+      <w:r>
+        <w:rPr>
+          <w:rFonts w:ascii="Courier New" w:eastAsiaTheme="minorHAnsi" w:hAnsi="Courier New" w:cs="Courier New"/>
+          <w:highlight w:val="white"/>
+          <w:lang w:val="en-US" w:eastAsia="en-US"/>
+        </w:rPr>
+        <w:t xml:space="preserve"> &lt;&lt; "All processes finished" &lt;&lt; std::</w:t>
+      </w:r>
+      <w:proofErr w:type="spellStart"/>
+      <w:r>
+        <w:rPr>
+          <w:rFonts w:ascii="Courier New" w:eastAsiaTheme="minorHAnsi" w:hAnsi="Courier New" w:cs="Courier New"/>
+          <w:highlight w:val="white"/>
+          <w:lang w:val="en-US" w:eastAsia="en-US"/>
+        </w:rPr>
+        <w:t>endl</w:t>
+      </w:r>
+      <w:proofErr w:type="spellEnd"/>
+      <w:r>
+        <w:rPr>
+          <w:rFonts w:ascii="Courier New" w:eastAsiaTheme="minorHAnsi" w:hAnsi="Courier New" w:cs="Courier New"/>
+          <w:highlight w:val="white"/>
+          <w:lang w:val="en-US" w:eastAsia="en-US"/>
+        </w:rPr>
+        <w:t>;</w:t>
+      </w:r>
+    </w:p>
+    <w:p>
+      <w:pPr>
+        <w:pBdr>
+          <w:top w:val="single" w:sz="4" w:space="1" w:color="auto"/>
+          <w:left w:val="single" w:sz="4" w:space="1" w:color="auto"/>
+          <w:bottom w:val="single" w:sz="4" w:space="1" w:color="auto"/>
+          <w:right w:val="single" w:sz="4" w:space="1" w:color="auto"/>
+        </w:pBdr>
+        <w:autoSpaceDE w:val="0"/>
+        <w:autoSpaceDN w:val="0"/>
+        <w:adjustRightInd w:val="0"/>
+        <w:rPr>
+          <w:rFonts w:ascii="Courier New" w:eastAsiaTheme="minorHAnsi" w:hAnsi="Courier New" w:cs="Courier New"/>
+          <w:highlight w:val="white"/>
+          <w:lang w:val="en-US" w:eastAsia="en-US"/>
+        </w:rPr>
+      </w:pPr>
+    </w:p>
+    <w:p>
+      <w:pPr>
+        <w:pBdr>
+          <w:top w:val="single" w:sz="4" w:space="1" w:color="auto"/>
+          <w:left w:val="single" w:sz="4" w:space="1" w:color="auto"/>
+          <w:bottom w:val="single" w:sz="4" w:space="1" w:color="auto"/>
+          <w:right w:val="single" w:sz="4" w:space="1" w:color="auto"/>
+        </w:pBdr>
+        <w:autoSpaceDE w:val="0"/>
+        <w:autoSpaceDN w:val="0"/>
+        <w:adjustRightInd w:val="0"/>
+        <w:rPr>
+          <w:rFonts w:ascii="Courier New" w:eastAsiaTheme="minorHAnsi" w:hAnsi="Courier New" w:cs="Courier New"/>
+          <w:highlight w:val="white"/>
+          <w:lang w:eastAsia="en-US"/>
+        </w:rPr>
+      </w:pPr>
+      <w:r>
+        <w:rPr>
+          <w:rFonts w:ascii="Courier New" w:eastAsiaTheme="minorHAnsi" w:hAnsi="Courier New" w:cs="Courier New"/>
+          <w:highlight w:val="white"/>
+          <w:lang w:val="en-US" w:eastAsia="en-US"/>
+        </w:rPr>
+        <w:tab/>
+      </w:r>
+      <w:proofErr w:type="spellStart"/>
+      <w:r>
+        <w:rPr>
+          <w:rFonts w:ascii="Courier New" w:eastAsiaTheme="minorHAnsi" w:hAnsi="Courier New" w:cs="Courier New"/>
+          <w:highlight w:val="white"/>
+          <w:lang w:eastAsia="en-US"/>
+        </w:rPr>
+        <w:t>system</w:t>
+      </w:r>
+      <w:proofErr w:type="spellEnd"/>
+      <w:r>
+        <w:rPr>
+          <w:rFonts w:ascii="Courier New" w:eastAsiaTheme="minorHAnsi" w:hAnsi="Courier New" w:cs="Courier New"/>
+          <w:highlight w:val="white"/>
+          <w:lang w:eastAsia="en-US"/>
+        </w:rPr>
+        <w:t>("</w:t>
+      </w:r>
+      <w:proofErr w:type="spellStart"/>
+      <w:r>
+        <w:rPr>
+          <w:rFonts w:ascii="Courier New" w:eastAsiaTheme="minorHAnsi" w:hAnsi="Courier New" w:cs="Courier New"/>
+          <w:highlight w:val="white"/>
+          <w:lang w:eastAsia="en-US"/>
+        </w:rPr>
+        <w:t>pause</w:t>
+      </w:r>
+      <w:proofErr w:type="spellEnd"/>
+      <w:r>
+        <w:rPr>
+          <w:rFonts w:ascii="Courier New" w:eastAsiaTheme="minorHAnsi" w:hAnsi="Courier New" w:cs="Courier New"/>
+          <w:highlight w:val="white"/>
+          <w:lang w:eastAsia="en-US"/>
+        </w:rPr>
+        <w:t>");</w:t>
+      </w:r>
+    </w:p>
+    <w:p>
+      <w:pPr>
+        <w:pBdr>
+          <w:top w:val="single" w:sz="4" w:space="1" w:color="auto"/>
+          <w:left w:val="single" w:sz="4" w:space="1" w:color="auto"/>
+          <w:bottom w:val="single" w:sz="4" w:space="1" w:color="auto"/>
+          <w:right w:val="single" w:sz="4" w:space="1" w:color="auto"/>
+        </w:pBdr>
+        <w:autoSpaceDE w:val="0"/>
+        <w:autoSpaceDN w:val="0"/>
+        <w:adjustRightInd w:val="0"/>
+        <w:rPr>
+          <w:rFonts w:ascii="Courier New" w:eastAsiaTheme="minorHAnsi" w:hAnsi="Courier New" w:cs="Courier New"/>
+          <w:highlight w:val="white"/>
+          <w:lang w:eastAsia="en-US"/>
+        </w:rPr>
+      </w:pPr>
+      <w:r>
+        <w:rPr>
+          <w:rFonts w:ascii="Courier New" w:eastAsiaTheme="minorHAnsi" w:hAnsi="Courier New" w:cs="Courier New"/>
+          <w:highlight w:val="white"/>
+          <w:lang w:eastAsia="en-US"/>
+        </w:rPr>
+        <w:tab/>
+      </w:r>
+      <w:proofErr w:type="spellStart"/>
+      <w:r>
+        <w:rPr>
+          <w:rFonts w:ascii="Courier New" w:eastAsiaTheme="minorHAnsi" w:hAnsi="Courier New" w:cs="Courier New"/>
+          <w:highlight w:val="white"/>
+          <w:lang w:eastAsia="en-US"/>
+        </w:rPr>
+        <w:t>return</w:t>
+      </w:r>
+      <w:proofErr w:type="spellEnd"/>
+      <w:r>
+        <w:rPr>
+          <w:rFonts w:ascii="Courier New" w:eastAsiaTheme="minorHAnsi" w:hAnsi="Courier New" w:cs="Courier New"/>
+          <w:highlight w:val="white"/>
+          <w:lang w:eastAsia="en-US"/>
+        </w:rPr>
+        <w:t xml:space="preserve"> 0;</w:t>
+      </w:r>
+    </w:p>
+    <w:p>
+      <w:pPr>
+        <w:pBdr>
+          <w:top w:val="single" w:sz="4" w:space="1" w:color="auto"/>
+          <w:left w:val="single" w:sz="4" w:space="1" w:color="auto"/>
+          <w:bottom w:val="single" w:sz="4" w:space="1" w:color="auto"/>
+          <w:right w:val="single" w:sz="4" w:space="1" w:color="auto"/>
+        </w:pBdr>
+        <w:autoSpaceDE w:val="0"/>
+        <w:autoSpaceDN w:val="0"/>
+        <w:adjustRightInd w:val="0"/>
+        <w:rPr>
+          <w:rFonts w:ascii="Courier New" w:eastAsiaTheme="minorHAnsi" w:hAnsi="Courier New" w:cs="Courier New"/>
+          <w:highlight w:val="white"/>
+          <w:lang w:eastAsia="en-US"/>
+        </w:rPr>
+      </w:pPr>
+    </w:p>
+    <w:p>
+      <w:pPr>
+        <w:pStyle w:val="aa"/>
+        <w:pBdr>
+          <w:top w:val="single" w:sz="4" w:space="1" w:color="auto"/>
+          <w:left w:val="single" w:sz="4" w:space="1" w:color="auto"/>
+          <w:bottom w:val="single" w:sz="4" w:space="1" w:color="auto"/>
+          <w:right w:val="single" w:sz="4" w:space="1" w:color="auto"/>
+        </w:pBdr>
+        <w:spacing w:before="0" w:after="0"/>
+        <w:ind w:left="0"/>
+        <w:rPr>
+          <w:rFonts w:ascii="Courier New" w:hAnsi="Courier New" w:cs="Courier New"/>
+          <w:b w:val="0"/>
+          <w:bCs/>
+          <w:color w:val="auto"/>
+          <w:sz w:val="24"/>
+          <w:szCs w:val="24"/>
+        </w:rPr>
+      </w:pPr>
+      <w:r>
+        <w:rPr>
+          <w:rFonts w:ascii="Courier New" w:eastAsiaTheme="minorHAnsi" w:hAnsi="Courier New" w:cs="Courier New"/>
+          <w:b w:val="0"/>
+          <w:bCs/>
+          <w:color w:val="auto"/>
+          <w:sz w:val="24"/>
+          <w:szCs w:val="24"/>
+          <w:lang w:eastAsia="en-US"/>
+        </w:rPr>
+        <w:t>}</w:t>
+      </w:r>
     </w:p>
     <w:p>
       <w:pPr>
@@ -3441,10 +6785,859 @@
           <w:numId w:val="0"/>
         </w:numPr>
         <w:ind w:left="360"/>
+        <w:jc w:val="center"/>
+        <w:rPr>
+          <w:b w:val="0"/>
+          <w:bCs/>
+        </w:rPr>
+      </w:pPr>
+      <w:r>
+        <w:rPr>
+          <w:b w:val="0"/>
+          <w:bCs/>
+          <w:lang w:val="en-US"/>
+        </w:rPr>
+        <w:drawing>
+          <wp:anchor distT="0" distB="0" distL="114300" distR="114300" simplePos="0" relativeHeight="251659264" behindDoc="0" locked="0" layoutInCell="1" allowOverlap="1" wp14:anchorId="30F2FCFF" wp14:editId="0F52A94A">
+            <wp:simplePos x="0" y="0"/>
+            <wp:positionH relativeFrom="margin">
+              <wp:align>center</wp:align>
+            </wp:positionH>
+            <wp:positionV relativeFrom="paragraph">
+              <wp:posOffset>495300</wp:posOffset>
+            </wp:positionV>
+            <wp:extent cx="4028440" cy="2116455"/>
+            <wp:effectExtent l="0" t="0" r="0" b="0"/>
+            <wp:wrapTopAndBottom/>
+            <wp:docPr id="2" name="Рисунок 2"/>
+            <wp:cNvGraphicFramePr>
+              <a:graphicFrameLocks xmlns:a="http://schemas.openxmlformats.org/drawingml/2006/main" noChangeAspect="1"/>
+            </wp:cNvGraphicFramePr>
+            <a:graphic xmlns:a="http://schemas.openxmlformats.org/drawingml/2006/main">
+              <a:graphicData uri="http://schemas.openxmlformats.org/drawingml/2006/picture">
+                <pic:pic xmlns:pic="http://schemas.openxmlformats.org/drawingml/2006/picture">
+                  <pic:nvPicPr>
+                    <pic:cNvPr id="1" name=""/>
+                    <pic:cNvPicPr/>
+                  </pic:nvPicPr>
+                  <pic:blipFill>
+                    <a:blip r:embed="rId9">
+                      <a:extLst>
+                        <a:ext uri="{28A0092B-C50C-407E-A947-70E740481C1C}">
+                          <a14:useLocalDpi xmlns:a14="http://schemas.microsoft.com/office/drawing/2010/main" val="0"/>
+                        </a:ext>
+                      </a:extLst>
+                    </a:blip>
+                    <a:stretch>
+                      <a:fillRect/>
+                    </a:stretch>
+                  </pic:blipFill>
+                  <pic:spPr>
+                    <a:xfrm>
+                      <a:off x="0" y="0"/>
+                      <a:ext cx="4028440" cy="2116455"/>
+                    </a:xfrm>
+                    <a:prstGeom prst="rect">
+                      <a:avLst/>
+                    </a:prstGeom>
+                  </pic:spPr>
+                </pic:pic>
+              </a:graphicData>
+            </a:graphic>
+          </wp:anchor>
+        </w:drawing>
+      </w:r>
+      <w:r>
+        <w:rPr>
+          <w:b w:val="0"/>
+          <w:bCs/>
+        </w:rPr>
+        <w:t xml:space="preserve">Листинг 1.2 – Исходный код приложения </w:t>
+      </w:r>
+      <w:r>
+        <w:rPr>
+          <w:b w:val="0"/>
+          <w:bCs/>
+          <w:lang w:val="en-US"/>
+        </w:rPr>
+        <w:t>Lab</w:t>
+      </w:r>
+      <w:r>
+        <w:rPr>
+          <w:b w:val="0"/>
+          <w:bCs/>
+        </w:rPr>
+        <w:t>-03</w:t>
+      </w:r>
+      <w:r>
+        <w:rPr>
+          <w:b w:val="0"/>
+          <w:bCs/>
+          <w:lang w:val="en-US"/>
+        </w:rPr>
+        <w:t>a</w:t>
+      </w:r>
+    </w:p>
+    <w:p>
+      <w:pPr>
+        <w:pStyle w:val="a"/>
+        <w:numPr>
+          <w:ilvl w:val="0"/>
+          <w:numId w:val="0"/>
+        </w:numPr>
+        <w:jc w:val="center"/>
+        <w:rPr>
+          <w:b w:val="0"/>
+          <w:bCs/>
+          <w:lang w:val="en-US"/>
+        </w:rPr>
+      </w:pPr>
+      <w:r>
+        <w:rPr>
+          <w:b w:val="0"/>
+          <w:bCs/>
+        </w:rPr>
+        <w:t xml:space="preserve">Рисунок 1.2 – Результат выполнения приложения </w:t>
+      </w:r>
+      <w:r>
+        <w:rPr>
+          <w:b w:val="0"/>
+          <w:bCs/>
+          <w:lang w:val="en-US"/>
+        </w:rPr>
+        <w:t>Lab</w:t>
+      </w:r>
+      <w:r>
+        <w:rPr>
+          <w:b w:val="0"/>
+          <w:bCs/>
+        </w:rPr>
+        <w:t>-03</w:t>
+      </w:r>
+      <w:r>
+        <w:rPr>
+          <w:b w:val="0"/>
+          <w:bCs/>
+          <w:lang w:val="en-US"/>
+        </w:rPr>
+        <w:t>a</w:t>
+      </w:r>
+    </w:p>
+    <w:p>
+      <w:pPr>
+        <w:pStyle w:val="a"/>
+        <w:numPr>
+          <w:ilvl w:val="0"/>
+          <w:numId w:val="0"/>
+        </w:numPr>
+        <w:rPr>
+          <w:b w:val="0"/>
+          <w:bCs/>
+        </w:rPr>
+      </w:pPr>
+      <w:r>
+        <w:rPr>
+          <w:b w:val="0"/>
+          <w:bCs/>
+        </w:rPr>
+        <w:lastRenderedPageBreak/>
+        <w:tab/>
+      </w:r>
+      <w:r>
+        <w:rPr>
+          <w:b w:val="0"/>
+          <w:bCs/>
+        </w:rPr>
+        <w:t xml:space="preserve">С помощью </w:t>
+      </w:r>
+      <w:proofErr w:type="spellStart"/>
+      <w:r>
+        <w:rPr>
+          <w:b w:val="0"/>
+          <w:bCs/>
+          <w:lang w:val="en-US"/>
+        </w:rPr>
+        <w:t>ProcessExplorer</w:t>
+      </w:r>
+      <w:proofErr w:type="spellEnd"/>
+      <w:r>
+        <w:rPr>
+          <w:b w:val="0"/>
+          <w:bCs/>
+        </w:rPr>
+        <w:t xml:space="preserve"> </w:t>
+      </w:r>
+      <w:r>
+        <w:rPr>
+          <w:b w:val="0"/>
+          <w:bCs/>
+        </w:rPr>
+        <w:t xml:space="preserve">мы можем посмотреть все дескрипторы процессов, в том числе дочерние процессы, созданные в ходе выполнения приложения, а также родительский процесс приложения. </w:t>
+      </w:r>
+      <w:r>
+        <w:rPr>
+          <w:b w:val="0"/>
+          <w:bCs/>
+        </w:rPr>
+        <w:t xml:space="preserve">Дескрипторы процессов, просмотренные с помощью </w:t>
+      </w:r>
+      <w:proofErr w:type="spellStart"/>
+      <w:r>
+        <w:rPr>
+          <w:b w:val="0"/>
+          <w:bCs/>
+          <w:lang w:val="en-US"/>
+        </w:rPr>
+        <w:t>ProcessExplorer</w:t>
+      </w:r>
+      <w:proofErr w:type="spellEnd"/>
+      <w:r>
+        <w:rPr>
+          <w:b w:val="0"/>
+          <w:bCs/>
+          <w:lang w:val="en-US"/>
+        </w:rPr>
+        <w:t xml:space="preserve"> </w:t>
+      </w:r>
+      <w:r>
+        <w:rPr>
+          <w:b w:val="0"/>
+          <w:bCs/>
+        </w:rPr>
+        <w:t>представлены на рисунке 1.3.</w:t>
+      </w:r>
+    </w:p>
+    <w:p>
+      <w:pPr>
+        <w:pStyle w:val="a"/>
+        <w:numPr>
+          <w:ilvl w:val="0"/>
+          <w:numId w:val="0"/>
+        </w:numPr>
+        <w:rPr>
+          <w:b w:val="0"/>
+          <w:bCs/>
+        </w:rPr>
+      </w:pPr>
+      <w:r>
+        <w:rPr>
+          <w:b w:val="0"/>
+          <w:bCs/>
+        </w:rPr>
+        <w:drawing>
+          <wp:anchor distT="0" distB="0" distL="114300" distR="114300" simplePos="0" relativeHeight="251660288" behindDoc="0" locked="0" layoutInCell="1" allowOverlap="1" wp14:anchorId="7B465DC5" wp14:editId="55277CD9">
+            <wp:simplePos x="0" y="0"/>
+            <wp:positionH relativeFrom="margin">
+              <wp:align>right</wp:align>
+            </wp:positionH>
+            <wp:positionV relativeFrom="paragraph">
+              <wp:posOffset>282575</wp:posOffset>
+            </wp:positionV>
+            <wp:extent cx="6372225" cy="789305"/>
+            <wp:effectExtent l="0" t="0" r="9525" b="0"/>
+            <wp:wrapTopAndBottom/>
+            <wp:docPr id="5" name="Рисунок 5"/>
+            <wp:cNvGraphicFramePr>
+              <a:graphicFrameLocks xmlns:a="http://schemas.openxmlformats.org/drawingml/2006/main" noChangeAspect="1"/>
+            </wp:cNvGraphicFramePr>
+            <a:graphic xmlns:a="http://schemas.openxmlformats.org/drawingml/2006/main">
+              <a:graphicData uri="http://schemas.openxmlformats.org/drawingml/2006/picture">
+                <pic:pic xmlns:pic="http://schemas.openxmlformats.org/drawingml/2006/picture">
+                  <pic:nvPicPr>
+                    <pic:cNvPr id="1" name=""/>
+                    <pic:cNvPicPr/>
+                  </pic:nvPicPr>
+                  <pic:blipFill>
+                    <a:blip r:embed="rId10">
+                      <a:extLst>
+                        <a:ext uri="{28A0092B-C50C-407E-A947-70E740481C1C}">
+                          <a14:useLocalDpi xmlns:a14="http://schemas.microsoft.com/office/drawing/2010/main" val="0"/>
+                        </a:ext>
+                      </a:extLst>
+                    </a:blip>
+                    <a:stretch>
+                      <a:fillRect/>
+                    </a:stretch>
+                  </pic:blipFill>
+                  <pic:spPr>
+                    <a:xfrm>
+                      <a:off x="0" y="0"/>
+                      <a:ext cx="6372225" cy="789305"/>
+                    </a:xfrm>
+                    <a:prstGeom prst="rect">
+                      <a:avLst/>
+                    </a:prstGeom>
+                  </pic:spPr>
+                </pic:pic>
+              </a:graphicData>
+            </a:graphic>
+          </wp:anchor>
+        </w:drawing>
+      </w:r>
+    </w:p>
+    <w:p>
+      <w:pPr>
+        <w:pStyle w:val="a"/>
+        <w:numPr>
+          <w:ilvl w:val="0"/>
+          <w:numId w:val="0"/>
+        </w:numPr>
+        <w:jc w:val="center"/>
+        <w:rPr>
+          <w:b w:val="0"/>
+          <w:bCs/>
+          <w:lang w:val="en-US"/>
+        </w:rPr>
+      </w:pPr>
+      <w:r>
+        <w:rPr>
+          <w:b w:val="0"/>
+          <w:bCs/>
+        </w:rPr>
+        <w:t xml:space="preserve">Рисунок 1.3 – Просмотр дескрипторов процессов с помощью </w:t>
+      </w:r>
+      <w:proofErr w:type="spellStart"/>
+      <w:r>
+        <w:rPr>
+          <w:b w:val="0"/>
+          <w:bCs/>
+          <w:lang w:val="en-US"/>
+        </w:rPr>
+        <w:t>ProcessExplorer</w:t>
+      </w:r>
+      <w:proofErr w:type="spellEnd"/>
+    </w:p>
+    <w:p>
+      <w:pPr>
+        <w:pStyle w:val="a"/>
+        <w:numPr>
+          <w:ilvl w:val="0"/>
+          <w:numId w:val="0"/>
+        </w:numPr>
+        <w:ind w:firstLine="708"/>
+        <w:rPr>
+          <w:b w:val="0"/>
+          <w:bCs/>
+        </w:rPr>
+      </w:pPr>
+      <w:r>
+        <w:rPr>
+          <w:b w:val="0"/>
+          <w:bCs/>
+        </w:rPr>
+        <w:drawing>
+          <wp:anchor distT="0" distB="0" distL="114300" distR="114300" simplePos="0" relativeHeight="251661312" behindDoc="0" locked="0" layoutInCell="1" allowOverlap="1" wp14:anchorId="5CCC4A3A" wp14:editId="4B1D7752">
+            <wp:simplePos x="0" y="0"/>
+            <wp:positionH relativeFrom="margin">
+              <wp:align>left</wp:align>
+            </wp:positionH>
+            <wp:positionV relativeFrom="paragraph">
+              <wp:posOffset>796290</wp:posOffset>
+            </wp:positionV>
+            <wp:extent cx="6372225" cy="1699895"/>
+            <wp:effectExtent l="0" t="0" r="9525" b="0"/>
+            <wp:wrapTopAndBottom/>
+            <wp:docPr id="6" name="Рисунок 6"/>
+            <wp:cNvGraphicFramePr>
+              <a:graphicFrameLocks xmlns:a="http://schemas.openxmlformats.org/drawingml/2006/main" noChangeAspect="1"/>
+            </wp:cNvGraphicFramePr>
+            <a:graphic xmlns:a="http://schemas.openxmlformats.org/drawingml/2006/main">
+              <a:graphicData uri="http://schemas.openxmlformats.org/drawingml/2006/picture">
+                <pic:pic xmlns:pic="http://schemas.openxmlformats.org/drawingml/2006/picture">
+                  <pic:nvPicPr>
+                    <pic:cNvPr id="1" name=""/>
+                    <pic:cNvPicPr/>
+                  </pic:nvPicPr>
+                  <pic:blipFill>
+                    <a:blip r:embed="rId11">
+                      <a:extLst>
+                        <a:ext uri="{28A0092B-C50C-407E-A947-70E740481C1C}">
+                          <a14:useLocalDpi xmlns:a14="http://schemas.microsoft.com/office/drawing/2010/main" val="0"/>
+                        </a:ext>
+                      </a:extLst>
+                    </a:blip>
+                    <a:stretch>
+                      <a:fillRect/>
+                    </a:stretch>
+                  </pic:blipFill>
+                  <pic:spPr>
+                    <a:xfrm>
+                      <a:off x="0" y="0"/>
+                      <a:ext cx="6372225" cy="1699895"/>
+                    </a:xfrm>
+                    <a:prstGeom prst="rect">
+                      <a:avLst/>
+                    </a:prstGeom>
+                  </pic:spPr>
+                </pic:pic>
+              </a:graphicData>
+            </a:graphic>
+          </wp:anchor>
+        </w:drawing>
+      </w:r>
+      <w:r>
+        <w:rPr>
+          <w:b w:val="0"/>
+          <w:bCs/>
+        </w:rPr>
+        <w:t xml:space="preserve">С помощью </w:t>
+      </w:r>
+      <w:r>
+        <w:rPr>
+          <w:b w:val="0"/>
+          <w:bCs/>
+          <w:lang w:val="en-US"/>
+        </w:rPr>
+        <w:t>Task</w:t>
+      </w:r>
+      <w:r>
+        <w:rPr>
+          <w:b w:val="0"/>
+          <w:bCs/>
+        </w:rPr>
+        <w:t xml:space="preserve"> </w:t>
+      </w:r>
+      <w:r>
+        <w:rPr>
+          <w:b w:val="0"/>
+          <w:bCs/>
+          <w:lang w:val="en-US"/>
+        </w:rPr>
+        <w:t>Manager</w:t>
+      </w:r>
+      <w:r>
+        <w:rPr>
+          <w:b w:val="0"/>
+          <w:bCs/>
+        </w:rPr>
+        <w:t xml:space="preserve"> </w:t>
+      </w:r>
+      <w:r>
+        <w:rPr>
+          <w:b w:val="0"/>
+          <w:bCs/>
+        </w:rPr>
+        <w:t>мы также можем посмотреть дескрипторы как родительского, так и дочернего процессов, созданных в ходе выполнения программы, что представлено на рисунке 1.4.</w:t>
+      </w:r>
+    </w:p>
+    <w:p>
+      <w:pPr>
+        <w:pStyle w:val="a"/>
+        <w:numPr>
+          <w:ilvl w:val="0"/>
+          <w:numId w:val="0"/>
+        </w:numPr>
+        <w:jc w:val="center"/>
+        <w:rPr>
+          <w:b w:val="0"/>
+          <w:bCs/>
+          <w:lang w:val="en-US"/>
+        </w:rPr>
+      </w:pPr>
+      <w:r>
+        <w:rPr>
+          <w:b w:val="0"/>
+          <w:bCs/>
+        </w:rPr>
+        <w:t xml:space="preserve">Рисунок 1.4 – Просмотр дескрипторов процессов с помощью </w:t>
+      </w:r>
+      <w:r>
+        <w:rPr>
+          <w:b w:val="0"/>
+          <w:bCs/>
+          <w:lang w:val="en-US"/>
+        </w:rPr>
+        <w:t>Task Manager</w:t>
+      </w:r>
+    </w:p>
+    <w:p>
+      <w:pPr>
+        <w:pStyle w:val="a"/>
+        <w:numPr>
+          <w:ilvl w:val="0"/>
+          <w:numId w:val="0"/>
+        </w:numPr>
+        <w:ind w:firstLine="708"/>
+        <w:rPr>
+          <w:b w:val="0"/>
+          <w:bCs/>
+        </w:rPr>
+      </w:pPr>
+      <w:r>
+        <w:rPr>
+          <w:b w:val="0"/>
+          <w:bCs/>
+        </w:rPr>
+        <w:drawing>
+          <wp:anchor distT="0" distB="0" distL="114300" distR="114300" simplePos="0" relativeHeight="251662336" behindDoc="0" locked="0" layoutInCell="1" allowOverlap="1" wp14:anchorId="60F2C918" wp14:editId="7BDC2C05">
+            <wp:simplePos x="0" y="0"/>
+            <wp:positionH relativeFrom="margin">
+              <wp:align>left</wp:align>
+            </wp:positionH>
+            <wp:positionV relativeFrom="paragraph">
+              <wp:posOffset>692785</wp:posOffset>
+            </wp:positionV>
+            <wp:extent cx="6372225" cy="632460"/>
+            <wp:effectExtent l="0" t="0" r="9525" b="0"/>
+            <wp:wrapTopAndBottom/>
+            <wp:docPr id="7" name="Рисунок 7"/>
+            <wp:cNvGraphicFramePr>
+              <a:graphicFrameLocks xmlns:a="http://schemas.openxmlformats.org/drawingml/2006/main" noChangeAspect="1"/>
+            </wp:cNvGraphicFramePr>
+            <a:graphic xmlns:a="http://schemas.openxmlformats.org/drawingml/2006/main">
+              <a:graphicData uri="http://schemas.openxmlformats.org/drawingml/2006/picture">
+                <pic:pic xmlns:pic="http://schemas.openxmlformats.org/drawingml/2006/picture">
+                  <pic:nvPicPr>
+                    <pic:cNvPr id="1" name=""/>
+                    <pic:cNvPicPr/>
+                  </pic:nvPicPr>
+                  <pic:blipFill>
+                    <a:blip r:embed="rId12">
+                      <a:extLst>
+                        <a:ext uri="{28A0092B-C50C-407E-A947-70E740481C1C}">
+                          <a14:useLocalDpi xmlns:a14="http://schemas.microsoft.com/office/drawing/2010/main" val="0"/>
+                        </a:ext>
+                      </a:extLst>
+                    </a:blip>
+                    <a:stretch>
+                      <a:fillRect/>
+                    </a:stretch>
+                  </pic:blipFill>
+                  <pic:spPr>
+                    <a:xfrm>
+                      <a:off x="0" y="0"/>
+                      <a:ext cx="6372225" cy="632460"/>
+                    </a:xfrm>
+                    <a:prstGeom prst="rect">
+                      <a:avLst/>
+                    </a:prstGeom>
+                  </pic:spPr>
+                </pic:pic>
+              </a:graphicData>
+            </a:graphic>
+          </wp:anchor>
+        </w:drawing>
+      </w:r>
+      <w:r>
+        <w:rPr>
+          <w:b w:val="0"/>
+          <w:bCs/>
+        </w:rPr>
+        <w:t xml:space="preserve">С помощью </w:t>
+      </w:r>
+      <w:proofErr w:type="spellStart"/>
+      <w:r>
+        <w:rPr>
+          <w:b w:val="0"/>
+          <w:bCs/>
+          <w:lang w:val="en-US"/>
+        </w:rPr>
+        <w:t>cmd</w:t>
+      </w:r>
+      <w:proofErr w:type="spellEnd"/>
+      <w:r>
+        <w:rPr>
+          <w:b w:val="0"/>
+          <w:bCs/>
+        </w:rPr>
+        <w:t xml:space="preserve"> </w:t>
+      </w:r>
+      <w:r>
+        <w:rPr>
+          <w:b w:val="0"/>
+          <w:bCs/>
+        </w:rPr>
+        <w:t xml:space="preserve">мы также можем получить дескриптор конкретного процесса с помощью команд </w:t>
+      </w:r>
+      <w:r>
+        <w:rPr>
+          <w:b w:val="0"/>
+          <w:bCs/>
+          <w:lang w:val="en-US"/>
+        </w:rPr>
+        <w:t>Get</w:t>
+      </w:r>
+      <w:r>
+        <w:rPr>
+          <w:b w:val="0"/>
+          <w:bCs/>
+        </w:rPr>
+        <w:t>-</w:t>
+      </w:r>
+      <w:proofErr w:type="spellStart"/>
+      <w:r>
+        <w:rPr>
+          <w:b w:val="0"/>
+          <w:bCs/>
+          <w:lang w:val="en-US"/>
+        </w:rPr>
+        <w:t>WmiObject</w:t>
+      </w:r>
+      <w:proofErr w:type="spellEnd"/>
+      <w:r>
+        <w:rPr>
+          <w:b w:val="0"/>
+          <w:bCs/>
+        </w:rPr>
+        <w:t xml:space="preserve"> </w:t>
+      </w:r>
+      <w:r>
+        <w:rPr>
+          <w:b w:val="0"/>
+          <w:bCs/>
+        </w:rPr>
+        <w:t xml:space="preserve">и </w:t>
+      </w:r>
+      <w:r>
+        <w:rPr>
+          <w:b w:val="0"/>
+          <w:bCs/>
+          <w:lang w:val="en-US"/>
+        </w:rPr>
+        <w:t>Select</w:t>
+      </w:r>
+      <w:r>
+        <w:rPr>
+          <w:b w:val="0"/>
+          <w:bCs/>
+        </w:rPr>
+        <w:t>-</w:t>
+      </w:r>
+      <w:r>
+        <w:rPr>
+          <w:b w:val="0"/>
+          <w:bCs/>
+          <w:lang w:val="en-US"/>
+        </w:rPr>
+        <w:t>Object</w:t>
+      </w:r>
+      <w:r>
+        <w:rPr>
+          <w:b w:val="0"/>
+          <w:bCs/>
+        </w:rPr>
+        <w:t>, что представлено на рисунке 1.</w:t>
+      </w:r>
+      <w:r>
+        <w:rPr>
+          <w:b w:val="0"/>
+          <w:bCs/>
+        </w:rPr>
+        <w:t>5</w:t>
+      </w:r>
+      <w:r>
+        <w:rPr>
+          <w:b w:val="0"/>
+          <w:bCs/>
+        </w:rPr>
+        <w:t>.</w:t>
+      </w:r>
+    </w:p>
+    <w:p>
+      <w:pPr>
+        <w:pStyle w:val="a"/>
+        <w:numPr>
+          <w:ilvl w:val="0"/>
+          <w:numId w:val="0"/>
+        </w:numPr>
+        <w:jc w:val="center"/>
+        <w:rPr>
+          <w:b w:val="0"/>
+          <w:bCs/>
+          <w:lang w:val="en-US"/>
+        </w:rPr>
+      </w:pPr>
+      <w:r>
+        <w:rPr>
+          <w:b w:val="0"/>
+          <w:bCs/>
+        </w:rPr>
+        <w:t xml:space="preserve">Рисунок 1.5 – Результат просмотра дескриптора процессов с помощью </w:t>
+      </w:r>
+      <w:proofErr w:type="spellStart"/>
+      <w:r>
+        <w:rPr>
+          <w:b w:val="0"/>
+          <w:bCs/>
+          <w:lang w:val="en-US"/>
+        </w:rPr>
+        <w:t>cmd</w:t>
+      </w:r>
+      <w:proofErr w:type="spellEnd"/>
+    </w:p>
+    <w:p>
+      <w:pPr>
+        <w:pStyle w:val="aa"/>
+        <w:ind w:left="0"/>
+        <w:jc w:val="left"/>
+        <w:rPr>
+          <w:lang w:val="en-US"/>
+        </w:rPr>
+      </w:pPr>
+      <w:r>
+        <w:t xml:space="preserve">Приложение </w:t>
+      </w:r>
+      <w:r>
+        <w:rPr>
+          <w:lang w:val="en-US"/>
+        </w:rPr>
+        <w:t>Lab</w:t>
+      </w:r>
+      <w:r>
+        <w:t>-03</w:t>
+      </w:r>
+      <w:r>
+        <w:rPr>
+          <w:lang w:val="en-US"/>
+        </w:rPr>
+        <w:t>b</w:t>
+      </w:r>
+    </w:p>
+    <w:p>
+      <w:pPr>
+        <w:pStyle w:val="aa"/>
+        <w:ind w:left="0"/>
+        <w:rPr>
+          <w:b w:val="0"/>
+          <w:bCs/>
+        </w:rPr>
+      </w:pPr>
+      <w:r>
+        <w:rPr>
+          <w:lang w:val="en-US"/>
+        </w:rPr>
+        <w:tab/>
+      </w:r>
+      <w:r>
+        <w:rPr>
+          <w:b w:val="0"/>
+          <w:bCs/>
+        </w:rPr>
+        <w:t xml:space="preserve">Далее было создано приложение идентичное </w:t>
+      </w:r>
+      <w:r>
+        <w:rPr>
+          <w:b w:val="0"/>
+          <w:bCs/>
+          <w:lang w:val="en-US"/>
+        </w:rPr>
+        <w:t>Lab</w:t>
+      </w:r>
+      <w:r>
+        <w:rPr>
+          <w:b w:val="0"/>
+          <w:bCs/>
+        </w:rPr>
+        <w:t>-03</w:t>
+      </w:r>
+      <w:r>
+        <w:rPr>
+          <w:b w:val="0"/>
+          <w:bCs/>
+          <w:lang w:val="en-US"/>
+        </w:rPr>
+        <w:t>a</w:t>
+      </w:r>
+      <w:r>
+        <w:rPr>
+          <w:b w:val="0"/>
+          <w:bCs/>
+        </w:rPr>
+        <w:t>,</w:t>
+      </w:r>
+      <w:r>
+        <w:rPr>
+          <w:b w:val="0"/>
+          <w:bCs/>
+        </w:rPr>
+        <w:t xml:space="preserve"> но использующее другой подход к передаче параметров в функции создания процессов. В листинге 1.3 представлен исходный код приложения </w:t>
+      </w:r>
+      <w:r>
+        <w:rPr>
+          <w:b w:val="0"/>
+          <w:bCs/>
+          <w:lang w:val="en-US"/>
+        </w:rPr>
+        <w:t>Lab</w:t>
+      </w:r>
+      <w:r>
+        <w:rPr>
+          <w:b w:val="0"/>
+          <w:bCs/>
+        </w:rPr>
+        <w:t>-03</w:t>
+      </w:r>
+      <w:r>
+        <w:rPr>
+          <w:b w:val="0"/>
+          <w:bCs/>
+          <w:lang w:val="en-US"/>
+        </w:rPr>
+        <w:t>b</w:t>
+      </w:r>
+      <w:r>
+        <w:rPr>
+          <w:b w:val="0"/>
+          <w:bCs/>
+        </w:rPr>
+        <w:t xml:space="preserve">, на рисунке 1.6 представлен результат выполнения приложения </w:t>
+      </w:r>
+      <w:r>
+        <w:rPr>
+          <w:b w:val="0"/>
+          <w:bCs/>
+          <w:lang w:val="en-US"/>
+        </w:rPr>
+        <w:t>Lab</w:t>
+      </w:r>
+      <w:r>
+        <w:rPr>
+          <w:b w:val="0"/>
+          <w:bCs/>
+        </w:rPr>
+        <w:t>-03</w:t>
+      </w:r>
+      <w:r>
+        <w:rPr>
+          <w:b w:val="0"/>
+          <w:bCs/>
+          <w:lang w:val="en-US"/>
+        </w:rPr>
+        <w:t>b</w:t>
+      </w:r>
+      <w:r>
+        <w:rPr>
+          <w:b w:val="0"/>
+          <w:bCs/>
+        </w:rPr>
+        <w:t>.</w:t>
+      </w:r>
+    </w:p>
+    <w:p>
+      <w:pPr>
+        <w:pStyle w:val="aa"/>
+        <w:ind w:left="0"/>
+        <w:rPr>
+          <w:b w:val="0"/>
+          <w:bCs/>
+        </w:rPr>
+      </w:pPr>
+    </w:p>
+    <w:p>
+      <w:pPr>
+        <w:pStyle w:val="a"/>
+        <w:numPr>
+          <w:ilvl w:val="0"/>
+          <w:numId w:val="0"/>
+        </w:numPr>
+        <w:rPr>
+          <w:b w:val="0"/>
+          <w:bCs/>
+        </w:rPr>
       </w:pPr>
     </w:p>
     <w:sectPr>
-      <w:headerReference w:type="default" r:id="rId8"/>
+      <w:headerReference w:type="default" r:id="rId13"/>
       <w:pgSz w:w="11906" w:h="16838"/>
       <w:pgMar w:top="1134" w:right="567" w:bottom="851" w:left="1304" w:header="709" w:footer="709" w:gutter="0"/>
       <w:cols w:space="708"/>
@@ -3503,6 +7696,7 @@
         <w:docPartUnique/>
       </w:docPartObj>
     </w:sdtPr>
+    <w:sdtEndPr/>
     <w:sdtContent>
       <w:p>
         <w:pPr>

</xml_diff>